<commit_message>
penambahan materi programa dinamis
</commit_message>
<xml_diff>
--- a/Riset_Operasi_Resume_Buku.docx
+++ b/Riset_Operasi_Resume_Buku.docx
@@ -13776,8 +13776,6 @@
                 <w:rFonts w:cs="Times New Roman"/>
               </w:rPr>
             </w:pPr>
-            <w:bookmarkStart w:id="0" w:name="_GoBack"/>
-            <w:bookmarkEnd w:id="0"/>
             <w:r>
               <w:rPr>
                 <w:rFonts w:cs="Times New Roman"/>
@@ -17552,19 +17550,7 @@
               <w:rPr>
                 <w:rFonts w:cs="Times New Roman"/>
               </w:rPr>
-              <w:t xml:space="preserve">x1, x2, S1, R1, R2, R3 </w:t>
-            </w:r>
-            <w:r>
-              <w:rPr>
-                <w:rFonts w:cs="Times New Roman"/>
-              </w:rPr>
-              <w:t>≥ 0</w:t>
-            </w:r>
-            <w:r>
-              <w:rPr>
-                <w:rFonts w:cs="Times New Roman"/>
-              </w:rPr>
-              <w:t xml:space="preserve">  </w:t>
+              <w:t xml:space="preserve">x1, x2, S1, R1, R2, R3 ≥ 0  </w:t>
             </w:r>
           </w:p>
         </w:tc>
@@ -44314,6 +44300,159 @@
           <w:rFonts w:cs="Times New Roman"/>
         </w:rPr>
       </w:pPr>
+      <w:r>
+        <w:rPr>
+          <w:rFonts w:cs="Times New Roman"/>
+        </w:rPr>
+        <w:t>Dari persoalan di atas, ada empat tahap (</w:t>
+      </w:r>
+      <w:r>
+        <w:rPr>
+          <w:rFonts w:cs="Times New Roman"/>
+          <w:i/>
+        </w:rPr>
+        <w:t>stage</w:t>
+      </w:r>
+      <w:r>
+        <w:rPr>
+          <w:rFonts w:cs="Times New Roman"/>
+        </w:rPr>
+        <w:t>) yang harus dijalani untuk melakukan perjalanan dari kota (</w:t>
+      </w:r>
+      <w:r>
+        <w:rPr>
+          <w:rFonts w:cs="Times New Roman"/>
+          <w:i/>
+        </w:rPr>
+        <w:t>state</w:t>
+      </w:r>
+      <w:r>
+        <w:rPr>
+          <w:rFonts w:cs="Times New Roman"/>
+        </w:rPr>
+        <w:t xml:space="preserve">) asal di 1 ke tujuan di 10. Untuk menyelesaikan persoalan ini, pertama yang harus diingat bahwa keputusan terbaik yang dibuat pada suatu </w:t>
+      </w:r>
+      <w:r>
+        <w:rPr>
+          <w:rFonts w:cs="Times New Roman"/>
+          <w:i/>
+        </w:rPr>
+        <w:t>stage</w:t>
+      </w:r>
+      <w:r>
+        <w:rPr>
+          <w:rFonts w:cs="Times New Roman"/>
+        </w:rPr>
+        <w:t xml:space="preserve"> </w:t>
+      </w:r>
+      <w:r>
+        <w:rPr>
+          <w:rFonts w:cs="Times New Roman"/>
+        </w:rPr>
+        <w:t xml:space="preserve">belum tentu menghasilkan keputusan optimal secara menyeluruh. Berdasarkan strategi pemilihan ini, maka rute yang memberikan ongkos terkecil adalah 1-&gt;2-&gt;6-&gt;9-&gt;10 dengan ongkos total 13. Akan tetapi jika mau sedikit berkorban pada salah satu </w:t>
+      </w:r>
+      <w:r>
+        <w:rPr>
+          <w:rFonts w:cs="Times New Roman"/>
+          <w:i/>
+        </w:rPr>
+        <w:t>stage</w:t>
+      </w:r>
+      <w:r>
+        <w:rPr>
+          <w:rFonts w:cs="Times New Roman"/>
+        </w:rPr>
+        <w:t xml:space="preserve"> </w:t>
+      </w:r>
+      <w:r>
+        <w:rPr>
+          <w:rFonts w:cs="Times New Roman"/>
+        </w:rPr>
+        <w:t>maka akan diperoleh penghematan lebih besar. Sebagai contoh: 1-&gt;4-&gt;6 lebih murah (secara keseluruhan) daripada 1-&gt;2-&gt;6.</w:t>
+      </w:r>
+    </w:p>
+    <w:p>
+      <w:pPr>
+        <w:pStyle w:val="NoSpacing"/>
+        <w:ind w:left="990"/>
+        <w:jc w:val="both"/>
+        <w:rPr>
+          <w:rFonts w:cs="Times New Roman"/>
+        </w:rPr>
+      </w:pPr>
+    </w:p>
+    <w:p>
+      <w:pPr>
+        <w:pStyle w:val="NoSpacing"/>
+        <w:ind w:left="990"/>
+        <w:jc w:val="both"/>
+        <w:rPr>
+          <w:rFonts w:cs="Times New Roman"/>
+        </w:rPr>
+      </w:pPr>
+      <w:r>
+        <w:rPr>
+          <w:rFonts w:cs="Times New Roman"/>
+        </w:rPr>
+        <w:t>Salah satu</w:t>
+      </w:r>
+      <w:r>
+        <w:rPr>
+          <w:rFonts w:cs="Times New Roman"/>
+        </w:rPr>
+        <w:t xml:space="preserve"> pendekatan yang dapat dilakukan untuk menyelesaikan persoalan ini adalah dengan menggunakan cara coba-coba (</w:t>
+      </w:r>
+      <w:r>
+        <w:rPr>
+          <w:rFonts w:cs="Times New Roman"/>
+          <w:i/>
+        </w:rPr>
+        <w:t>trial and error</w:t>
+      </w:r>
+      <w:r>
+        <w:rPr>
+          <w:rFonts w:cs="Times New Roman"/>
+        </w:rPr>
+        <w:t>). Akan tetapi, jumlah rute yang dapat dilalui cukup banyak (ada 18) sehingga menghitung ongkos total untuk masing-masing rute itu akan sangat membosankan.</w:t>
+      </w:r>
+      <w:r>
+        <w:rPr>
+          <w:rFonts w:cs="Times New Roman"/>
+        </w:rPr>
+        <w:t xml:space="preserve"> Dengan programa dinamis, persoalan itu dapat diselesaikan secara lebih sederhana.</w:t>
+      </w:r>
+    </w:p>
+    <w:p>
+      <w:pPr>
+        <w:pStyle w:val="NoSpacing"/>
+        <w:ind w:left="990"/>
+        <w:jc w:val="both"/>
+        <w:rPr>
+          <w:rFonts w:cs="Times New Roman"/>
+        </w:rPr>
+      </w:pPr>
+    </w:p>
+    <w:p>
+      <w:pPr>
+        <w:pStyle w:val="NoSpacing"/>
+        <w:ind w:left="990"/>
+        <w:jc w:val="both"/>
+        <w:rPr>
+          <w:rFonts w:cs="Times New Roman"/>
+        </w:rPr>
+      </w:pPr>
+      <w:r>
+        <w:rPr>
+          <w:rFonts w:cs="Times New Roman"/>
+        </w:rPr>
+        <w:t>Pemecahan persoalan dengan program dinamis ini dimulai dengan mengambil bagian kecil dari suatu persoalan dan mencari solusi optimalnya. Kemudian, bagian persoalan itu diperluas</w:t>
+      </w:r>
+      <w:r>
+        <w:rPr>
+          <w:rFonts w:cs="Times New Roman"/>
+        </w:rPr>
+        <w:t xml:space="preserve"> sedikit demi sedikit, dan dicari solusi optimalnya yang baru. Demikian seterusnya hingga persoalan asal terpecahkan secara lengkap.</w:t>
+      </w:r>
     </w:p>
     <w:p>
       <w:pPr>
@@ -48702,50 +48841,115 @@
           <w:rFonts w:cs="Times New Roman"/>
           <w:b/>
         </w:rPr>
-        <w:t xml:space="preserve">andom dan </w:t>
-      </w:r>
-      <w:r>
+        <w:t xml:space="preserve">andom </w:t>
+      </w:r>
+    </w:p>
+    <w:p>
+      <w:pPr>
+        <w:pStyle w:val="NoSpacing"/>
+        <w:ind w:left="993"/>
+        <w:jc w:val="both"/>
+        <w:rPr>
+          <w:rFonts w:cs="Times New Roman"/>
+        </w:rPr>
+      </w:pPr>
+      <w:r>
+        <w:rPr>
+          <w:rFonts w:cs="Times New Roman"/>
+        </w:rPr>
+        <w:t>Variabel random</w:t>
+      </w:r>
+      <w:r>
+        <w:rPr>
+          <w:rFonts w:cs="Times New Roman"/>
+        </w:rPr>
+        <w:t xml:space="preserve"> (acak) adalah suatu fungsi yang harganya merupakan bilangan riil dan ditentukan oleh setiap elemen dari suatu ruang sampel. Apabila ruang sampel berisi sejumlah elemen yang terbatas maka ruang sampel tersebut disebut sebagai ruang sampel diskrit, dan variabel randomnya disebut </w:t>
+      </w:r>
+      <w:r>
+        <w:rPr>
+          <w:rFonts w:cs="Times New Roman"/>
+        </w:rPr>
+        <w:t xml:space="preserve">sebagai </w:t>
+      </w:r>
+      <w:r>
+        <w:rPr>
+          <w:rFonts w:cs="Times New Roman"/>
+        </w:rPr>
+        <w:t>variabel random diskrit</w:t>
+      </w:r>
+      <w:r>
+        <w:rPr>
+          <w:rFonts w:cs="Times New Roman"/>
+        </w:rPr>
+        <w:t>.</w:t>
+      </w:r>
+      <w:r>
+        <w:rPr>
+          <w:rFonts w:cs="Times New Roman"/>
+        </w:rPr>
+        <w:t xml:space="preserve"> </w:t>
+      </w:r>
+      <w:r>
+        <w:rPr>
+          <w:rFonts w:cs="Times New Roman"/>
+        </w:rPr>
+        <w:t xml:space="preserve">Sebaliknya, apabila jumlah elemen pada ruang sampel itu tidak terbatas, maka ruang sampel tersebut disebut sebagai ruang sampel kontinu, dan variabel randomnya disebut sebagai variabel random kontinu. Dalam </w:t>
+      </w:r>
+      <w:r>
+        <w:rPr>
+          <w:rFonts w:cs="Times New Roman"/>
+        </w:rPr>
+        <w:t>hal ini, variabel random diskrit akan mempresentarikan</w:t>
+      </w:r>
+      <w:r>
+        <w:rPr>
+          <w:rFonts w:cs="Times New Roman"/>
+        </w:rPr>
+        <w:t xml:space="preserve"> data yang dapat dihitung, sedangkan variabel random kontinu mempresentasikan data yang dapat diukur.</w:t>
+      </w:r>
+    </w:p>
+    <w:p>
+      <w:pPr>
+        <w:pStyle w:val="NoSpacing"/>
+        <w:ind w:left="993"/>
+        <w:jc w:val="both"/>
+        <w:rPr>
+          <w:rFonts w:cs="Times New Roman"/>
+        </w:rPr>
+      </w:pPr>
+    </w:p>
+    <w:p>
+      <w:pPr>
+        <w:pStyle w:val="NoSpacing"/>
+        <w:ind w:left="993"/>
+        <w:jc w:val="both"/>
+        <w:rPr>
+          <w:rFonts w:cs="Times New Roman"/>
+        </w:rPr>
+      </w:pPr>
+      <w:r>
+        <w:rPr>
+          <w:rFonts w:cs="Times New Roman"/>
+        </w:rPr>
+        <w:t>Nilai-nilai probabilitas variabel random itu akan membangun bentuk distribusi probabilitas tertentu, tergantung pada macam percobaan dan karakter variabel randomnya.</w:t>
+      </w:r>
+      <w:r>
+        <w:rPr>
+          <w:rFonts w:cs="Times New Roman"/>
+        </w:rPr>
+        <w:t xml:space="preserve"> Pada dasarnya, distribusi probabilitas dari variabel random ini dikategorikan sebagai distribusi probabilitas diskrit dan distribusi probabilitas kontinu.</w:t>
+      </w:r>
+    </w:p>
+    <w:p>
+      <w:pPr>
+        <w:pStyle w:val="NoSpacing"/>
+        <w:ind w:left="993"/>
+        <w:jc w:val="both"/>
         <w:rPr>
           <w:rFonts w:cs="Times New Roman"/>
           <w:b/>
         </w:rPr>
-        <w:t>B</w:t>
-      </w:r>
-      <w:r>
-        <w:rPr>
-          <w:rFonts w:cs="Times New Roman"/>
-          <w:b/>
-        </w:rPr>
-        <w:t xml:space="preserve">eberapa </w:t>
-      </w:r>
-      <w:r>
-        <w:rPr>
-          <w:rFonts w:cs="Times New Roman"/>
-          <w:b/>
-        </w:rPr>
-        <w:t>M</w:t>
-      </w:r>
-      <w:r>
-        <w:rPr>
-          <w:rFonts w:cs="Times New Roman"/>
-          <w:b/>
-        </w:rPr>
-        <w:t xml:space="preserve">acam </w:t>
-      </w:r>
-      <w:r>
-        <w:rPr>
-          <w:rFonts w:cs="Times New Roman"/>
-          <w:b/>
-        </w:rPr>
-        <w:t>D</w:t>
-      </w:r>
-      <w:r>
-        <w:rPr>
-          <w:rFonts w:cs="Times New Roman"/>
-          <w:b/>
-        </w:rPr>
-        <w:t>istribusinya</w:t>
-      </w:r>
+      </w:pPr>
     </w:p>
     <w:p>
       <w:pPr>
@@ -49315,6 +49519,4001 @@
     <w:p>
       <w:pPr>
         <w:pStyle w:val="NoSpacing"/>
+        <w:ind w:left="993"/>
+        <w:jc w:val="both"/>
+        <w:rPr>
+          <w:rFonts w:cs="Times New Roman"/>
+        </w:rPr>
+      </w:pPr>
+      <w:r>
+        <w:rPr>
+          <w:rFonts w:cs="Times New Roman"/>
+        </w:rPr>
+        <w:t>Untuk memperoleh matriks probabilitas transisi atau matriks P seperti pada contoh diatas, diperlukan pengamatan yang teliti terhadap kondisi sistem (yang diamati) pada satu periode ke periode berikutnya. Sebagai ilustrasi berikut ini dikemukakan suatu kasus yang berkenaan dengan perilaku langganan sabun deterjen</w:t>
+      </w:r>
+      <w:r>
+        <w:rPr>
+          <w:rFonts w:cs="Times New Roman"/>
+        </w:rPr>
+        <w:t xml:space="preserve">. </w:t>
+      </w:r>
+      <w:r>
+        <w:rPr>
+          <w:rFonts w:cs="Times New Roman"/>
+        </w:rPr>
+        <w:t>Misalkan di suatu daerah dipasarkan empat merek sabun deterjen A, B, C, dan D. Terhadap para pemakai deterjen di daerah tersebut telah dilakukan penelitian dengan menyebar daftar isian (kuesioner). Jumlah responden yang mengembalikan daftar isian tersebut ada 1.000 orang, dan diasumsikan</w:t>
+      </w:r>
+      <w:r>
+        <w:rPr>
+          <w:rFonts w:cs="Times New Roman"/>
+        </w:rPr>
+        <w:t xml:space="preserve"> bahwa ukuran sampel ini cukup representatif. Data yang diperoleh berupa jumlah pelanggan  masing-masing merek, kemudian dicatat</w:t>
+      </w:r>
+      <w:r>
+        <w:rPr>
+          <w:rFonts w:cs="Times New Roman"/>
+        </w:rPr>
+        <w:t xml:space="preserve"> </w:t>
+      </w:r>
+      <w:r>
+        <w:rPr>
+          <w:rFonts w:cs="Times New Roman"/>
+        </w:rPr>
+        <w:t>dan dinyatakan sebagai data jumlah pelanggan pada periode pertama.</w:t>
+      </w:r>
+      <w:r>
+        <w:rPr>
+          <w:rFonts w:cs="Times New Roman"/>
+        </w:rPr>
+        <w:t xml:space="preserve"> Berdasarkan pemikiran bahwa pelanggan dapat mengubah pilihannya dari satu merek ke merek lainnya (misalnya karena promosi khuus, persaingan harga, dan lain-lain), maka pada akhir periode dilakukan penelitian ulang.</w:t>
+      </w:r>
+    </w:p>
+    <w:p>
+      <w:pPr>
+        <w:pStyle w:val="NoSpacing"/>
+        <w:ind w:left="993"/>
+        <w:jc w:val="both"/>
+        <w:rPr>
+          <w:rFonts w:cs="Times New Roman"/>
+        </w:rPr>
+      </w:pPr>
+    </w:p>
+    <w:p>
+      <w:pPr>
+        <w:pStyle w:val="NoSpacing"/>
+        <w:ind w:left="993"/>
+        <w:jc w:val="both"/>
+        <w:rPr>
+          <w:rFonts w:cs="Times New Roman"/>
+        </w:rPr>
+      </w:pPr>
+      <w:r>
+        <w:rPr>
+          <w:rFonts w:cs="Times New Roman"/>
+        </w:rPr>
+        <w:t>Tabel berikut ini menunjukkan data jumlah pelanggan masing-masing merek pada periode pertama, perubahan jumlah pelanggan yang terjadi pada suatu periode, dan jumlah pelanggan pada periode kedua. Periode dapat berupa bulan, triwulan, semester, tahun, dan sebagainya.</w:t>
+      </w:r>
+    </w:p>
+    <w:tbl>
+      <w:tblPr>
+        <w:tblStyle w:val="TableGrid"/>
+        <w:tblW w:w="0" w:type="auto"/>
+        <w:tblInd w:w="993" w:type="dxa"/>
+        <w:tblLook w:val="04A0" w:firstRow="1" w:lastRow="0" w:firstColumn="1" w:lastColumn="0" w:noHBand="0" w:noVBand="1"/>
+      </w:tblPr>
+      <w:tblGrid>
+        <w:gridCol w:w="987"/>
+        <w:gridCol w:w="2223"/>
+        <w:gridCol w:w="1462"/>
+        <w:gridCol w:w="1418"/>
+        <w:gridCol w:w="1933"/>
+      </w:tblGrid>
+      <w:tr>
+        <w:tc>
+          <w:tcPr>
+            <w:tcW w:w="987" w:type="dxa"/>
+            <w:vMerge w:val="restart"/>
+            <w:vAlign w:val="center"/>
+          </w:tcPr>
+          <w:p>
+            <w:pPr>
+              <w:pStyle w:val="NoSpacing"/>
+              <w:jc w:val="center"/>
+              <w:rPr>
+                <w:rFonts w:cs="Times New Roman"/>
+              </w:rPr>
+            </w:pPr>
+            <w:r>
+              <w:rPr>
+                <w:rFonts w:cs="Times New Roman"/>
+              </w:rPr>
+              <w:t xml:space="preserve">Merek </w:t>
+            </w:r>
+          </w:p>
+        </w:tc>
+        <w:tc>
+          <w:tcPr>
+            <w:tcW w:w="2223" w:type="dxa"/>
+            <w:vMerge w:val="restart"/>
+            <w:vAlign w:val="center"/>
+          </w:tcPr>
+          <w:p>
+            <w:pPr>
+              <w:pStyle w:val="NoSpacing"/>
+              <w:jc w:val="center"/>
+              <w:rPr>
+                <w:rFonts w:cs="Times New Roman"/>
+              </w:rPr>
+            </w:pPr>
+            <w:r>
+              <w:rPr>
+                <w:rFonts w:cs="Times New Roman"/>
+              </w:rPr>
+              <w:t>Jumlah pelanggan periode pertama</w:t>
+            </w:r>
+          </w:p>
+        </w:tc>
+        <w:tc>
+          <w:tcPr>
+            <w:tcW w:w="2880" w:type="dxa"/>
+            <w:gridSpan w:val="2"/>
+            <w:vAlign w:val="center"/>
+          </w:tcPr>
+          <w:p>
+            <w:pPr>
+              <w:pStyle w:val="NoSpacing"/>
+              <w:jc w:val="center"/>
+              <w:rPr>
+                <w:rFonts w:cs="Times New Roman"/>
+              </w:rPr>
+            </w:pPr>
+            <w:r>
+              <w:rPr>
+                <w:rFonts w:cs="Times New Roman"/>
+              </w:rPr>
+              <w:t>Perubahan selama periode</w:t>
+            </w:r>
+          </w:p>
+        </w:tc>
+        <w:tc>
+          <w:tcPr>
+            <w:tcW w:w="1933" w:type="dxa"/>
+            <w:vMerge w:val="restart"/>
+            <w:vAlign w:val="center"/>
+          </w:tcPr>
+          <w:p>
+            <w:pPr>
+              <w:pStyle w:val="NoSpacing"/>
+              <w:jc w:val="center"/>
+              <w:rPr>
+                <w:rFonts w:cs="Times New Roman"/>
+              </w:rPr>
+            </w:pPr>
+            <w:r>
+              <w:rPr>
+                <w:rFonts w:cs="Times New Roman"/>
+              </w:rPr>
+              <w:t>Jumlah pelanggan periode kedua</w:t>
+            </w:r>
+          </w:p>
+        </w:tc>
+      </w:tr>
+      <w:tr>
+        <w:tc>
+          <w:tcPr>
+            <w:tcW w:w="987" w:type="dxa"/>
+            <w:vMerge/>
+          </w:tcPr>
+          <w:p>
+            <w:pPr>
+              <w:pStyle w:val="NoSpacing"/>
+              <w:jc w:val="both"/>
+              <w:rPr>
+                <w:rFonts w:cs="Times New Roman"/>
+              </w:rPr>
+            </w:pPr>
+          </w:p>
+        </w:tc>
+        <w:tc>
+          <w:tcPr>
+            <w:tcW w:w="2223" w:type="dxa"/>
+            <w:vMerge/>
+          </w:tcPr>
+          <w:p>
+            <w:pPr>
+              <w:pStyle w:val="NoSpacing"/>
+              <w:jc w:val="both"/>
+              <w:rPr>
+                <w:rFonts w:cs="Times New Roman"/>
+              </w:rPr>
+            </w:pPr>
+          </w:p>
+        </w:tc>
+        <w:tc>
+          <w:tcPr>
+            <w:tcW w:w="1462" w:type="dxa"/>
+            <w:vAlign w:val="center"/>
+          </w:tcPr>
+          <w:p>
+            <w:pPr>
+              <w:pStyle w:val="NoSpacing"/>
+              <w:jc w:val="center"/>
+              <w:rPr>
+                <w:rFonts w:cs="Times New Roman"/>
+              </w:rPr>
+            </w:pPr>
+            <w:r>
+              <w:rPr>
+                <w:rFonts w:cs="Times New Roman"/>
+              </w:rPr>
+              <w:t>Pindah ke</w:t>
+            </w:r>
+          </w:p>
+        </w:tc>
+        <w:tc>
+          <w:tcPr>
+            <w:tcW w:w="1418" w:type="dxa"/>
+            <w:vAlign w:val="center"/>
+          </w:tcPr>
+          <w:p>
+            <w:pPr>
+              <w:pStyle w:val="NoSpacing"/>
+              <w:jc w:val="center"/>
+              <w:rPr>
+                <w:rFonts w:cs="Times New Roman"/>
+              </w:rPr>
+            </w:pPr>
+            <w:r>
+              <w:rPr>
+                <w:rFonts w:cs="Times New Roman"/>
+              </w:rPr>
+              <w:t>Pindah dari</w:t>
+            </w:r>
+          </w:p>
+        </w:tc>
+        <w:tc>
+          <w:tcPr>
+            <w:tcW w:w="1933" w:type="dxa"/>
+            <w:vMerge/>
+          </w:tcPr>
+          <w:p>
+            <w:pPr>
+              <w:pStyle w:val="NoSpacing"/>
+              <w:jc w:val="both"/>
+              <w:rPr>
+                <w:rFonts w:cs="Times New Roman"/>
+              </w:rPr>
+            </w:pPr>
+          </w:p>
+        </w:tc>
+      </w:tr>
+      <w:tr>
+        <w:tc>
+          <w:tcPr>
+            <w:tcW w:w="987" w:type="dxa"/>
+          </w:tcPr>
+          <w:p>
+            <w:pPr>
+              <w:pStyle w:val="NoSpacing"/>
+              <w:jc w:val="center"/>
+              <w:rPr>
+                <w:rFonts w:cs="Times New Roman"/>
+              </w:rPr>
+            </w:pPr>
+            <w:r>
+              <w:rPr>
+                <w:rFonts w:cs="Times New Roman"/>
+              </w:rPr>
+              <w:t>A</w:t>
+            </w:r>
+          </w:p>
+        </w:tc>
+        <w:tc>
+          <w:tcPr>
+            <w:tcW w:w="2223" w:type="dxa"/>
+          </w:tcPr>
+          <w:p>
+            <w:pPr>
+              <w:pStyle w:val="NoSpacing"/>
+              <w:jc w:val="center"/>
+              <w:rPr>
+                <w:rFonts w:cs="Times New Roman"/>
+              </w:rPr>
+            </w:pPr>
+            <w:r>
+              <w:rPr>
+                <w:rFonts w:cs="Times New Roman"/>
+              </w:rPr>
+              <w:t>220</w:t>
+            </w:r>
+          </w:p>
+        </w:tc>
+        <w:tc>
+          <w:tcPr>
+            <w:tcW w:w="1462" w:type="dxa"/>
+          </w:tcPr>
+          <w:p>
+            <w:pPr>
+              <w:pStyle w:val="NoSpacing"/>
+              <w:jc w:val="center"/>
+              <w:rPr>
+                <w:rFonts w:cs="Times New Roman"/>
+              </w:rPr>
+            </w:pPr>
+            <w:r>
+              <w:rPr>
+                <w:rFonts w:cs="Times New Roman"/>
+              </w:rPr>
+              <w:t>50</w:t>
+            </w:r>
+          </w:p>
+        </w:tc>
+        <w:tc>
+          <w:tcPr>
+            <w:tcW w:w="1418" w:type="dxa"/>
+          </w:tcPr>
+          <w:p>
+            <w:pPr>
+              <w:pStyle w:val="NoSpacing"/>
+              <w:jc w:val="center"/>
+              <w:rPr>
+                <w:rFonts w:cs="Times New Roman"/>
+              </w:rPr>
+            </w:pPr>
+            <w:r>
+              <w:rPr>
+                <w:rFonts w:cs="Times New Roman"/>
+              </w:rPr>
+              <w:t>45</w:t>
+            </w:r>
+          </w:p>
+        </w:tc>
+        <w:tc>
+          <w:tcPr>
+            <w:tcW w:w="1933" w:type="dxa"/>
+          </w:tcPr>
+          <w:p>
+            <w:pPr>
+              <w:pStyle w:val="NoSpacing"/>
+              <w:jc w:val="center"/>
+              <w:rPr>
+                <w:rFonts w:cs="Times New Roman"/>
+              </w:rPr>
+            </w:pPr>
+            <w:r>
+              <w:rPr>
+                <w:rFonts w:cs="Times New Roman"/>
+              </w:rPr>
+              <w:t>225</w:t>
+            </w:r>
+          </w:p>
+        </w:tc>
+      </w:tr>
+      <w:tr>
+        <w:tc>
+          <w:tcPr>
+            <w:tcW w:w="987" w:type="dxa"/>
+          </w:tcPr>
+          <w:p>
+            <w:pPr>
+              <w:pStyle w:val="NoSpacing"/>
+              <w:jc w:val="center"/>
+              <w:rPr>
+                <w:rFonts w:cs="Times New Roman"/>
+              </w:rPr>
+            </w:pPr>
+            <w:r>
+              <w:rPr>
+                <w:rFonts w:cs="Times New Roman"/>
+              </w:rPr>
+              <w:t>B</w:t>
+            </w:r>
+          </w:p>
+        </w:tc>
+        <w:tc>
+          <w:tcPr>
+            <w:tcW w:w="2223" w:type="dxa"/>
+          </w:tcPr>
+          <w:p>
+            <w:pPr>
+              <w:pStyle w:val="NoSpacing"/>
+              <w:jc w:val="center"/>
+              <w:rPr>
+                <w:rFonts w:cs="Times New Roman"/>
+              </w:rPr>
+            </w:pPr>
+            <w:r>
+              <w:rPr>
+                <w:rFonts w:cs="Times New Roman"/>
+              </w:rPr>
+              <w:t>300</w:t>
+            </w:r>
+          </w:p>
+        </w:tc>
+        <w:tc>
+          <w:tcPr>
+            <w:tcW w:w="1462" w:type="dxa"/>
+          </w:tcPr>
+          <w:p>
+            <w:pPr>
+              <w:pStyle w:val="NoSpacing"/>
+              <w:jc w:val="center"/>
+              <w:rPr>
+                <w:rFonts w:cs="Times New Roman"/>
+              </w:rPr>
+            </w:pPr>
+            <w:r>
+              <w:rPr>
+                <w:rFonts w:cs="Times New Roman"/>
+              </w:rPr>
+              <w:t>60</w:t>
+            </w:r>
+          </w:p>
+        </w:tc>
+        <w:tc>
+          <w:tcPr>
+            <w:tcW w:w="1418" w:type="dxa"/>
+          </w:tcPr>
+          <w:p>
+            <w:pPr>
+              <w:pStyle w:val="NoSpacing"/>
+              <w:jc w:val="center"/>
+              <w:rPr>
+                <w:rFonts w:cs="Times New Roman"/>
+              </w:rPr>
+            </w:pPr>
+            <w:r>
+              <w:rPr>
+                <w:rFonts w:cs="Times New Roman"/>
+              </w:rPr>
+              <w:t>70</w:t>
+            </w:r>
+          </w:p>
+        </w:tc>
+        <w:tc>
+          <w:tcPr>
+            <w:tcW w:w="1933" w:type="dxa"/>
+          </w:tcPr>
+          <w:p>
+            <w:pPr>
+              <w:pStyle w:val="NoSpacing"/>
+              <w:jc w:val="center"/>
+              <w:rPr>
+                <w:rFonts w:cs="Times New Roman"/>
+              </w:rPr>
+            </w:pPr>
+            <w:r>
+              <w:rPr>
+                <w:rFonts w:cs="Times New Roman"/>
+              </w:rPr>
+              <w:t>290</w:t>
+            </w:r>
+          </w:p>
+        </w:tc>
+      </w:tr>
+      <w:tr>
+        <w:tc>
+          <w:tcPr>
+            <w:tcW w:w="987" w:type="dxa"/>
+          </w:tcPr>
+          <w:p>
+            <w:pPr>
+              <w:pStyle w:val="NoSpacing"/>
+              <w:jc w:val="center"/>
+              <w:rPr>
+                <w:rFonts w:cs="Times New Roman"/>
+              </w:rPr>
+            </w:pPr>
+            <w:r>
+              <w:rPr>
+                <w:rFonts w:cs="Times New Roman"/>
+              </w:rPr>
+              <w:t>C</w:t>
+            </w:r>
+          </w:p>
+        </w:tc>
+        <w:tc>
+          <w:tcPr>
+            <w:tcW w:w="2223" w:type="dxa"/>
+          </w:tcPr>
+          <w:p>
+            <w:pPr>
+              <w:pStyle w:val="NoSpacing"/>
+              <w:jc w:val="center"/>
+              <w:rPr>
+                <w:rFonts w:cs="Times New Roman"/>
+              </w:rPr>
+            </w:pPr>
+            <w:r>
+              <w:rPr>
+                <w:rFonts w:cs="Times New Roman"/>
+              </w:rPr>
+              <w:t>230</w:t>
+            </w:r>
+          </w:p>
+        </w:tc>
+        <w:tc>
+          <w:tcPr>
+            <w:tcW w:w="1462" w:type="dxa"/>
+          </w:tcPr>
+          <w:p>
+            <w:pPr>
+              <w:pStyle w:val="NoSpacing"/>
+              <w:jc w:val="center"/>
+              <w:rPr>
+                <w:rFonts w:cs="Times New Roman"/>
+              </w:rPr>
+            </w:pPr>
+            <w:r>
+              <w:rPr>
+                <w:rFonts w:cs="Times New Roman"/>
+              </w:rPr>
+              <w:t>25</w:t>
+            </w:r>
+          </w:p>
+        </w:tc>
+        <w:tc>
+          <w:tcPr>
+            <w:tcW w:w="1418" w:type="dxa"/>
+          </w:tcPr>
+          <w:p>
+            <w:pPr>
+              <w:pStyle w:val="NoSpacing"/>
+              <w:jc w:val="center"/>
+              <w:rPr>
+                <w:rFonts w:cs="Times New Roman"/>
+              </w:rPr>
+            </w:pPr>
+            <w:r>
+              <w:rPr>
+                <w:rFonts w:cs="Times New Roman"/>
+              </w:rPr>
+              <w:t>25</w:t>
+            </w:r>
+          </w:p>
+        </w:tc>
+        <w:tc>
+          <w:tcPr>
+            <w:tcW w:w="1933" w:type="dxa"/>
+          </w:tcPr>
+          <w:p>
+            <w:pPr>
+              <w:pStyle w:val="NoSpacing"/>
+              <w:jc w:val="center"/>
+              <w:rPr>
+                <w:rFonts w:cs="Times New Roman"/>
+              </w:rPr>
+            </w:pPr>
+            <w:r>
+              <w:rPr>
+                <w:rFonts w:cs="Times New Roman"/>
+              </w:rPr>
+              <w:t>230</w:t>
+            </w:r>
+          </w:p>
+        </w:tc>
+      </w:tr>
+      <w:tr>
+        <w:tc>
+          <w:tcPr>
+            <w:tcW w:w="987" w:type="dxa"/>
+          </w:tcPr>
+          <w:p>
+            <w:pPr>
+              <w:pStyle w:val="NoSpacing"/>
+              <w:jc w:val="center"/>
+              <w:rPr>
+                <w:rFonts w:cs="Times New Roman"/>
+              </w:rPr>
+            </w:pPr>
+            <w:r>
+              <w:rPr>
+                <w:rFonts w:cs="Times New Roman"/>
+              </w:rPr>
+              <w:t>D</w:t>
+            </w:r>
+          </w:p>
+        </w:tc>
+        <w:tc>
+          <w:tcPr>
+            <w:tcW w:w="2223" w:type="dxa"/>
+          </w:tcPr>
+          <w:p>
+            <w:pPr>
+              <w:pStyle w:val="NoSpacing"/>
+              <w:jc w:val="center"/>
+              <w:rPr>
+                <w:rFonts w:cs="Times New Roman"/>
+              </w:rPr>
+            </w:pPr>
+            <w:r>
+              <w:rPr>
+                <w:rFonts w:cs="Times New Roman"/>
+              </w:rPr>
+              <w:t>250</w:t>
+            </w:r>
+          </w:p>
+        </w:tc>
+        <w:tc>
+          <w:tcPr>
+            <w:tcW w:w="1462" w:type="dxa"/>
+          </w:tcPr>
+          <w:p>
+            <w:pPr>
+              <w:pStyle w:val="NoSpacing"/>
+              <w:jc w:val="center"/>
+              <w:rPr>
+                <w:rFonts w:cs="Times New Roman"/>
+              </w:rPr>
+            </w:pPr>
+            <w:r>
+              <w:rPr>
+                <w:rFonts w:cs="Times New Roman"/>
+              </w:rPr>
+              <w:t>40</w:t>
+            </w:r>
+          </w:p>
+        </w:tc>
+        <w:tc>
+          <w:tcPr>
+            <w:tcW w:w="1418" w:type="dxa"/>
+          </w:tcPr>
+          <w:p>
+            <w:pPr>
+              <w:pStyle w:val="NoSpacing"/>
+              <w:jc w:val="center"/>
+              <w:rPr>
+                <w:rFonts w:cs="Times New Roman"/>
+              </w:rPr>
+            </w:pPr>
+            <w:r>
+              <w:rPr>
+                <w:rFonts w:cs="Times New Roman"/>
+              </w:rPr>
+              <w:t>35</w:t>
+            </w:r>
+          </w:p>
+        </w:tc>
+        <w:tc>
+          <w:tcPr>
+            <w:tcW w:w="1933" w:type="dxa"/>
+          </w:tcPr>
+          <w:p>
+            <w:pPr>
+              <w:pStyle w:val="NoSpacing"/>
+              <w:jc w:val="center"/>
+              <w:rPr>
+                <w:rFonts w:cs="Times New Roman"/>
+              </w:rPr>
+            </w:pPr>
+            <w:r>
+              <w:rPr>
+                <w:rFonts w:cs="Times New Roman"/>
+              </w:rPr>
+              <w:t>225</w:t>
+            </w:r>
+          </w:p>
+        </w:tc>
+      </w:tr>
+      <w:tr>
+        <w:tc>
+          <w:tcPr>
+            <w:tcW w:w="987" w:type="dxa"/>
+          </w:tcPr>
+          <w:p>
+            <w:pPr>
+              <w:pStyle w:val="NoSpacing"/>
+              <w:jc w:val="center"/>
+              <w:rPr>
+                <w:rFonts w:cs="Times New Roman"/>
+              </w:rPr>
+            </w:pPr>
+            <w:r>
+              <w:rPr>
+                <w:rFonts w:cs="Times New Roman"/>
+              </w:rPr>
+              <w:t>Total</w:t>
+            </w:r>
+          </w:p>
+        </w:tc>
+        <w:tc>
+          <w:tcPr>
+            <w:tcW w:w="2223" w:type="dxa"/>
+          </w:tcPr>
+          <w:p>
+            <w:pPr>
+              <w:pStyle w:val="NoSpacing"/>
+              <w:jc w:val="center"/>
+              <w:rPr>
+                <w:rFonts w:cs="Times New Roman"/>
+              </w:rPr>
+            </w:pPr>
+            <w:r>
+              <w:rPr>
+                <w:rFonts w:cs="Times New Roman"/>
+              </w:rPr>
+              <w:t>1.000</w:t>
+            </w:r>
+          </w:p>
+        </w:tc>
+        <w:tc>
+          <w:tcPr>
+            <w:tcW w:w="1462" w:type="dxa"/>
+          </w:tcPr>
+          <w:p>
+            <w:pPr>
+              <w:pStyle w:val="NoSpacing"/>
+              <w:jc w:val="center"/>
+              <w:rPr>
+                <w:rFonts w:cs="Times New Roman"/>
+              </w:rPr>
+            </w:pPr>
+            <w:r>
+              <w:rPr>
+                <w:rFonts w:cs="Times New Roman"/>
+              </w:rPr>
+              <w:t>175</w:t>
+            </w:r>
+          </w:p>
+        </w:tc>
+        <w:tc>
+          <w:tcPr>
+            <w:tcW w:w="1418" w:type="dxa"/>
+          </w:tcPr>
+          <w:p>
+            <w:pPr>
+              <w:pStyle w:val="NoSpacing"/>
+              <w:jc w:val="center"/>
+              <w:rPr>
+                <w:rFonts w:cs="Times New Roman"/>
+              </w:rPr>
+            </w:pPr>
+            <w:r>
+              <w:rPr>
+                <w:rFonts w:cs="Times New Roman"/>
+              </w:rPr>
+              <w:t>175</w:t>
+            </w:r>
+          </w:p>
+        </w:tc>
+        <w:tc>
+          <w:tcPr>
+            <w:tcW w:w="1933" w:type="dxa"/>
+          </w:tcPr>
+          <w:p>
+            <w:pPr>
+              <w:pStyle w:val="NoSpacing"/>
+              <w:jc w:val="center"/>
+              <w:rPr>
+                <w:rFonts w:cs="Times New Roman"/>
+              </w:rPr>
+            </w:pPr>
+            <w:r>
+              <w:rPr>
+                <w:rFonts w:cs="Times New Roman"/>
+              </w:rPr>
+              <w:t>1.000</w:t>
+            </w:r>
+          </w:p>
+        </w:tc>
+      </w:tr>
+    </w:tbl>
+    <w:p>
+      <w:pPr>
+        <w:pStyle w:val="NoSpacing"/>
+        <w:ind w:left="993"/>
+        <w:jc w:val="both"/>
+        <w:rPr>
+          <w:rFonts w:cs="Times New Roman"/>
+        </w:rPr>
+      </w:pPr>
+    </w:p>
+    <w:p>
+      <w:pPr>
+        <w:pStyle w:val="NoSpacing"/>
+        <w:ind w:left="993"/>
+        <w:jc w:val="both"/>
+        <w:rPr>
+          <w:rFonts w:cs="Times New Roman"/>
+        </w:rPr>
+      </w:pPr>
+      <w:r>
+        <w:rPr>
+          <w:rFonts w:cs="Times New Roman"/>
+        </w:rPr>
+        <w:t>Tabel tersebut memberikan informasi bahwa pada awal periode, jumlah pelanggan merek A ada 220 orang. Selama periode berlangsung, terjadi perubahan, yaitu responden yang semula tidak memilih merek A beralih ke merek A sebanyak 50 orang. Sebaliknya yang dari semula memilih merek A berubah menjadi pelanggan merek lain sebanyak 45 orang. Dengan demikian, pada akhir periode atau awal periode kedua, jumlah pelanggan merek A sebanyak 225 orang (220 + 50 – 45). Begitu juga merek-merek yang lainnya. Sayang sekali bahwa data tersebut tidak menjelaskan tentang dari merek mana saja ke-50 pelanggan baru yang pindah ke merek A itu, dan pindah ke merek mana saja ke-45 pelanggan meninggalkan merek A itu.</w:t>
+      </w:r>
+    </w:p>
+    <w:p>
+      <w:pPr>
+        <w:pStyle w:val="NoSpacing"/>
+        <w:ind w:left="993"/>
+        <w:jc w:val="both"/>
+        <w:rPr>
+          <w:rFonts w:cs="Times New Roman"/>
+        </w:rPr>
+      </w:pPr>
+    </w:p>
+    <w:p>
+      <w:pPr>
+        <w:pStyle w:val="NoSpacing"/>
+        <w:ind w:left="993"/>
+        <w:jc w:val="both"/>
+        <w:rPr>
+          <w:rFonts w:cs="Times New Roman"/>
+        </w:rPr>
+      </w:pPr>
+      <w:r>
+        <w:rPr>
+          <w:rFonts w:cs="Times New Roman"/>
+        </w:rPr>
+        <w:t>Jika kemudian penelitian dilanjutkan dan diperoleh data rinci mengenai perubahan pelanggan untuk masing-masing merek, maka matriks probabilitas transisinya dapat ditentukan. Misalkan data tersebut adalah seperti pada tabel berikut ini:</w:t>
+      </w:r>
+    </w:p>
+    <w:tbl>
+      <w:tblPr>
+        <w:tblStyle w:val="TableGrid"/>
+        <w:tblW w:w="0" w:type="auto"/>
+        <w:tblInd w:w="993" w:type="dxa"/>
+        <w:tblLook w:val="04A0" w:firstRow="1" w:lastRow="0" w:firstColumn="1" w:lastColumn="0" w:noHBand="0" w:noVBand="1"/>
+      </w:tblPr>
+      <w:tblGrid>
+        <w:gridCol w:w="888"/>
+        <w:gridCol w:w="1783"/>
+        <w:gridCol w:w="446"/>
+        <w:gridCol w:w="446"/>
+        <w:gridCol w:w="446"/>
+        <w:gridCol w:w="446"/>
+        <w:gridCol w:w="446"/>
+        <w:gridCol w:w="446"/>
+        <w:gridCol w:w="446"/>
+        <w:gridCol w:w="446"/>
+        <w:gridCol w:w="1784"/>
+      </w:tblGrid>
+      <w:tr>
+        <w:tc>
+          <w:tcPr>
+            <w:tcW w:w="888" w:type="dxa"/>
+            <w:vMerge w:val="restart"/>
+            <w:vAlign w:val="center"/>
+          </w:tcPr>
+          <w:p>
+            <w:pPr>
+              <w:pStyle w:val="NoSpacing"/>
+              <w:jc w:val="center"/>
+              <w:rPr>
+                <w:rFonts w:cs="Times New Roman"/>
+              </w:rPr>
+            </w:pPr>
+            <w:r>
+              <w:rPr>
+                <w:rFonts w:cs="Times New Roman"/>
+              </w:rPr>
+              <w:t>Merek</w:t>
+            </w:r>
+          </w:p>
+        </w:tc>
+        <w:tc>
+          <w:tcPr>
+            <w:tcW w:w="1783" w:type="dxa"/>
+            <w:vMerge w:val="restart"/>
+            <w:vAlign w:val="center"/>
+          </w:tcPr>
+          <w:p>
+            <w:pPr>
+              <w:pStyle w:val="NoSpacing"/>
+              <w:jc w:val="center"/>
+              <w:rPr>
+                <w:rFonts w:cs="Times New Roman"/>
+              </w:rPr>
+            </w:pPr>
+            <w:r>
+              <w:rPr>
+                <w:rFonts w:cs="Times New Roman"/>
+              </w:rPr>
+              <w:t>Jml pelanggan periode pertama</w:t>
+            </w:r>
+          </w:p>
+        </w:tc>
+        <w:tc>
+          <w:tcPr>
+            <w:tcW w:w="1784" w:type="dxa"/>
+            <w:gridSpan w:val="4"/>
+            <w:vAlign w:val="center"/>
+          </w:tcPr>
+          <w:p>
+            <w:pPr>
+              <w:pStyle w:val="NoSpacing"/>
+              <w:jc w:val="center"/>
+              <w:rPr>
+                <w:rFonts w:cs="Times New Roman"/>
+              </w:rPr>
+            </w:pPr>
+            <w:r>
+              <w:rPr>
+                <w:rFonts w:cs="Times New Roman"/>
+              </w:rPr>
+              <w:t>Tambahan dari merek</w:t>
+            </w:r>
+          </w:p>
+        </w:tc>
+        <w:tc>
+          <w:tcPr>
+            <w:tcW w:w="1784" w:type="dxa"/>
+            <w:gridSpan w:val="4"/>
+            <w:vAlign w:val="center"/>
+          </w:tcPr>
+          <w:p>
+            <w:pPr>
+              <w:pStyle w:val="NoSpacing"/>
+              <w:jc w:val="center"/>
+              <w:rPr>
+                <w:rFonts w:cs="Times New Roman"/>
+              </w:rPr>
+            </w:pPr>
+            <w:r>
+              <w:rPr>
+                <w:rFonts w:cs="Times New Roman"/>
+              </w:rPr>
+              <w:t>Pengurangan ke merek</w:t>
+            </w:r>
+          </w:p>
+        </w:tc>
+        <w:tc>
+          <w:tcPr>
+            <w:tcW w:w="1784" w:type="dxa"/>
+            <w:vMerge w:val="restart"/>
+            <w:vAlign w:val="center"/>
+          </w:tcPr>
+          <w:p>
+            <w:pPr>
+              <w:pStyle w:val="NoSpacing"/>
+              <w:jc w:val="center"/>
+              <w:rPr>
+                <w:rFonts w:cs="Times New Roman"/>
+              </w:rPr>
+            </w:pPr>
+            <w:r>
+              <w:rPr>
+                <w:rFonts w:cs="Times New Roman"/>
+              </w:rPr>
+              <w:t>Jml pelanggan periode kedua</w:t>
+            </w:r>
+          </w:p>
+        </w:tc>
+      </w:tr>
+      <w:tr>
+        <w:tc>
+          <w:tcPr>
+            <w:tcW w:w="888" w:type="dxa"/>
+            <w:vMerge/>
+          </w:tcPr>
+          <w:p>
+            <w:pPr>
+              <w:pStyle w:val="NoSpacing"/>
+              <w:jc w:val="center"/>
+              <w:rPr>
+                <w:rFonts w:cs="Times New Roman"/>
+              </w:rPr>
+            </w:pPr>
+          </w:p>
+        </w:tc>
+        <w:tc>
+          <w:tcPr>
+            <w:tcW w:w="1783" w:type="dxa"/>
+            <w:vMerge/>
+          </w:tcPr>
+          <w:p>
+            <w:pPr>
+              <w:pStyle w:val="NoSpacing"/>
+              <w:jc w:val="center"/>
+              <w:rPr>
+                <w:rFonts w:cs="Times New Roman"/>
+              </w:rPr>
+            </w:pPr>
+          </w:p>
+        </w:tc>
+        <w:tc>
+          <w:tcPr>
+            <w:tcW w:w="446" w:type="dxa"/>
+          </w:tcPr>
+          <w:p>
+            <w:pPr>
+              <w:pStyle w:val="NoSpacing"/>
+              <w:jc w:val="center"/>
+              <w:rPr>
+                <w:rFonts w:cs="Times New Roman"/>
+              </w:rPr>
+            </w:pPr>
+            <w:r>
+              <w:rPr>
+                <w:rFonts w:cs="Times New Roman"/>
+              </w:rPr>
+              <w:t>A</w:t>
+            </w:r>
+          </w:p>
+        </w:tc>
+        <w:tc>
+          <w:tcPr>
+            <w:tcW w:w="446" w:type="dxa"/>
+          </w:tcPr>
+          <w:p>
+            <w:pPr>
+              <w:pStyle w:val="NoSpacing"/>
+              <w:jc w:val="center"/>
+              <w:rPr>
+                <w:rFonts w:cs="Times New Roman"/>
+              </w:rPr>
+            </w:pPr>
+            <w:r>
+              <w:rPr>
+                <w:rFonts w:cs="Times New Roman"/>
+              </w:rPr>
+              <w:t>B</w:t>
+            </w:r>
+          </w:p>
+        </w:tc>
+        <w:tc>
+          <w:tcPr>
+            <w:tcW w:w="446" w:type="dxa"/>
+          </w:tcPr>
+          <w:p>
+            <w:pPr>
+              <w:pStyle w:val="NoSpacing"/>
+              <w:jc w:val="center"/>
+              <w:rPr>
+                <w:rFonts w:cs="Times New Roman"/>
+              </w:rPr>
+            </w:pPr>
+            <w:r>
+              <w:rPr>
+                <w:rFonts w:cs="Times New Roman"/>
+              </w:rPr>
+              <w:t>C</w:t>
+            </w:r>
+          </w:p>
+        </w:tc>
+        <w:tc>
+          <w:tcPr>
+            <w:tcW w:w="446" w:type="dxa"/>
+          </w:tcPr>
+          <w:p>
+            <w:pPr>
+              <w:pStyle w:val="NoSpacing"/>
+              <w:jc w:val="center"/>
+              <w:rPr>
+                <w:rFonts w:cs="Times New Roman"/>
+              </w:rPr>
+            </w:pPr>
+            <w:r>
+              <w:rPr>
+                <w:rFonts w:cs="Times New Roman"/>
+              </w:rPr>
+              <w:t>D</w:t>
+            </w:r>
+          </w:p>
+        </w:tc>
+        <w:tc>
+          <w:tcPr>
+            <w:tcW w:w="446" w:type="dxa"/>
+          </w:tcPr>
+          <w:p>
+            <w:pPr>
+              <w:pStyle w:val="NoSpacing"/>
+              <w:jc w:val="center"/>
+              <w:rPr>
+                <w:rFonts w:cs="Times New Roman"/>
+              </w:rPr>
+            </w:pPr>
+            <w:r>
+              <w:rPr>
+                <w:rFonts w:cs="Times New Roman"/>
+              </w:rPr>
+              <w:t>A</w:t>
+            </w:r>
+          </w:p>
+        </w:tc>
+        <w:tc>
+          <w:tcPr>
+            <w:tcW w:w="446" w:type="dxa"/>
+          </w:tcPr>
+          <w:p>
+            <w:pPr>
+              <w:pStyle w:val="NoSpacing"/>
+              <w:jc w:val="center"/>
+              <w:rPr>
+                <w:rFonts w:cs="Times New Roman"/>
+              </w:rPr>
+            </w:pPr>
+            <w:r>
+              <w:rPr>
+                <w:rFonts w:cs="Times New Roman"/>
+              </w:rPr>
+              <w:t>B</w:t>
+            </w:r>
+          </w:p>
+        </w:tc>
+        <w:tc>
+          <w:tcPr>
+            <w:tcW w:w="446" w:type="dxa"/>
+          </w:tcPr>
+          <w:p>
+            <w:pPr>
+              <w:pStyle w:val="NoSpacing"/>
+              <w:jc w:val="center"/>
+              <w:rPr>
+                <w:rFonts w:cs="Times New Roman"/>
+              </w:rPr>
+            </w:pPr>
+            <w:r>
+              <w:rPr>
+                <w:rFonts w:cs="Times New Roman"/>
+              </w:rPr>
+              <w:t>C</w:t>
+            </w:r>
+          </w:p>
+        </w:tc>
+        <w:tc>
+          <w:tcPr>
+            <w:tcW w:w="446" w:type="dxa"/>
+          </w:tcPr>
+          <w:p>
+            <w:pPr>
+              <w:pStyle w:val="NoSpacing"/>
+              <w:jc w:val="center"/>
+              <w:rPr>
+                <w:rFonts w:cs="Times New Roman"/>
+              </w:rPr>
+            </w:pPr>
+            <w:r>
+              <w:rPr>
+                <w:rFonts w:cs="Times New Roman"/>
+              </w:rPr>
+              <w:t>D</w:t>
+            </w:r>
+          </w:p>
+        </w:tc>
+        <w:tc>
+          <w:tcPr>
+            <w:tcW w:w="1784" w:type="dxa"/>
+            <w:vMerge/>
+          </w:tcPr>
+          <w:p>
+            <w:pPr>
+              <w:pStyle w:val="NoSpacing"/>
+              <w:jc w:val="center"/>
+              <w:rPr>
+                <w:rFonts w:cs="Times New Roman"/>
+              </w:rPr>
+            </w:pPr>
+          </w:p>
+        </w:tc>
+      </w:tr>
+      <w:tr>
+        <w:tc>
+          <w:tcPr>
+            <w:tcW w:w="888" w:type="dxa"/>
+          </w:tcPr>
+          <w:p>
+            <w:pPr>
+              <w:pStyle w:val="NoSpacing"/>
+              <w:jc w:val="center"/>
+              <w:rPr>
+                <w:rFonts w:cs="Times New Roman"/>
+              </w:rPr>
+            </w:pPr>
+            <w:r>
+              <w:rPr>
+                <w:rFonts w:cs="Times New Roman"/>
+              </w:rPr>
+              <w:t>A</w:t>
+            </w:r>
+          </w:p>
+        </w:tc>
+        <w:tc>
+          <w:tcPr>
+            <w:tcW w:w="1783" w:type="dxa"/>
+          </w:tcPr>
+          <w:p>
+            <w:pPr>
+              <w:pStyle w:val="NoSpacing"/>
+              <w:jc w:val="center"/>
+              <w:rPr>
+                <w:rFonts w:cs="Times New Roman"/>
+              </w:rPr>
+            </w:pPr>
+            <w:r>
+              <w:rPr>
+                <w:rFonts w:cs="Times New Roman"/>
+              </w:rPr>
+              <w:t>220</w:t>
+            </w:r>
+          </w:p>
+        </w:tc>
+        <w:tc>
+          <w:tcPr>
+            <w:tcW w:w="446" w:type="dxa"/>
+          </w:tcPr>
+          <w:p>
+            <w:pPr>
+              <w:pStyle w:val="NoSpacing"/>
+              <w:jc w:val="center"/>
+              <w:rPr>
+                <w:rFonts w:cs="Times New Roman"/>
+              </w:rPr>
+            </w:pPr>
+            <w:r>
+              <w:rPr>
+                <w:rFonts w:cs="Times New Roman"/>
+              </w:rPr>
+              <w:t>0</w:t>
+            </w:r>
+          </w:p>
+        </w:tc>
+        <w:tc>
+          <w:tcPr>
+            <w:tcW w:w="446" w:type="dxa"/>
+          </w:tcPr>
+          <w:p>
+            <w:pPr>
+              <w:pStyle w:val="NoSpacing"/>
+              <w:jc w:val="center"/>
+              <w:rPr>
+                <w:rFonts w:cs="Times New Roman"/>
+              </w:rPr>
+            </w:pPr>
+            <w:r>
+              <w:rPr>
+                <w:rFonts w:cs="Times New Roman"/>
+              </w:rPr>
+              <w:t>40</w:t>
+            </w:r>
+          </w:p>
+        </w:tc>
+        <w:tc>
+          <w:tcPr>
+            <w:tcW w:w="446" w:type="dxa"/>
+          </w:tcPr>
+          <w:p>
+            <w:pPr>
+              <w:pStyle w:val="NoSpacing"/>
+              <w:jc w:val="center"/>
+              <w:rPr>
+                <w:rFonts w:cs="Times New Roman"/>
+              </w:rPr>
+            </w:pPr>
+            <w:r>
+              <w:rPr>
+                <w:rFonts w:cs="Times New Roman"/>
+              </w:rPr>
+              <w:t>0</w:t>
+            </w:r>
+          </w:p>
+        </w:tc>
+        <w:tc>
+          <w:tcPr>
+            <w:tcW w:w="446" w:type="dxa"/>
+          </w:tcPr>
+          <w:p>
+            <w:pPr>
+              <w:pStyle w:val="NoSpacing"/>
+              <w:jc w:val="center"/>
+              <w:rPr>
+                <w:rFonts w:cs="Times New Roman"/>
+              </w:rPr>
+            </w:pPr>
+            <w:r>
+              <w:rPr>
+                <w:rFonts w:cs="Times New Roman"/>
+              </w:rPr>
+              <w:t>10</w:t>
+            </w:r>
+          </w:p>
+        </w:tc>
+        <w:tc>
+          <w:tcPr>
+            <w:tcW w:w="446" w:type="dxa"/>
+          </w:tcPr>
+          <w:p>
+            <w:pPr>
+              <w:pStyle w:val="NoSpacing"/>
+              <w:jc w:val="center"/>
+              <w:rPr>
+                <w:rFonts w:cs="Times New Roman"/>
+              </w:rPr>
+            </w:pPr>
+            <w:r>
+              <w:rPr>
+                <w:rFonts w:cs="Times New Roman"/>
+              </w:rPr>
+              <w:t>0</w:t>
+            </w:r>
+          </w:p>
+        </w:tc>
+        <w:tc>
+          <w:tcPr>
+            <w:tcW w:w="446" w:type="dxa"/>
+          </w:tcPr>
+          <w:p>
+            <w:pPr>
+              <w:pStyle w:val="NoSpacing"/>
+              <w:jc w:val="center"/>
+              <w:rPr>
+                <w:rFonts w:cs="Times New Roman"/>
+              </w:rPr>
+            </w:pPr>
+            <w:r>
+              <w:rPr>
+                <w:rFonts w:cs="Times New Roman"/>
+              </w:rPr>
+              <w:t>20</w:t>
+            </w:r>
+          </w:p>
+        </w:tc>
+        <w:tc>
+          <w:tcPr>
+            <w:tcW w:w="446" w:type="dxa"/>
+          </w:tcPr>
+          <w:p>
+            <w:pPr>
+              <w:pStyle w:val="NoSpacing"/>
+              <w:jc w:val="center"/>
+              <w:rPr>
+                <w:rFonts w:cs="Times New Roman"/>
+              </w:rPr>
+            </w:pPr>
+            <w:r>
+              <w:rPr>
+                <w:rFonts w:cs="Times New Roman"/>
+              </w:rPr>
+              <w:t>10</w:t>
+            </w:r>
+          </w:p>
+        </w:tc>
+        <w:tc>
+          <w:tcPr>
+            <w:tcW w:w="446" w:type="dxa"/>
+          </w:tcPr>
+          <w:p>
+            <w:pPr>
+              <w:pStyle w:val="NoSpacing"/>
+              <w:jc w:val="center"/>
+              <w:rPr>
+                <w:rFonts w:cs="Times New Roman"/>
+              </w:rPr>
+            </w:pPr>
+            <w:r>
+              <w:rPr>
+                <w:rFonts w:cs="Times New Roman"/>
+              </w:rPr>
+              <w:t>15</w:t>
+            </w:r>
+          </w:p>
+        </w:tc>
+        <w:tc>
+          <w:tcPr>
+            <w:tcW w:w="1784" w:type="dxa"/>
+          </w:tcPr>
+          <w:p>
+            <w:pPr>
+              <w:pStyle w:val="NoSpacing"/>
+              <w:jc w:val="center"/>
+              <w:rPr>
+                <w:rFonts w:cs="Times New Roman"/>
+              </w:rPr>
+            </w:pPr>
+            <w:r>
+              <w:rPr>
+                <w:rFonts w:cs="Times New Roman"/>
+              </w:rPr>
+              <w:t>225</w:t>
+            </w:r>
+          </w:p>
+        </w:tc>
+      </w:tr>
+      <w:tr>
+        <w:tc>
+          <w:tcPr>
+            <w:tcW w:w="888" w:type="dxa"/>
+          </w:tcPr>
+          <w:p>
+            <w:pPr>
+              <w:pStyle w:val="NoSpacing"/>
+              <w:jc w:val="center"/>
+              <w:rPr>
+                <w:rFonts w:cs="Times New Roman"/>
+              </w:rPr>
+            </w:pPr>
+            <w:r>
+              <w:rPr>
+                <w:rFonts w:cs="Times New Roman"/>
+              </w:rPr>
+              <w:t>B</w:t>
+            </w:r>
+          </w:p>
+        </w:tc>
+        <w:tc>
+          <w:tcPr>
+            <w:tcW w:w="1783" w:type="dxa"/>
+          </w:tcPr>
+          <w:p>
+            <w:pPr>
+              <w:pStyle w:val="NoSpacing"/>
+              <w:jc w:val="center"/>
+              <w:rPr>
+                <w:rFonts w:cs="Times New Roman"/>
+              </w:rPr>
+            </w:pPr>
+            <w:r>
+              <w:rPr>
+                <w:rFonts w:cs="Times New Roman"/>
+              </w:rPr>
+              <w:t>300</w:t>
+            </w:r>
+          </w:p>
+        </w:tc>
+        <w:tc>
+          <w:tcPr>
+            <w:tcW w:w="446" w:type="dxa"/>
+          </w:tcPr>
+          <w:p>
+            <w:pPr>
+              <w:pStyle w:val="NoSpacing"/>
+              <w:jc w:val="center"/>
+              <w:rPr>
+                <w:rFonts w:cs="Times New Roman"/>
+              </w:rPr>
+            </w:pPr>
+            <w:r>
+              <w:rPr>
+                <w:rFonts w:cs="Times New Roman"/>
+              </w:rPr>
+              <w:t>20</w:t>
+            </w:r>
+          </w:p>
+        </w:tc>
+        <w:tc>
+          <w:tcPr>
+            <w:tcW w:w="446" w:type="dxa"/>
+          </w:tcPr>
+          <w:p>
+            <w:pPr>
+              <w:pStyle w:val="NoSpacing"/>
+              <w:jc w:val="center"/>
+              <w:rPr>
+                <w:rFonts w:cs="Times New Roman"/>
+              </w:rPr>
+            </w:pPr>
+            <w:r>
+              <w:rPr>
+                <w:rFonts w:cs="Times New Roman"/>
+              </w:rPr>
+              <w:t>0</w:t>
+            </w:r>
+          </w:p>
+        </w:tc>
+        <w:tc>
+          <w:tcPr>
+            <w:tcW w:w="446" w:type="dxa"/>
+          </w:tcPr>
+          <w:p>
+            <w:pPr>
+              <w:pStyle w:val="NoSpacing"/>
+              <w:jc w:val="center"/>
+              <w:rPr>
+                <w:rFonts w:cs="Times New Roman"/>
+              </w:rPr>
+            </w:pPr>
+            <w:r>
+              <w:rPr>
+                <w:rFonts w:cs="Times New Roman"/>
+              </w:rPr>
+              <w:t>25</w:t>
+            </w:r>
+          </w:p>
+        </w:tc>
+        <w:tc>
+          <w:tcPr>
+            <w:tcW w:w="446" w:type="dxa"/>
+          </w:tcPr>
+          <w:p>
+            <w:pPr>
+              <w:pStyle w:val="NoSpacing"/>
+              <w:jc w:val="center"/>
+              <w:rPr>
+                <w:rFonts w:cs="Times New Roman"/>
+              </w:rPr>
+            </w:pPr>
+            <w:r>
+              <w:rPr>
+                <w:rFonts w:cs="Times New Roman"/>
+              </w:rPr>
+              <w:t>15</w:t>
+            </w:r>
+          </w:p>
+        </w:tc>
+        <w:tc>
+          <w:tcPr>
+            <w:tcW w:w="446" w:type="dxa"/>
+          </w:tcPr>
+          <w:p>
+            <w:pPr>
+              <w:pStyle w:val="NoSpacing"/>
+              <w:jc w:val="center"/>
+              <w:rPr>
+                <w:rFonts w:cs="Times New Roman"/>
+              </w:rPr>
+            </w:pPr>
+            <w:r>
+              <w:rPr>
+                <w:rFonts w:cs="Times New Roman"/>
+              </w:rPr>
+              <w:t>40</w:t>
+            </w:r>
+          </w:p>
+        </w:tc>
+        <w:tc>
+          <w:tcPr>
+            <w:tcW w:w="446" w:type="dxa"/>
+          </w:tcPr>
+          <w:p>
+            <w:pPr>
+              <w:pStyle w:val="NoSpacing"/>
+              <w:jc w:val="center"/>
+              <w:rPr>
+                <w:rFonts w:cs="Times New Roman"/>
+              </w:rPr>
+            </w:pPr>
+            <w:r>
+              <w:rPr>
+                <w:rFonts w:cs="Times New Roman"/>
+              </w:rPr>
+              <w:t>0</w:t>
+            </w:r>
+          </w:p>
+        </w:tc>
+        <w:tc>
+          <w:tcPr>
+            <w:tcW w:w="446" w:type="dxa"/>
+          </w:tcPr>
+          <w:p>
+            <w:pPr>
+              <w:pStyle w:val="NoSpacing"/>
+              <w:jc w:val="center"/>
+              <w:rPr>
+                <w:rFonts w:cs="Times New Roman"/>
+              </w:rPr>
+            </w:pPr>
+            <w:r>
+              <w:rPr>
+                <w:rFonts w:cs="Times New Roman"/>
+              </w:rPr>
+              <w:t>5</w:t>
+            </w:r>
+          </w:p>
+        </w:tc>
+        <w:tc>
+          <w:tcPr>
+            <w:tcW w:w="446" w:type="dxa"/>
+          </w:tcPr>
+          <w:p>
+            <w:pPr>
+              <w:pStyle w:val="NoSpacing"/>
+              <w:jc w:val="center"/>
+              <w:rPr>
+                <w:rFonts w:cs="Times New Roman"/>
+              </w:rPr>
+            </w:pPr>
+            <w:r>
+              <w:rPr>
+                <w:rFonts w:cs="Times New Roman"/>
+              </w:rPr>
+              <w:t>25</w:t>
+            </w:r>
+          </w:p>
+        </w:tc>
+        <w:tc>
+          <w:tcPr>
+            <w:tcW w:w="1784" w:type="dxa"/>
+          </w:tcPr>
+          <w:p>
+            <w:pPr>
+              <w:pStyle w:val="NoSpacing"/>
+              <w:jc w:val="center"/>
+              <w:rPr>
+                <w:rFonts w:cs="Times New Roman"/>
+              </w:rPr>
+            </w:pPr>
+            <w:r>
+              <w:rPr>
+                <w:rFonts w:cs="Times New Roman"/>
+              </w:rPr>
+              <w:t>290</w:t>
+            </w:r>
+          </w:p>
+        </w:tc>
+      </w:tr>
+      <w:tr>
+        <w:tc>
+          <w:tcPr>
+            <w:tcW w:w="888" w:type="dxa"/>
+          </w:tcPr>
+          <w:p>
+            <w:pPr>
+              <w:pStyle w:val="NoSpacing"/>
+              <w:jc w:val="center"/>
+              <w:rPr>
+                <w:rFonts w:cs="Times New Roman"/>
+              </w:rPr>
+            </w:pPr>
+            <w:r>
+              <w:rPr>
+                <w:rFonts w:cs="Times New Roman"/>
+              </w:rPr>
+              <w:t>C</w:t>
+            </w:r>
+          </w:p>
+        </w:tc>
+        <w:tc>
+          <w:tcPr>
+            <w:tcW w:w="1783" w:type="dxa"/>
+          </w:tcPr>
+          <w:p>
+            <w:pPr>
+              <w:pStyle w:val="NoSpacing"/>
+              <w:jc w:val="center"/>
+              <w:rPr>
+                <w:rFonts w:cs="Times New Roman"/>
+              </w:rPr>
+            </w:pPr>
+            <w:r>
+              <w:rPr>
+                <w:rFonts w:cs="Times New Roman"/>
+              </w:rPr>
+              <w:t>230</w:t>
+            </w:r>
+          </w:p>
+        </w:tc>
+        <w:tc>
+          <w:tcPr>
+            <w:tcW w:w="446" w:type="dxa"/>
+          </w:tcPr>
+          <w:p>
+            <w:pPr>
+              <w:pStyle w:val="NoSpacing"/>
+              <w:jc w:val="center"/>
+              <w:rPr>
+                <w:rFonts w:cs="Times New Roman"/>
+              </w:rPr>
+            </w:pPr>
+            <w:r>
+              <w:rPr>
+                <w:rFonts w:cs="Times New Roman"/>
+              </w:rPr>
+              <w:t>10</w:t>
+            </w:r>
+          </w:p>
+        </w:tc>
+        <w:tc>
+          <w:tcPr>
+            <w:tcW w:w="446" w:type="dxa"/>
+          </w:tcPr>
+          <w:p>
+            <w:pPr>
+              <w:pStyle w:val="NoSpacing"/>
+              <w:jc w:val="center"/>
+              <w:rPr>
+                <w:rFonts w:cs="Times New Roman"/>
+              </w:rPr>
+            </w:pPr>
+            <w:r>
+              <w:rPr>
+                <w:rFonts w:cs="Times New Roman"/>
+              </w:rPr>
+              <w:t>5</w:t>
+            </w:r>
+          </w:p>
+        </w:tc>
+        <w:tc>
+          <w:tcPr>
+            <w:tcW w:w="446" w:type="dxa"/>
+          </w:tcPr>
+          <w:p>
+            <w:pPr>
+              <w:pStyle w:val="NoSpacing"/>
+              <w:jc w:val="center"/>
+              <w:rPr>
+                <w:rFonts w:cs="Times New Roman"/>
+              </w:rPr>
+            </w:pPr>
+            <w:r>
+              <w:rPr>
+                <w:rFonts w:cs="Times New Roman"/>
+              </w:rPr>
+              <w:t>0</w:t>
+            </w:r>
+          </w:p>
+        </w:tc>
+        <w:tc>
+          <w:tcPr>
+            <w:tcW w:w="446" w:type="dxa"/>
+          </w:tcPr>
+          <w:p>
+            <w:pPr>
+              <w:pStyle w:val="NoSpacing"/>
+              <w:jc w:val="center"/>
+              <w:rPr>
+                <w:rFonts w:cs="Times New Roman"/>
+              </w:rPr>
+            </w:pPr>
+            <w:r>
+              <w:rPr>
+                <w:rFonts w:cs="Times New Roman"/>
+              </w:rPr>
+              <w:t>0</w:t>
+            </w:r>
+          </w:p>
+        </w:tc>
+        <w:tc>
+          <w:tcPr>
+            <w:tcW w:w="446" w:type="dxa"/>
+          </w:tcPr>
+          <w:p>
+            <w:pPr>
+              <w:pStyle w:val="NoSpacing"/>
+              <w:jc w:val="center"/>
+              <w:rPr>
+                <w:rFonts w:cs="Times New Roman"/>
+              </w:rPr>
+            </w:pPr>
+            <w:r>
+              <w:rPr>
+                <w:rFonts w:cs="Times New Roman"/>
+              </w:rPr>
+              <w:t>0</w:t>
+            </w:r>
+          </w:p>
+        </w:tc>
+        <w:tc>
+          <w:tcPr>
+            <w:tcW w:w="446" w:type="dxa"/>
+          </w:tcPr>
+          <w:p>
+            <w:pPr>
+              <w:pStyle w:val="NoSpacing"/>
+              <w:jc w:val="center"/>
+              <w:rPr>
+                <w:rFonts w:cs="Times New Roman"/>
+              </w:rPr>
+            </w:pPr>
+            <w:r>
+              <w:rPr>
+                <w:rFonts w:cs="Times New Roman"/>
+              </w:rPr>
+              <w:t>25</w:t>
+            </w:r>
+          </w:p>
+        </w:tc>
+        <w:tc>
+          <w:tcPr>
+            <w:tcW w:w="446" w:type="dxa"/>
+          </w:tcPr>
+          <w:p>
+            <w:pPr>
+              <w:pStyle w:val="NoSpacing"/>
+              <w:jc w:val="center"/>
+              <w:rPr>
+                <w:rFonts w:cs="Times New Roman"/>
+              </w:rPr>
+            </w:pPr>
+            <w:r>
+              <w:rPr>
+                <w:rFonts w:cs="Times New Roman"/>
+              </w:rPr>
+              <w:t>0</w:t>
+            </w:r>
+          </w:p>
+        </w:tc>
+        <w:tc>
+          <w:tcPr>
+            <w:tcW w:w="446" w:type="dxa"/>
+          </w:tcPr>
+          <w:p>
+            <w:pPr>
+              <w:pStyle w:val="NoSpacing"/>
+              <w:jc w:val="center"/>
+              <w:rPr>
+                <w:rFonts w:cs="Times New Roman"/>
+              </w:rPr>
+            </w:pPr>
+            <w:r>
+              <w:rPr>
+                <w:rFonts w:cs="Times New Roman"/>
+              </w:rPr>
+              <w:t>0</w:t>
+            </w:r>
+          </w:p>
+        </w:tc>
+        <w:tc>
+          <w:tcPr>
+            <w:tcW w:w="1784" w:type="dxa"/>
+          </w:tcPr>
+          <w:p>
+            <w:pPr>
+              <w:pStyle w:val="NoSpacing"/>
+              <w:jc w:val="center"/>
+              <w:rPr>
+                <w:rFonts w:cs="Times New Roman"/>
+              </w:rPr>
+            </w:pPr>
+            <w:r>
+              <w:rPr>
+                <w:rFonts w:cs="Times New Roman"/>
+              </w:rPr>
+              <w:t>230</w:t>
+            </w:r>
+          </w:p>
+        </w:tc>
+      </w:tr>
+      <w:tr>
+        <w:tc>
+          <w:tcPr>
+            <w:tcW w:w="888" w:type="dxa"/>
+          </w:tcPr>
+          <w:p>
+            <w:pPr>
+              <w:pStyle w:val="NoSpacing"/>
+              <w:jc w:val="center"/>
+              <w:rPr>
+                <w:rFonts w:cs="Times New Roman"/>
+              </w:rPr>
+            </w:pPr>
+            <w:r>
+              <w:rPr>
+                <w:rFonts w:cs="Times New Roman"/>
+              </w:rPr>
+              <w:t>D</w:t>
+            </w:r>
+          </w:p>
+        </w:tc>
+        <w:tc>
+          <w:tcPr>
+            <w:tcW w:w="1783" w:type="dxa"/>
+          </w:tcPr>
+          <w:p>
+            <w:pPr>
+              <w:pStyle w:val="NoSpacing"/>
+              <w:jc w:val="center"/>
+              <w:rPr>
+                <w:rFonts w:cs="Times New Roman"/>
+              </w:rPr>
+            </w:pPr>
+            <w:r>
+              <w:rPr>
+                <w:rFonts w:cs="Times New Roman"/>
+              </w:rPr>
+              <w:t>250</w:t>
+            </w:r>
+          </w:p>
+        </w:tc>
+        <w:tc>
+          <w:tcPr>
+            <w:tcW w:w="446" w:type="dxa"/>
+          </w:tcPr>
+          <w:p>
+            <w:pPr>
+              <w:pStyle w:val="NoSpacing"/>
+              <w:jc w:val="center"/>
+              <w:rPr>
+                <w:rFonts w:cs="Times New Roman"/>
+              </w:rPr>
+            </w:pPr>
+            <w:r>
+              <w:rPr>
+                <w:rFonts w:cs="Times New Roman"/>
+              </w:rPr>
+              <w:t>15</w:t>
+            </w:r>
+          </w:p>
+        </w:tc>
+        <w:tc>
+          <w:tcPr>
+            <w:tcW w:w="446" w:type="dxa"/>
+          </w:tcPr>
+          <w:p>
+            <w:pPr>
+              <w:pStyle w:val="NoSpacing"/>
+              <w:jc w:val="center"/>
+              <w:rPr>
+                <w:rFonts w:cs="Times New Roman"/>
+              </w:rPr>
+            </w:pPr>
+            <w:r>
+              <w:rPr>
+                <w:rFonts w:cs="Times New Roman"/>
+              </w:rPr>
+              <w:t>25</w:t>
+            </w:r>
+          </w:p>
+        </w:tc>
+        <w:tc>
+          <w:tcPr>
+            <w:tcW w:w="446" w:type="dxa"/>
+          </w:tcPr>
+          <w:p>
+            <w:pPr>
+              <w:pStyle w:val="NoSpacing"/>
+              <w:jc w:val="center"/>
+              <w:rPr>
+                <w:rFonts w:cs="Times New Roman"/>
+              </w:rPr>
+            </w:pPr>
+            <w:r>
+              <w:rPr>
+                <w:rFonts w:cs="Times New Roman"/>
+              </w:rPr>
+              <w:t>0</w:t>
+            </w:r>
+          </w:p>
+        </w:tc>
+        <w:tc>
+          <w:tcPr>
+            <w:tcW w:w="446" w:type="dxa"/>
+          </w:tcPr>
+          <w:p>
+            <w:pPr>
+              <w:pStyle w:val="NoSpacing"/>
+              <w:jc w:val="center"/>
+              <w:rPr>
+                <w:rFonts w:cs="Times New Roman"/>
+              </w:rPr>
+            </w:pPr>
+            <w:r>
+              <w:rPr>
+                <w:rFonts w:cs="Times New Roman"/>
+              </w:rPr>
+              <w:t>0</w:t>
+            </w:r>
+          </w:p>
+        </w:tc>
+        <w:tc>
+          <w:tcPr>
+            <w:tcW w:w="446" w:type="dxa"/>
+          </w:tcPr>
+          <w:p>
+            <w:pPr>
+              <w:pStyle w:val="NoSpacing"/>
+              <w:jc w:val="center"/>
+              <w:rPr>
+                <w:rFonts w:cs="Times New Roman"/>
+              </w:rPr>
+            </w:pPr>
+            <w:r>
+              <w:rPr>
+                <w:rFonts w:cs="Times New Roman"/>
+              </w:rPr>
+              <w:t>10</w:t>
+            </w:r>
+          </w:p>
+        </w:tc>
+        <w:tc>
+          <w:tcPr>
+            <w:tcW w:w="446" w:type="dxa"/>
+          </w:tcPr>
+          <w:p>
+            <w:pPr>
+              <w:pStyle w:val="NoSpacing"/>
+              <w:jc w:val="center"/>
+              <w:rPr>
+                <w:rFonts w:cs="Times New Roman"/>
+              </w:rPr>
+            </w:pPr>
+            <w:r>
+              <w:rPr>
+                <w:rFonts w:cs="Times New Roman"/>
+              </w:rPr>
+              <w:t>15</w:t>
+            </w:r>
+          </w:p>
+        </w:tc>
+        <w:tc>
+          <w:tcPr>
+            <w:tcW w:w="446" w:type="dxa"/>
+          </w:tcPr>
+          <w:p>
+            <w:pPr>
+              <w:pStyle w:val="NoSpacing"/>
+              <w:jc w:val="center"/>
+              <w:rPr>
+                <w:rFonts w:cs="Times New Roman"/>
+              </w:rPr>
+            </w:pPr>
+            <w:r>
+              <w:rPr>
+                <w:rFonts w:cs="Times New Roman"/>
+              </w:rPr>
+              <w:t>10</w:t>
+            </w:r>
+          </w:p>
+        </w:tc>
+        <w:tc>
+          <w:tcPr>
+            <w:tcW w:w="446" w:type="dxa"/>
+          </w:tcPr>
+          <w:p>
+            <w:pPr>
+              <w:pStyle w:val="NoSpacing"/>
+              <w:jc w:val="center"/>
+              <w:rPr>
+                <w:rFonts w:cs="Times New Roman"/>
+              </w:rPr>
+            </w:pPr>
+            <w:r>
+              <w:rPr>
+                <w:rFonts w:cs="Times New Roman"/>
+              </w:rPr>
+              <w:t>0</w:t>
+            </w:r>
+          </w:p>
+        </w:tc>
+        <w:tc>
+          <w:tcPr>
+            <w:tcW w:w="1784" w:type="dxa"/>
+          </w:tcPr>
+          <w:p>
+            <w:pPr>
+              <w:pStyle w:val="NoSpacing"/>
+              <w:jc w:val="center"/>
+              <w:rPr>
+                <w:rFonts w:cs="Times New Roman"/>
+              </w:rPr>
+            </w:pPr>
+            <w:r>
+              <w:rPr>
+                <w:rFonts w:cs="Times New Roman"/>
+              </w:rPr>
+              <w:t>155</w:t>
+            </w:r>
+          </w:p>
+        </w:tc>
+      </w:tr>
+      <w:tr>
+        <w:tc>
+          <w:tcPr>
+            <w:tcW w:w="888" w:type="dxa"/>
+          </w:tcPr>
+          <w:p>
+            <w:pPr>
+              <w:pStyle w:val="NoSpacing"/>
+              <w:jc w:val="center"/>
+              <w:rPr>
+                <w:rFonts w:cs="Times New Roman"/>
+              </w:rPr>
+            </w:pPr>
+            <w:r>
+              <w:rPr>
+                <w:rFonts w:cs="Times New Roman"/>
+              </w:rPr>
+              <w:t>Total</w:t>
+            </w:r>
+          </w:p>
+        </w:tc>
+        <w:tc>
+          <w:tcPr>
+            <w:tcW w:w="1783" w:type="dxa"/>
+          </w:tcPr>
+          <w:p>
+            <w:pPr>
+              <w:pStyle w:val="NoSpacing"/>
+              <w:jc w:val="center"/>
+              <w:rPr>
+                <w:rFonts w:cs="Times New Roman"/>
+              </w:rPr>
+            </w:pPr>
+            <w:r>
+              <w:rPr>
+                <w:rFonts w:cs="Times New Roman"/>
+              </w:rPr>
+              <w:t>1.000</w:t>
+            </w:r>
+          </w:p>
+        </w:tc>
+        <w:tc>
+          <w:tcPr>
+            <w:tcW w:w="446" w:type="dxa"/>
+          </w:tcPr>
+          <w:p>
+            <w:pPr>
+              <w:pStyle w:val="NoSpacing"/>
+              <w:jc w:val="center"/>
+              <w:rPr>
+                <w:rFonts w:cs="Times New Roman"/>
+              </w:rPr>
+            </w:pPr>
+          </w:p>
+        </w:tc>
+        <w:tc>
+          <w:tcPr>
+            <w:tcW w:w="446" w:type="dxa"/>
+          </w:tcPr>
+          <w:p>
+            <w:pPr>
+              <w:pStyle w:val="NoSpacing"/>
+              <w:jc w:val="center"/>
+              <w:rPr>
+                <w:rFonts w:cs="Times New Roman"/>
+              </w:rPr>
+            </w:pPr>
+          </w:p>
+        </w:tc>
+        <w:tc>
+          <w:tcPr>
+            <w:tcW w:w="446" w:type="dxa"/>
+          </w:tcPr>
+          <w:p>
+            <w:pPr>
+              <w:pStyle w:val="NoSpacing"/>
+              <w:jc w:val="center"/>
+              <w:rPr>
+                <w:rFonts w:cs="Times New Roman"/>
+              </w:rPr>
+            </w:pPr>
+          </w:p>
+        </w:tc>
+        <w:tc>
+          <w:tcPr>
+            <w:tcW w:w="446" w:type="dxa"/>
+          </w:tcPr>
+          <w:p>
+            <w:pPr>
+              <w:pStyle w:val="NoSpacing"/>
+              <w:jc w:val="center"/>
+              <w:rPr>
+                <w:rFonts w:cs="Times New Roman"/>
+              </w:rPr>
+            </w:pPr>
+          </w:p>
+        </w:tc>
+        <w:tc>
+          <w:tcPr>
+            <w:tcW w:w="446" w:type="dxa"/>
+          </w:tcPr>
+          <w:p>
+            <w:pPr>
+              <w:pStyle w:val="NoSpacing"/>
+              <w:jc w:val="center"/>
+              <w:rPr>
+                <w:rFonts w:cs="Times New Roman"/>
+              </w:rPr>
+            </w:pPr>
+          </w:p>
+        </w:tc>
+        <w:tc>
+          <w:tcPr>
+            <w:tcW w:w="446" w:type="dxa"/>
+          </w:tcPr>
+          <w:p>
+            <w:pPr>
+              <w:pStyle w:val="NoSpacing"/>
+              <w:jc w:val="center"/>
+              <w:rPr>
+                <w:rFonts w:cs="Times New Roman"/>
+              </w:rPr>
+            </w:pPr>
+          </w:p>
+        </w:tc>
+        <w:tc>
+          <w:tcPr>
+            <w:tcW w:w="446" w:type="dxa"/>
+          </w:tcPr>
+          <w:p>
+            <w:pPr>
+              <w:pStyle w:val="NoSpacing"/>
+              <w:jc w:val="center"/>
+              <w:rPr>
+                <w:rFonts w:cs="Times New Roman"/>
+              </w:rPr>
+            </w:pPr>
+          </w:p>
+        </w:tc>
+        <w:tc>
+          <w:tcPr>
+            <w:tcW w:w="446" w:type="dxa"/>
+          </w:tcPr>
+          <w:p>
+            <w:pPr>
+              <w:pStyle w:val="NoSpacing"/>
+              <w:jc w:val="center"/>
+              <w:rPr>
+                <w:rFonts w:cs="Times New Roman"/>
+              </w:rPr>
+            </w:pPr>
+          </w:p>
+        </w:tc>
+        <w:tc>
+          <w:tcPr>
+            <w:tcW w:w="1784" w:type="dxa"/>
+          </w:tcPr>
+          <w:p>
+            <w:pPr>
+              <w:pStyle w:val="NoSpacing"/>
+              <w:jc w:val="center"/>
+              <w:rPr>
+                <w:rFonts w:cs="Times New Roman"/>
+              </w:rPr>
+            </w:pPr>
+            <w:r>
+              <w:rPr>
+                <w:rFonts w:cs="Times New Roman"/>
+              </w:rPr>
+              <w:t>1.000</w:t>
+            </w:r>
+          </w:p>
+        </w:tc>
+      </w:tr>
+    </w:tbl>
+    <w:p>
+      <w:pPr>
+        <w:pStyle w:val="NoSpacing"/>
+        <w:ind w:left="993"/>
+        <w:jc w:val="both"/>
+        <w:rPr>
+          <w:rFonts w:cs="Times New Roman"/>
+        </w:rPr>
+      </w:pPr>
+    </w:p>
+    <w:p>
+      <w:pPr>
+        <w:pStyle w:val="NoSpacing"/>
+        <w:ind w:left="993"/>
+        <w:jc w:val="both"/>
+        <w:rPr>
+          <w:rFonts w:cs="Times New Roman"/>
+        </w:rPr>
+      </w:pPr>
+      <w:r>
+        <w:rPr>
+          <w:rFonts w:cs="Times New Roman"/>
+        </w:rPr>
+        <w:t>Data di atas memberikan informasi bahwa dari sejumlah 220 pelanggan merek A pada periode pertama, telah beralih menjadi pelanggan merek B sebanyak 20 orang, menjadi pelanggan merek C sebanyak 10 orang, dan menjadi pelanggan merek D sebanyak 15 orang.</w:t>
+      </w:r>
+      <w:r>
+        <w:rPr>
+          <w:rFonts w:cs="Times New Roman"/>
+        </w:rPr>
+        <w:t xml:space="preserve"> Maka jumlah pelanggan pelanggan yang pada periode pertama memilih merek A dan pada periode kedua masih tetap memilih merek A (bukan pelanggan baru) adalah sebanyak (220 - 20 - 10 - 15) = 175 orang.</w:t>
+      </w:r>
+      <w:r>
+        <w:rPr>
+          <w:rFonts w:cs="Times New Roman"/>
+        </w:rPr>
+        <w:t xml:space="preserve"> Dengan kata lain: probabilitas bahwa pelanggan merek A pada periode pertama tetap menjadi pelanggan merek A, pada periode kedua adalah sebesar 175/220 = 0,796. Selanjutnya, probabilitas bahwa pelanggan merek A pada periode pertama yang berubah menjadi pelanggan merek B pada periode kedua adalah sebesar 20/220 = 0,091.</w:t>
+      </w:r>
+    </w:p>
+    <w:p>
+      <w:pPr>
+        <w:pStyle w:val="NoSpacing"/>
+        <w:ind w:left="993"/>
+        <w:jc w:val="both"/>
+        <w:rPr>
+          <w:rFonts w:cs="Times New Roman"/>
+        </w:rPr>
+      </w:pPr>
+    </w:p>
+    <w:p>
+      <w:pPr>
+        <w:pStyle w:val="NoSpacing"/>
+        <w:ind w:left="993"/>
+        <w:jc w:val="both"/>
+        <w:rPr>
+          <w:rFonts w:cs="Times New Roman"/>
+        </w:rPr>
+      </w:pPr>
+      <w:r>
+        <w:rPr>
+          <w:rFonts w:cs="Times New Roman"/>
+        </w:rPr>
+        <w:t>Apabila perhitungan dilanjutkan maka akan diperoleh matriks probabilitas transisi sebagai berikut:</w:t>
+      </w:r>
+    </w:p>
+    <w:tbl>
+      <w:tblPr>
+        <w:tblStyle w:val="TableGrid"/>
+        <w:tblW w:w="0" w:type="auto"/>
+        <w:tblInd w:w="993" w:type="dxa"/>
+        <w:tblBorders>
+          <w:top w:val="none" w:sz="0" w:space="0" w:color="auto"/>
+          <w:left w:val="none" w:sz="0" w:space="0" w:color="auto"/>
+          <w:bottom w:val="none" w:sz="0" w:space="0" w:color="auto"/>
+          <w:right w:val="none" w:sz="0" w:space="0" w:color="auto"/>
+          <w:insideH w:val="none" w:sz="0" w:space="0" w:color="auto"/>
+          <w:insideV w:val="none" w:sz="0" w:space="0" w:color="auto"/>
+        </w:tblBorders>
+        <w:tblCellMar>
+          <w:left w:w="28" w:type="dxa"/>
+          <w:right w:w="28" w:type="dxa"/>
+        </w:tblCellMar>
+        <w:tblLook w:val="04A0" w:firstRow="1" w:lastRow="0" w:firstColumn="1" w:lastColumn="0" w:noHBand="0" w:noVBand="1"/>
+      </w:tblPr>
+      <w:tblGrid>
+        <w:gridCol w:w="401"/>
+        <w:gridCol w:w="401"/>
+        <w:gridCol w:w="200"/>
+        <w:gridCol w:w="201"/>
+        <w:gridCol w:w="1607"/>
+        <w:gridCol w:w="1604"/>
+        <w:gridCol w:w="1604"/>
+        <w:gridCol w:w="1604"/>
+        <w:gridCol w:w="200"/>
+        <w:gridCol w:w="201"/>
+      </w:tblGrid>
+      <w:tr>
+        <w:tc>
+          <w:tcPr>
+            <w:tcW w:w="401" w:type="dxa"/>
+          </w:tcPr>
+          <w:p>
+            <w:pPr>
+              <w:pStyle w:val="NoSpacing"/>
+              <w:jc w:val="both"/>
+              <w:rPr>
+                <w:rFonts w:cs="Times New Roman"/>
+              </w:rPr>
+            </w:pPr>
+          </w:p>
+        </w:tc>
+        <w:tc>
+          <w:tcPr>
+            <w:tcW w:w="401" w:type="dxa"/>
+          </w:tcPr>
+          <w:p>
+            <w:pPr>
+              <w:pStyle w:val="NoSpacing"/>
+              <w:jc w:val="right"/>
+              <w:rPr>
+                <w:rFonts w:cs="Times New Roman"/>
+              </w:rPr>
+            </w:pPr>
+            <w:r>
+              <w:rPr>
+                <w:rFonts w:cs="Times New Roman"/>
+              </w:rPr>
+              <w:t>A</w:t>
+            </w:r>
+          </w:p>
+        </w:tc>
+        <w:tc>
+          <w:tcPr>
+            <w:tcW w:w="200" w:type="dxa"/>
+            <w:tcBorders>
+              <w:right w:val="single" w:sz="4" w:space="0" w:color="auto"/>
+            </w:tcBorders>
+          </w:tcPr>
+          <w:p>
+            <w:pPr>
+              <w:pStyle w:val="NoSpacing"/>
+              <w:jc w:val="both"/>
+              <w:rPr>
+                <w:rFonts w:cs="Times New Roman"/>
+              </w:rPr>
+            </w:pPr>
+          </w:p>
+        </w:tc>
+        <w:tc>
+          <w:tcPr>
+            <w:tcW w:w="201" w:type="dxa"/>
+            <w:tcBorders>
+              <w:top w:val="single" w:sz="4" w:space="0" w:color="auto"/>
+              <w:left w:val="single" w:sz="4" w:space="0" w:color="auto"/>
+            </w:tcBorders>
+          </w:tcPr>
+          <w:p>
+            <w:pPr>
+              <w:pStyle w:val="NoSpacing"/>
+              <w:jc w:val="both"/>
+              <w:rPr>
+                <w:rFonts w:cs="Times New Roman"/>
+              </w:rPr>
+            </w:pPr>
+          </w:p>
+        </w:tc>
+        <w:tc>
+          <w:tcPr>
+            <w:tcW w:w="1607" w:type="dxa"/>
+          </w:tcPr>
+          <w:p>
+            <w:pPr>
+              <w:pStyle w:val="NoSpacing"/>
+              <w:rPr>
+                <w:rFonts w:cs="Times New Roman"/>
+                <w:sz w:val="18"/>
+                <w:szCs w:val="18"/>
+              </w:rPr>
+            </w:pPr>
+            <w:r>
+              <w:rPr>
+                <w:rFonts w:cs="Times New Roman"/>
+                <w:sz w:val="18"/>
+                <w:szCs w:val="18"/>
+              </w:rPr>
+              <w:t>175/220</w:t>
+            </w:r>
+            <w:r>
+              <w:rPr>
+                <w:rFonts w:cs="Times New Roman"/>
+                <w:sz w:val="18"/>
+                <w:szCs w:val="18"/>
+              </w:rPr>
+              <w:t xml:space="preserve"> = 0,796</w:t>
+            </w:r>
+          </w:p>
+        </w:tc>
+        <w:tc>
+          <w:tcPr>
+            <w:tcW w:w="1604" w:type="dxa"/>
+          </w:tcPr>
+          <w:p>
+            <w:pPr>
+              <w:pStyle w:val="NoSpacing"/>
+              <w:rPr>
+                <w:rFonts w:cs="Times New Roman"/>
+                <w:sz w:val="18"/>
+                <w:szCs w:val="18"/>
+              </w:rPr>
+            </w:pPr>
+            <w:r>
+              <w:rPr>
+                <w:rFonts w:cs="Times New Roman"/>
+                <w:sz w:val="18"/>
+                <w:szCs w:val="18"/>
+              </w:rPr>
+              <w:t>20/220 = 0,091</w:t>
+            </w:r>
+          </w:p>
+        </w:tc>
+        <w:tc>
+          <w:tcPr>
+            <w:tcW w:w="1604" w:type="dxa"/>
+          </w:tcPr>
+          <w:p>
+            <w:pPr>
+              <w:pStyle w:val="NoSpacing"/>
+              <w:rPr>
+                <w:rFonts w:cs="Times New Roman"/>
+                <w:sz w:val="18"/>
+                <w:szCs w:val="18"/>
+              </w:rPr>
+            </w:pPr>
+            <w:r>
+              <w:rPr>
+                <w:rFonts w:cs="Times New Roman"/>
+                <w:sz w:val="18"/>
+                <w:szCs w:val="18"/>
+              </w:rPr>
+              <w:t>10/220 = 0,046</w:t>
+            </w:r>
+          </w:p>
+        </w:tc>
+        <w:tc>
+          <w:tcPr>
+            <w:tcW w:w="1604" w:type="dxa"/>
+          </w:tcPr>
+          <w:p>
+            <w:pPr>
+              <w:pStyle w:val="NoSpacing"/>
+              <w:rPr>
+                <w:rFonts w:cs="Times New Roman"/>
+                <w:sz w:val="18"/>
+                <w:szCs w:val="18"/>
+              </w:rPr>
+            </w:pPr>
+            <w:r>
+              <w:rPr>
+                <w:rFonts w:cs="Times New Roman"/>
+                <w:sz w:val="18"/>
+                <w:szCs w:val="18"/>
+              </w:rPr>
+              <w:t>15/220 = 0,067</w:t>
+            </w:r>
+          </w:p>
+        </w:tc>
+        <w:tc>
+          <w:tcPr>
+            <w:tcW w:w="200" w:type="dxa"/>
+            <w:tcBorders>
+              <w:top w:val="single" w:sz="4" w:space="0" w:color="auto"/>
+              <w:right w:val="single" w:sz="4" w:space="0" w:color="auto"/>
+            </w:tcBorders>
+          </w:tcPr>
+          <w:p>
+            <w:pPr>
+              <w:pStyle w:val="NoSpacing"/>
+              <w:jc w:val="both"/>
+              <w:rPr>
+                <w:rFonts w:cs="Times New Roman"/>
+              </w:rPr>
+            </w:pPr>
+          </w:p>
+        </w:tc>
+        <w:tc>
+          <w:tcPr>
+            <w:tcW w:w="201" w:type="dxa"/>
+            <w:tcBorders>
+              <w:left w:val="single" w:sz="4" w:space="0" w:color="auto"/>
+            </w:tcBorders>
+          </w:tcPr>
+          <w:p>
+            <w:pPr>
+              <w:pStyle w:val="NoSpacing"/>
+              <w:jc w:val="both"/>
+              <w:rPr>
+                <w:rFonts w:cs="Times New Roman"/>
+              </w:rPr>
+            </w:pPr>
+          </w:p>
+        </w:tc>
+      </w:tr>
+      <w:tr>
+        <w:tc>
+          <w:tcPr>
+            <w:tcW w:w="401" w:type="dxa"/>
+          </w:tcPr>
+          <w:p>
+            <w:pPr>
+              <w:pStyle w:val="NoSpacing"/>
+              <w:jc w:val="both"/>
+              <w:rPr>
+                <w:rFonts w:cs="Times New Roman"/>
+              </w:rPr>
+            </w:pPr>
+          </w:p>
+        </w:tc>
+        <w:tc>
+          <w:tcPr>
+            <w:tcW w:w="401" w:type="dxa"/>
+          </w:tcPr>
+          <w:p>
+            <w:pPr>
+              <w:pStyle w:val="NoSpacing"/>
+              <w:jc w:val="right"/>
+              <w:rPr>
+                <w:rFonts w:cs="Times New Roman"/>
+              </w:rPr>
+            </w:pPr>
+            <w:r>
+              <w:rPr>
+                <w:rFonts w:cs="Times New Roman"/>
+              </w:rPr>
+              <w:t>B</w:t>
+            </w:r>
+          </w:p>
+        </w:tc>
+        <w:tc>
+          <w:tcPr>
+            <w:tcW w:w="200" w:type="dxa"/>
+            <w:tcBorders>
+              <w:right w:val="single" w:sz="4" w:space="0" w:color="auto"/>
+            </w:tcBorders>
+          </w:tcPr>
+          <w:p>
+            <w:pPr>
+              <w:pStyle w:val="NoSpacing"/>
+              <w:jc w:val="both"/>
+              <w:rPr>
+                <w:rFonts w:cs="Times New Roman"/>
+              </w:rPr>
+            </w:pPr>
+          </w:p>
+        </w:tc>
+        <w:tc>
+          <w:tcPr>
+            <w:tcW w:w="201" w:type="dxa"/>
+            <w:tcBorders>
+              <w:left w:val="single" w:sz="4" w:space="0" w:color="auto"/>
+            </w:tcBorders>
+          </w:tcPr>
+          <w:p>
+            <w:pPr>
+              <w:pStyle w:val="NoSpacing"/>
+              <w:jc w:val="both"/>
+              <w:rPr>
+                <w:rFonts w:cs="Times New Roman"/>
+              </w:rPr>
+            </w:pPr>
+          </w:p>
+        </w:tc>
+        <w:tc>
+          <w:tcPr>
+            <w:tcW w:w="1607" w:type="dxa"/>
+          </w:tcPr>
+          <w:p>
+            <w:pPr>
+              <w:pStyle w:val="NoSpacing"/>
+              <w:rPr>
+                <w:rFonts w:cs="Times New Roman"/>
+                <w:sz w:val="18"/>
+                <w:szCs w:val="18"/>
+              </w:rPr>
+            </w:pPr>
+            <w:r>
+              <w:rPr>
+                <w:rFonts w:cs="Times New Roman"/>
+                <w:sz w:val="18"/>
+                <w:szCs w:val="18"/>
+              </w:rPr>
+              <w:t>40/300</w:t>
+            </w:r>
+            <w:r>
+              <w:rPr>
+                <w:rFonts w:cs="Times New Roman"/>
+                <w:sz w:val="18"/>
+                <w:szCs w:val="18"/>
+              </w:rPr>
+              <w:t xml:space="preserve"> = 0,133</w:t>
+            </w:r>
+          </w:p>
+        </w:tc>
+        <w:tc>
+          <w:tcPr>
+            <w:tcW w:w="1604" w:type="dxa"/>
+          </w:tcPr>
+          <w:p>
+            <w:pPr>
+              <w:pStyle w:val="NoSpacing"/>
+              <w:rPr>
+                <w:rFonts w:cs="Times New Roman"/>
+                <w:sz w:val="18"/>
+                <w:szCs w:val="18"/>
+              </w:rPr>
+            </w:pPr>
+            <w:r>
+              <w:rPr>
+                <w:rFonts w:cs="Times New Roman"/>
+                <w:sz w:val="18"/>
+                <w:szCs w:val="18"/>
+              </w:rPr>
+              <w:t>230/300 = 0,767</w:t>
+            </w:r>
+          </w:p>
+        </w:tc>
+        <w:tc>
+          <w:tcPr>
+            <w:tcW w:w="1604" w:type="dxa"/>
+          </w:tcPr>
+          <w:p>
+            <w:pPr>
+              <w:pStyle w:val="NoSpacing"/>
+              <w:rPr>
+                <w:rFonts w:cs="Times New Roman"/>
+                <w:sz w:val="18"/>
+                <w:szCs w:val="18"/>
+              </w:rPr>
+            </w:pPr>
+            <w:r>
+              <w:rPr>
+                <w:rFonts w:cs="Times New Roman"/>
+                <w:sz w:val="18"/>
+                <w:szCs w:val="18"/>
+              </w:rPr>
+              <w:t>5/300 = 0,017</w:t>
+            </w:r>
+          </w:p>
+        </w:tc>
+        <w:tc>
+          <w:tcPr>
+            <w:tcW w:w="1604" w:type="dxa"/>
+          </w:tcPr>
+          <w:p>
+            <w:pPr>
+              <w:pStyle w:val="NoSpacing"/>
+              <w:rPr>
+                <w:rFonts w:cs="Times New Roman"/>
+                <w:sz w:val="18"/>
+                <w:szCs w:val="18"/>
+              </w:rPr>
+            </w:pPr>
+            <w:r>
+              <w:rPr>
+                <w:rFonts w:cs="Times New Roman"/>
+                <w:sz w:val="18"/>
+                <w:szCs w:val="18"/>
+              </w:rPr>
+              <w:t>25/300 = 0,083</w:t>
+            </w:r>
+          </w:p>
+        </w:tc>
+        <w:tc>
+          <w:tcPr>
+            <w:tcW w:w="200" w:type="dxa"/>
+            <w:tcBorders>
+              <w:right w:val="single" w:sz="4" w:space="0" w:color="auto"/>
+            </w:tcBorders>
+          </w:tcPr>
+          <w:p>
+            <w:pPr>
+              <w:pStyle w:val="NoSpacing"/>
+              <w:jc w:val="both"/>
+              <w:rPr>
+                <w:rFonts w:cs="Times New Roman"/>
+              </w:rPr>
+            </w:pPr>
+          </w:p>
+        </w:tc>
+        <w:tc>
+          <w:tcPr>
+            <w:tcW w:w="201" w:type="dxa"/>
+            <w:tcBorders>
+              <w:left w:val="single" w:sz="4" w:space="0" w:color="auto"/>
+            </w:tcBorders>
+          </w:tcPr>
+          <w:p>
+            <w:pPr>
+              <w:pStyle w:val="NoSpacing"/>
+              <w:jc w:val="both"/>
+              <w:rPr>
+                <w:rFonts w:cs="Times New Roman"/>
+              </w:rPr>
+            </w:pPr>
+          </w:p>
+        </w:tc>
+      </w:tr>
+      <w:tr>
+        <w:tc>
+          <w:tcPr>
+            <w:tcW w:w="401" w:type="dxa"/>
+          </w:tcPr>
+          <w:p>
+            <w:pPr>
+              <w:pStyle w:val="NoSpacing"/>
+              <w:jc w:val="both"/>
+              <w:rPr>
+                <w:rFonts w:cs="Times New Roman"/>
+              </w:rPr>
+            </w:pPr>
+          </w:p>
+        </w:tc>
+        <w:tc>
+          <w:tcPr>
+            <w:tcW w:w="401" w:type="dxa"/>
+          </w:tcPr>
+          <w:p>
+            <w:pPr>
+              <w:pStyle w:val="NoSpacing"/>
+              <w:jc w:val="right"/>
+              <w:rPr>
+                <w:rFonts w:cs="Times New Roman"/>
+              </w:rPr>
+            </w:pPr>
+            <w:r>
+              <w:rPr>
+                <w:rFonts w:cs="Times New Roman"/>
+              </w:rPr>
+              <w:t>C</w:t>
+            </w:r>
+          </w:p>
+        </w:tc>
+        <w:tc>
+          <w:tcPr>
+            <w:tcW w:w="200" w:type="dxa"/>
+            <w:tcBorders>
+              <w:right w:val="single" w:sz="4" w:space="0" w:color="auto"/>
+            </w:tcBorders>
+          </w:tcPr>
+          <w:p>
+            <w:pPr>
+              <w:pStyle w:val="NoSpacing"/>
+              <w:jc w:val="both"/>
+              <w:rPr>
+                <w:rFonts w:cs="Times New Roman"/>
+              </w:rPr>
+            </w:pPr>
+          </w:p>
+        </w:tc>
+        <w:tc>
+          <w:tcPr>
+            <w:tcW w:w="201" w:type="dxa"/>
+            <w:tcBorders>
+              <w:left w:val="single" w:sz="4" w:space="0" w:color="auto"/>
+            </w:tcBorders>
+          </w:tcPr>
+          <w:p>
+            <w:pPr>
+              <w:pStyle w:val="NoSpacing"/>
+              <w:jc w:val="both"/>
+              <w:rPr>
+                <w:rFonts w:cs="Times New Roman"/>
+              </w:rPr>
+            </w:pPr>
+          </w:p>
+        </w:tc>
+        <w:tc>
+          <w:tcPr>
+            <w:tcW w:w="1607" w:type="dxa"/>
+          </w:tcPr>
+          <w:p>
+            <w:pPr>
+              <w:pStyle w:val="NoSpacing"/>
+              <w:rPr>
+                <w:rFonts w:cs="Times New Roman"/>
+                <w:sz w:val="18"/>
+                <w:szCs w:val="18"/>
+              </w:rPr>
+            </w:pPr>
+            <w:r>
+              <w:rPr>
+                <w:rFonts w:cs="Times New Roman"/>
+                <w:sz w:val="18"/>
+                <w:szCs w:val="18"/>
+              </w:rPr>
+              <w:t>0/230 = 0</w:t>
+            </w:r>
+          </w:p>
+        </w:tc>
+        <w:tc>
+          <w:tcPr>
+            <w:tcW w:w="1604" w:type="dxa"/>
+          </w:tcPr>
+          <w:p>
+            <w:pPr>
+              <w:pStyle w:val="NoSpacing"/>
+              <w:rPr>
+                <w:rFonts w:cs="Times New Roman"/>
+                <w:sz w:val="18"/>
+                <w:szCs w:val="18"/>
+              </w:rPr>
+            </w:pPr>
+            <w:r>
+              <w:rPr>
+                <w:rFonts w:cs="Times New Roman"/>
+                <w:sz w:val="18"/>
+                <w:szCs w:val="18"/>
+              </w:rPr>
+              <w:t>25/230 = 0,109</w:t>
+            </w:r>
+          </w:p>
+        </w:tc>
+        <w:tc>
+          <w:tcPr>
+            <w:tcW w:w="1604" w:type="dxa"/>
+          </w:tcPr>
+          <w:p>
+            <w:pPr>
+              <w:pStyle w:val="NoSpacing"/>
+              <w:rPr>
+                <w:rFonts w:cs="Times New Roman"/>
+                <w:sz w:val="18"/>
+                <w:szCs w:val="18"/>
+              </w:rPr>
+            </w:pPr>
+            <w:r>
+              <w:rPr>
+                <w:rFonts w:cs="Times New Roman"/>
+                <w:sz w:val="18"/>
+                <w:szCs w:val="18"/>
+              </w:rPr>
+              <w:t>205/230 = 0,891</w:t>
+            </w:r>
+          </w:p>
+        </w:tc>
+        <w:tc>
+          <w:tcPr>
+            <w:tcW w:w="1604" w:type="dxa"/>
+          </w:tcPr>
+          <w:p>
+            <w:pPr>
+              <w:pStyle w:val="NoSpacing"/>
+              <w:rPr>
+                <w:rFonts w:cs="Times New Roman"/>
+                <w:sz w:val="18"/>
+                <w:szCs w:val="18"/>
+              </w:rPr>
+            </w:pPr>
+            <w:r>
+              <w:rPr>
+                <w:rFonts w:cs="Times New Roman"/>
+                <w:sz w:val="18"/>
+                <w:szCs w:val="18"/>
+              </w:rPr>
+              <w:t>0/230 = 0</w:t>
+            </w:r>
+          </w:p>
+        </w:tc>
+        <w:tc>
+          <w:tcPr>
+            <w:tcW w:w="200" w:type="dxa"/>
+            <w:tcBorders>
+              <w:right w:val="single" w:sz="4" w:space="0" w:color="auto"/>
+            </w:tcBorders>
+          </w:tcPr>
+          <w:p>
+            <w:pPr>
+              <w:pStyle w:val="NoSpacing"/>
+              <w:jc w:val="both"/>
+              <w:rPr>
+                <w:rFonts w:cs="Times New Roman"/>
+              </w:rPr>
+            </w:pPr>
+          </w:p>
+        </w:tc>
+        <w:tc>
+          <w:tcPr>
+            <w:tcW w:w="201" w:type="dxa"/>
+            <w:tcBorders>
+              <w:left w:val="single" w:sz="4" w:space="0" w:color="auto"/>
+            </w:tcBorders>
+          </w:tcPr>
+          <w:p>
+            <w:pPr>
+              <w:pStyle w:val="NoSpacing"/>
+              <w:jc w:val="both"/>
+              <w:rPr>
+                <w:rFonts w:cs="Times New Roman"/>
+              </w:rPr>
+            </w:pPr>
+          </w:p>
+        </w:tc>
+      </w:tr>
+      <w:tr>
+        <w:tc>
+          <w:tcPr>
+            <w:tcW w:w="401" w:type="dxa"/>
+          </w:tcPr>
+          <w:p>
+            <w:pPr>
+              <w:pStyle w:val="NoSpacing"/>
+              <w:jc w:val="both"/>
+              <w:rPr>
+                <w:rFonts w:cs="Times New Roman"/>
+              </w:rPr>
+            </w:pPr>
+          </w:p>
+        </w:tc>
+        <w:tc>
+          <w:tcPr>
+            <w:tcW w:w="401" w:type="dxa"/>
+          </w:tcPr>
+          <w:p>
+            <w:pPr>
+              <w:pStyle w:val="NoSpacing"/>
+              <w:jc w:val="right"/>
+              <w:rPr>
+                <w:rFonts w:cs="Times New Roman"/>
+              </w:rPr>
+            </w:pPr>
+            <w:r>
+              <w:rPr>
+                <w:rFonts w:cs="Times New Roman"/>
+              </w:rPr>
+              <w:t>D</w:t>
+            </w:r>
+          </w:p>
+        </w:tc>
+        <w:tc>
+          <w:tcPr>
+            <w:tcW w:w="200" w:type="dxa"/>
+            <w:tcBorders>
+              <w:right w:val="single" w:sz="4" w:space="0" w:color="auto"/>
+            </w:tcBorders>
+          </w:tcPr>
+          <w:p>
+            <w:pPr>
+              <w:pStyle w:val="NoSpacing"/>
+              <w:jc w:val="both"/>
+              <w:rPr>
+                <w:rFonts w:cs="Times New Roman"/>
+              </w:rPr>
+            </w:pPr>
+          </w:p>
+        </w:tc>
+        <w:tc>
+          <w:tcPr>
+            <w:tcW w:w="201" w:type="dxa"/>
+            <w:tcBorders>
+              <w:left w:val="single" w:sz="4" w:space="0" w:color="auto"/>
+              <w:bottom w:val="single" w:sz="4" w:space="0" w:color="auto"/>
+            </w:tcBorders>
+          </w:tcPr>
+          <w:p>
+            <w:pPr>
+              <w:pStyle w:val="NoSpacing"/>
+              <w:jc w:val="both"/>
+              <w:rPr>
+                <w:rFonts w:cs="Times New Roman"/>
+              </w:rPr>
+            </w:pPr>
+          </w:p>
+        </w:tc>
+        <w:tc>
+          <w:tcPr>
+            <w:tcW w:w="1607" w:type="dxa"/>
+          </w:tcPr>
+          <w:p>
+            <w:pPr>
+              <w:pStyle w:val="NoSpacing"/>
+              <w:rPr>
+                <w:rFonts w:cs="Times New Roman"/>
+                <w:sz w:val="18"/>
+                <w:szCs w:val="18"/>
+              </w:rPr>
+            </w:pPr>
+            <w:r>
+              <w:rPr>
+                <w:rFonts w:cs="Times New Roman"/>
+                <w:sz w:val="18"/>
+                <w:szCs w:val="18"/>
+              </w:rPr>
+              <w:t>10/250 = 0,040</w:t>
+            </w:r>
+          </w:p>
+        </w:tc>
+        <w:tc>
+          <w:tcPr>
+            <w:tcW w:w="1604" w:type="dxa"/>
+          </w:tcPr>
+          <w:p>
+            <w:pPr>
+              <w:pStyle w:val="NoSpacing"/>
+              <w:rPr>
+                <w:rFonts w:cs="Times New Roman"/>
+                <w:sz w:val="18"/>
+                <w:szCs w:val="18"/>
+              </w:rPr>
+            </w:pPr>
+            <w:r>
+              <w:rPr>
+                <w:rFonts w:cs="Times New Roman"/>
+                <w:sz w:val="18"/>
+                <w:szCs w:val="18"/>
+              </w:rPr>
+              <w:t>15/250 = 0,060</w:t>
+            </w:r>
+          </w:p>
+        </w:tc>
+        <w:tc>
+          <w:tcPr>
+            <w:tcW w:w="1604" w:type="dxa"/>
+          </w:tcPr>
+          <w:p>
+            <w:pPr>
+              <w:pStyle w:val="NoSpacing"/>
+              <w:rPr>
+                <w:rFonts w:cs="Times New Roman"/>
+                <w:sz w:val="18"/>
+                <w:szCs w:val="18"/>
+              </w:rPr>
+            </w:pPr>
+            <w:r>
+              <w:rPr>
+                <w:rFonts w:cs="Times New Roman"/>
+                <w:sz w:val="18"/>
+                <w:szCs w:val="18"/>
+              </w:rPr>
+              <w:t>10/250 = 0,040</w:t>
+            </w:r>
+          </w:p>
+        </w:tc>
+        <w:tc>
+          <w:tcPr>
+            <w:tcW w:w="1604" w:type="dxa"/>
+          </w:tcPr>
+          <w:p>
+            <w:pPr>
+              <w:pStyle w:val="NoSpacing"/>
+              <w:rPr>
+                <w:rFonts w:cs="Times New Roman"/>
+                <w:sz w:val="18"/>
+                <w:szCs w:val="18"/>
+              </w:rPr>
+            </w:pPr>
+            <w:r>
+              <w:rPr>
+                <w:rFonts w:cs="Times New Roman"/>
+                <w:sz w:val="18"/>
+                <w:szCs w:val="18"/>
+              </w:rPr>
+              <w:t>215/250 = 0,860</w:t>
+            </w:r>
+          </w:p>
+        </w:tc>
+        <w:tc>
+          <w:tcPr>
+            <w:tcW w:w="200" w:type="dxa"/>
+            <w:tcBorders>
+              <w:bottom w:val="single" w:sz="4" w:space="0" w:color="auto"/>
+              <w:right w:val="single" w:sz="4" w:space="0" w:color="auto"/>
+            </w:tcBorders>
+          </w:tcPr>
+          <w:p>
+            <w:pPr>
+              <w:pStyle w:val="NoSpacing"/>
+              <w:jc w:val="both"/>
+              <w:rPr>
+                <w:rFonts w:cs="Times New Roman"/>
+              </w:rPr>
+            </w:pPr>
+          </w:p>
+        </w:tc>
+        <w:tc>
+          <w:tcPr>
+            <w:tcW w:w="201" w:type="dxa"/>
+            <w:tcBorders>
+              <w:left w:val="single" w:sz="4" w:space="0" w:color="auto"/>
+            </w:tcBorders>
+          </w:tcPr>
+          <w:p>
+            <w:pPr>
+              <w:pStyle w:val="NoSpacing"/>
+              <w:jc w:val="both"/>
+              <w:rPr>
+                <w:rFonts w:cs="Times New Roman"/>
+              </w:rPr>
+            </w:pPr>
+          </w:p>
+        </w:tc>
+      </w:tr>
+    </w:tbl>
+    <w:p>
+      <w:pPr>
+        <w:pStyle w:val="NoSpacing"/>
+        <w:ind w:left="993"/>
+        <w:jc w:val="both"/>
+        <w:rPr>
+          <w:rFonts w:cs="Times New Roman"/>
+        </w:rPr>
+      </w:pPr>
+      <w:r>
+        <w:rPr>
+          <w:rFonts w:cs="Times New Roman"/>
+        </w:rPr>
+        <w:t xml:space="preserve"> </w:t>
+      </w:r>
+    </w:p>
+    <w:p>
+      <w:pPr>
+        <w:pStyle w:val="NoSpacing"/>
+        <w:ind w:left="993"/>
+        <w:jc w:val="both"/>
+        <w:rPr>
+          <w:rFonts w:cs="Times New Roman"/>
+        </w:rPr>
+      </w:pPr>
+      <w:r>
+        <w:rPr>
+          <w:rFonts w:cs="Times New Roman"/>
+        </w:rPr>
+        <w:t>atau dengan singkat ditulis sebagai berikut:</w:t>
+      </w:r>
+    </w:p>
+    <w:tbl>
+      <w:tblPr>
+        <w:tblStyle w:val="TableGrid"/>
+        <w:tblW w:w="4815" w:type="dxa"/>
+        <w:tblInd w:w="993" w:type="dxa"/>
+        <w:tblBorders>
+          <w:top w:val="none" w:sz="0" w:space="0" w:color="auto"/>
+          <w:left w:val="none" w:sz="0" w:space="0" w:color="auto"/>
+          <w:bottom w:val="none" w:sz="0" w:space="0" w:color="auto"/>
+          <w:right w:val="none" w:sz="0" w:space="0" w:color="auto"/>
+          <w:insideH w:val="none" w:sz="0" w:space="0" w:color="auto"/>
+          <w:insideV w:val="none" w:sz="0" w:space="0" w:color="auto"/>
+        </w:tblBorders>
+        <w:tblCellMar>
+          <w:left w:w="28" w:type="dxa"/>
+          <w:right w:w="28" w:type="dxa"/>
+        </w:tblCellMar>
+        <w:tblLook w:val="04A0" w:firstRow="1" w:lastRow="0" w:firstColumn="1" w:lastColumn="0" w:noHBand="0" w:noVBand="1"/>
+      </w:tblPr>
+      <w:tblGrid>
+        <w:gridCol w:w="401"/>
+        <w:gridCol w:w="401"/>
+        <w:gridCol w:w="200"/>
+        <w:gridCol w:w="201"/>
+        <w:gridCol w:w="803"/>
+        <w:gridCol w:w="804"/>
+        <w:gridCol w:w="802"/>
+        <w:gridCol w:w="802"/>
+        <w:gridCol w:w="200"/>
+        <w:gridCol w:w="201"/>
+      </w:tblGrid>
+      <w:tr>
+        <w:tc>
+          <w:tcPr>
+            <w:tcW w:w="401" w:type="dxa"/>
+          </w:tcPr>
+          <w:p>
+            <w:pPr>
+              <w:pStyle w:val="NoSpacing"/>
+              <w:jc w:val="both"/>
+              <w:rPr>
+                <w:rFonts w:cs="Times New Roman"/>
+              </w:rPr>
+            </w:pPr>
+          </w:p>
+        </w:tc>
+        <w:tc>
+          <w:tcPr>
+            <w:tcW w:w="401" w:type="dxa"/>
+            <w:vMerge w:val="restart"/>
+            <w:vAlign w:val="center"/>
+          </w:tcPr>
+          <w:p>
+            <w:pPr>
+              <w:pStyle w:val="NoSpacing"/>
+              <w:jc w:val="right"/>
+              <w:rPr>
+                <w:rFonts w:cs="Times New Roman"/>
+              </w:rPr>
+            </w:pPr>
+            <w:r>
+              <w:rPr>
+                <w:rFonts w:cs="Times New Roman"/>
+              </w:rPr>
+              <w:t xml:space="preserve">P  = </w:t>
+            </w:r>
+          </w:p>
+        </w:tc>
+        <w:tc>
+          <w:tcPr>
+            <w:tcW w:w="200" w:type="dxa"/>
+            <w:tcBorders>
+              <w:right w:val="single" w:sz="4" w:space="0" w:color="auto"/>
+            </w:tcBorders>
+          </w:tcPr>
+          <w:p>
+            <w:pPr>
+              <w:pStyle w:val="NoSpacing"/>
+              <w:jc w:val="both"/>
+              <w:rPr>
+                <w:rFonts w:cs="Times New Roman"/>
+              </w:rPr>
+            </w:pPr>
+          </w:p>
+        </w:tc>
+        <w:tc>
+          <w:tcPr>
+            <w:tcW w:w="201" w:type="dxa"/>
+            <w:tcBorders>
+              <w:top w:val="single" w:sz="4" w:space="0" w:color="auto"/>
+              <w:left w:val="single" w:sz="4" w:space="0" w:color="auto"/>
+            </w:tcBorders>
+          </w:tcPr>
+          <w:p>
+            <w:pPr>
+              <w:pStyle w:val="NoSpacing"/>
+              <w:jc w:val="both"/>
+              <w:rPr>
+                <w:rFonts w:cs="Times New Roman"/>
+              </w:rPr>
+            </w:pPr>
+          </w:p>
+        </w:tc>
+        <w:tc>
+          <w:tcPr>
+            <w:tcW w:w="803" w:type="dxa"/>
+          </w:tcPr>
+          <w:p>
+            <w:pPr>
+              <w:pStyle w:val="NoSpacing"/>
+              <w:rPr>
+                <w:rFonts w:cs="Times New Roman"/>
+                <w:sz w:val="18"/>
+                <w:szCs w:val="18"/>
+              </w:rPr>
+            </w:pPr>
+            <w:r>
+              <w:rPr>
+                <w:rFonts w:cs="Times New Roman"/>
+                <w:sz w:val="18"/>
+                <w:szCs w:val="18"/>
+              </w:rPr>
+              <w:t>0,796</w:t>
+            </w:r>
+          </w:p>
+        </w:tc>
+        <w:tc>
+          <w:tcPr>
+            <w:tcW w:w="804" w:type="dxa"/>
+          </w:tcPr>
+          <w:p>
+            <w:pPr>
+              <w:pStyle w:val="NoSpacing"/>
+              <w:rPr>
+                <w:rFonts w:cs="Times New Roman"/>
+                <w:sz w:val="18"/>
+                <w:szCs w:val="18"/>
+              </w:rPr>
+            </w:pPr>
+            <w:r>
+              <w:rPr>
+                <w:rFonts w:cs="Times New Roman"/>
+                <w:sz w:val="18"/>
+                <w:szCs w:val="18"/>
+              </w:rPr>
+              <w:t>0,091</w:t>
+            </w:r>
+          </w:p>
+        </w:tc>
+        <w:tc>
+          <w:tcPr>
+            <w:tcW w:w="802" w:type="dxa"/>
+          </w:tcPr>
+          <w:p>
+            <w:pPr>
+              <w:pStyle w:val="NoSpacing"/>
+              <w:rPr>
+                <w:rFonts w:cs="Times New Roman"/>
+                <w:sz w:val="18"/>
+                <w:szCs w:val="18"/>
+              </w:rPr>
+            </w:pPr>
+            <w:r>
+              <w:rPr>
+                <w:rFonts w:cs="Times New Roman"/>
+                <w:sz w:val="18"/>
+                <w:szCs w:val="18"/>
+              </w:rPr>
+              <w:t>0,046</w:t>
+            </w:r>
+          </w:p>
+        </w:tc>
+        <w:tc>
+          <w:tcPr>
+            <w:tcW w:w="802" w:type="dxa"/>
+          </w:tcPr>
+          <w:p>
+            <w:pPr>
+              <w:pStyle w:val="NoSpacing"/>
+              <w:rPr>
+                <w:rFonts w:cs="Times New Roman"/>
+                <w:sz w:val="18"/>
+                <w:szCs w:val="18"/>
+              </w:rPr>
+            </w:pPr>
+            <w:r>
+              <w:rPr>
+                <w:rFonts w:cs="Times New Roman"/>
+                <w:sz w:val="18"/>
+                <w:szCs w:val="18"/>
+              </w:rPr>
+              <w:t>0,067</w:t>
+            </w:r>
+          </w:p>
+        </w:tc>
+        <w:tc>
+          <w:tcPr>
+            <w:tcW w:w="200" w:type="dxa"/>
+            <w:tcBorders>
+              <w:top w:val="single" w:sz="4" w:space="0" w:color="auto"/>
+              <w:right w:val="single" w:sz="4" w:space="0" w:color="auto"/>
+            </w:tcBorders>
+          </w:tcPr>
+          <w:p>
+            <w:pPr>
+              <w:pStyle w:val="NoSpacing"/>
+              <w:jc w:val="both"/>
+              <w:rPr>
+                <w:rFonts w:cs="Times New Roman"/>
+              </w:rPr>
+            </w:pPr>
+          </w:p>
+        </w:tc>
+        <w:tc>
+          <w:tcPr>
+            <w:tcW w:w="201" w:type="dxa"/>
+            <w:tcBorders>
+              <w:left w:val="single" w:sz="4" w:space="0" w:color="auto"/>
+            </w:tcBorders>
+          </w:tcPr>
+          <w:p>
+            <w:pPr>
+              <w:pStyle w:val="NoSpacing"/>
+              <w:jc w:val="both"/>
+              <w:rPr>
+                <w:rFonts w:cs="Times New Roman"/>
+              </w:rPr>
+            </w:pPr>
+          </w:p>
+        </w:tc>
+      </w:tr>
+      <w:tr>
+        <w:tc>
+          <w:tcPr>
+            <w:tcW w:w="401" w:type="dxa"/>
+          </w:tcPr>
+          <w:p>
+            <w:pPr>
+              <w:pStyle w:val="NoSpacing"/>
+              <w:jc w:val="both"/>
+              <w:rPr>
+                <w:rFonts w:cs="Times New Roman"/>
+              </w:rPr>
+            </w:pPr>
+          </w:p>
+        </w:tc>
+        <w:tc>
+          <w:tcPr>
+            <w:tcW w:w="401" w:type="dxa"/>
+            <w:vMerge/>
+          </w:tcPr>
+          <w:p>
+            <w:pPr>
+              <w:pStyle w:val="NoSpacing"/>
+              <w:jc w:val="right"/>
+              <w:rPr>
+                <w:rFonts w:cs="Times New Roman"/>
+              </w:rPr>
+            </w:pPr>
+          </w:p>
+        </w:tc>
+        <w:tc>
+          <w:tcPr>
+            <w:tcW w:w="200" w:type="dxa"/>
+            <w:tcBorders>
+              <w:right w:val="single" w:sz="4" w:space="0" w:color="auto"/>
+            </w:tcBorders>
+          </w:tcPr>
+          <w:p>
+            <w:pPr>
+              <w:pStyle w:val="NoSpacing"/>
+              <w:jc w:val="both"/>
+              <w:rPr>
+                <w:rFonts w:cs="Times New Roman"/>
+              </w:rPr>
+            </w:pPr>
+          </w:p>
+        </w:tc>
+        <w:tc>
+          <w:tcPr>
+            <w:tcW w:w="201" w:type="dxa"/>
+            <w:tcBorders>
+              <w:left w:val="single" w:sz="4" w:space="0" w:color="auto"/>
+            </w:tcBorders>
+          </w:tcPr>
+          <w:p>
+            <w:pPr>
+              <w:pStyle w:val="NoSpacing"/>
+              <w:jc w:val="both"/>
+              <w:rPr>
+                <w:rFonts w:cs="Times New Roman"/>
+              </w:rPr>
+            </w:pPr>
+          </w:p>
+        </w:tc>
+        <w:tc>
+          <w:tcPr>
+            <w:tcW w:w="803" w:type="dxa"/>
+          </w:tcPr>
+          <w:p>
+            <w:pPr>
+              <w:pStyle w:val="NoSpacing"/>
+              <w:rPr>
+                <w:rFonts w:cs="Times New Roman"/>
+                <w:sz w:val="18"/>
+                <w:szCs w:val="18"/>
+              </w:rPr>
+            </w:pPr>
+            <w:r>
+              <w:rPr>
+                <w:rFonts w:cs="Times New Roman"/>
+                <w:sz w:val="18"/>
+                <w:szCs w:val="18"/>
+              </w:rPr>
+              <w:t>0,133</w:t>
+            </w:r>
+          </w:p>
+        </w:tc>
+        <w:tc>
+          <w:tcPr>
+            <w:tcW w:w="804" w:type="dxa"/>
+          </w:tcPr>
+          <w:p>
+            <w:pPr>
+              <w:pStyle w:val="NoSpacing"/>
+              <w:rPr>
+                <w:rFonts w:cs="Times New Roman"/>
+                <w:sz w:val="18"/>
+                <w:szCs w:val="18"/>
+              </w:rPr>
+            </w:pPr>
+            <w:r>
+              <w:rPr>
+                <w:rFonts w:cs="Times New Roman"/>
+                <w:sz w:val="18"/>
+                <w:szCs w:val="18"/>
+              </w:rPr>
+              <w:t>0,767</w:t>
+            </w:r>
+          </w:p>
+        </w:tc>
+        <w:tc>
+          <w:tcPr>
+            <w:tcW w:w="802" w:type="dxa"/>
+          </w:tcPr>
+          <w:p>
+            <w:pPr>
+              <w:pStyle w:val="NoSpacing"/>
+              <w:rPr>
+                <w:rFonts w:cs="Times New Roman"/>
+                <w:sz w:val="18"/>
+                <w:szCs w:val="18"/>
+              </w:rPr>
+            </w:pPr>
+            <w:r>
+              <w:rPr>
+                <w:rFonts w:cs="Times New Roman"/>
+                <w:sz w:val="18"/>
+                <w:szCs w:val="18"/>
+              </w:rPr>
+              <w:t>0,017</w:t>
+            </w:r>
+          </w:p>
+        </w:tc>
+        <w:tc>
+          <w:tcPr>
+            <w:tcW w:w="802" w:type="dxa"/>
+          </w:tcPr>
+          <w:p>
+            <w:pPr>
+              <w:pStyle w:val="NoSpacing"/>
+              <w:rPr>
+                <w:rFonts w:cs="Times New Roman"/>
+                <w:sz w:val="18"/>
+                <w:szCs w:val="18"/>
+              </w:rPr>
+            </w:pPr>
+            <w:r>
+              <w:rPr>
+                <w:rFonts w:cs="Times New Roman"/>
+                <w:sz w:val="18"/>
+                <w:szCs w:val="18"/>
+              </w:rPr>
+              <w:t>0,083</w:t>
+            </w:r>
+          </w:p>
+        </w:tc>
+        <w:tc>
+          <w:tcPr>
+            <w:tcW w:w="200" w:type="dxa"/>
+            <w:tcBorders>
+              <w:right w:val="single" w:sz="4" w:space="0" w:color="auto"/>
+            </w:tcBorders>
+          </w:tcPr>
+          <w:p>
+            <w:pPr>
+              <w:pStyle w:val="NoSpacing"/>
+              <w:jc w:val="both"/>
+              <w:rPr>
+                <w:rFonts w:cs="Times New Roman"/>
+              </w:rPr>
+            </w:pPr>
+          </w:p>
+        </w:tc>
+        <w:tc>
+          <w:tcPr>
+            <w:tcW w:w="201" w:type="dxa"/>
+            <w:tcBorders>
+              <w:left w:val="single" w:sz="4" w:space="0" w:color="auto"/>
+            </w:tcBorders>
+          </w:tcPr>
+          <w:p>
+            <w:pPr>
+              <w:pStyle w:val="NoSpacing"/>
+              <w:jc w:val="both"/>
+              <w:rPr>
+                <w:rFonts w:cs="Times New Roman"/>
+              </w:rPr>
+            </w:pPr>
+          </w:p>
+        </w:tc>
+      </w:tr>
+      <w:tr>
+        <w:tc>
+          <w:tcPr>
+            <w:tcW w:w="401" w:type="dxa"/>
+          </w:tcPr>
+          <w:p>
+            <w:pPr>
+              <w:pStyle w:val="NoSpacing"/>
+              <w:jc w:val="both"/>
+              <w:rPr>
+                <w:rFonts w:cs="Times New Roman"/>
+              </w:rPr>
+            </w:pPr>
+          </w:p>
+        </w:tc>
+        <w:tc>
+          <w:tcPr>
+            <w:tcW w:w="401" w:type="dxa"/>
+            <w:vMerge/>
+          </w:tcPr>
+          <w:p>
+            <w:pPr>
+              <w:pStyle w:val="NoSpacing"/>
+              <w:jc w:val="right"/>
+              <w:rPr>
+                <w:rFonts w:cs="Times New Roman"/>
+              </w:rPr>
+            </w:pPr>
+          </w:p>
+        </w:tc>
+        <w:tc>
+          <w:tcPr>
+            <w:tcW w:w="200" w:type="dxa"/>
+            <w:tcBorders>
+              <w:right w:val="single" w:sz="4" w:space="0" w:color="auto"/>
+            </w:tcBorders>
+          </w:tcPr>
+          <w:p>
+            <w:pPr>
+              <w:pStyle w:val="NoSpacing"/>
+              <w:jc w:val="both"/>
+              <w:rPr>
+                <w:rFonts w:cs="Times New Roman"/>
+              </w:rPr>
+            </w:pPr>
+          </w:p>
+        </w:tc>
+        <w:tc>
+          <w:tcPr>
+            <w:tcW w:w="201" w:type="dxa"/>
+            <w:tcBorders>
+              <w:left w:val="single" w:sz="4" w:space="0" w:color="auto"/>
+            </w:tcBorders>
+          </w:tcPr>
+          <w:p>
+            <w:pPr>
+              <w:pStyle w:val="NoSpacing"/>
+              <w:jc w:val="both"/>
+              <w:rPr>
+                <w:rFonts w:cs="Times New Roman"/>
+              </w:rPr>
+            </w:pPr>
+          </w:p>
+        </w:tc>
+        <w:tc>
+          <w:tcPr>
+            <w:tcW w:w="803" w:type="dxa"/>
+          </w:tcPr>
+          <w:p>
+            <w:pPr>
+              <w:pStyle w:val="NoSpacing"/>
+              <w:rPr>
+                <w:rFonts w:cs="Times New Roman"/>
+                <w:sz w:val="18"/>
+                <w:szCs w:val="18"/>
+              </w:rPr>
+            </w:pPr>
+            <w:r>
+              <w:rPr>
+                <w:rFonts w:cs="Times New Roman"/>
+                <w:sz w:val="18"/>
+                <w:szCs w:val="18"/>
+              </w:rPr>
+              <w:t>0</w:t>
+            </w:r>
+          </w:p>
+        </w:tc>
+        <w:tc>
+          <w:tcPr>
+            <w:tcW w:w="804" w:type="dxa"/>
+          </w:tcPr>
+          <w:p>
+            <w:pPr>
+              <w:pStyle w:val="NoSpacing"/>
+              <w:rPr>
+                <w:rFonts w:cs="Times New Roman"/>
+                <w:sz w:val="18"/>
+                <w:szCs w:val="18"/>
+              </w:rPr>
+            </w:pPr>
+            <w:r>
+              <w:rPr>
+                <w:rFonts w:cs="Times New Roman"/>
+                <w:sz w:val="18"/>
+                <w:szCs w:val="18"/>
+              </w:rPr>
+              <w:t>0,109</w:t>
+            </w:r>
+          </w:p>
+        </w:tc>
+        <w:tc>
+          <w:tcPr>
+            <w:tcW w:w="802" w:type="dxa"/>
+          </w:tcPr>
+          <w:p>
+            <w:pPr>
+              <w:pStyle w:val="NoSpacing"/>
+              <w:rPr>
+                <w:rFonts w:cs="Times New Roman"/>
+                <w:sz w:val="18"/>
+                <w:szCs w:val="18"/>
+              </w:rPr>
+            </w:pPr>
+            <w:r>
+              <w:rPr>
+                <w:rFonts w:cs="Times New Roman"/>
+                <w:sz w:val="18"/>
+                <w:szCs w:val="18"/>
+              </w:rPr>
+              <w:t>0,891</w:t>
+            </w:r>
+          </w:p>
+        </w:tc>
+        <w:tc>
+          <w:tcPr>
+            <w:tcW w:w="802" w:type="dxa"/>
+          </w:tcPr>
+          <w:p>
+            <w:pPr>
+              <w:pStyle w:val="NoSpacing"/>
+              <w:rPr>
+                <w:rFonts w:cs="Times New Roman"/>
+                <w:sz w:val="18"/>
+                <w:szCs w:val="18"/>
+              </w:rPr>
+            </w:pPr>
+            <w:r>
+              <w:rPr>
+                <w:rFonts w:cs="Times New Roman"/>
+                <w:sz w:val="18"/>
+                <w:szCs w:val="18"/>
+              </w:rPr>
+              <w:t>0</w:t>
+            </w:r>
+          </w:p>
+        </w:tc>
+        <w:tc>
+          <w:tcPr>
+            <w:tcW w:w="200" w:type="dxa"/>
+            <w:tcBorders>
+              <w:right w:val="single" w:sz="4" w:space="0" w:color="auto"/>
+            </w:tcBorders>
+          </w:tcPr>
+          <w:p>
+            <w:pPr>
+              <w:pStyle w:val="NoSpacing"/>
+              <w:jc w:val="both"/>
+              <w:rPr>
+                <w:rFonts w:cs="Times New Roman"/>
+              </w:rPr>
+            </w:pPr>
+          </w:p>
+        </w:tc>
+        <w:tc>
+          <w:tcPr>
+            <w:tcW w:w="201" w:type="dxa"/>
+            <w:tcBorders>
+              <w:left w:val="single" w:sz="4" w:space="0" w:color="auto"/>
+            </w:tcBorders>
+          </w:tcPr>
+          <w:p>
+            <w:pPr>
+              <w:pStyle w:val="NoSpacing"/>
+              <w:jc w:val="both"/>
+              <w:rPr>
+                <w:rFonts w:cs="Times New Roman"/>
+              </w:rPr>
+            </w:pPr>
+          </w:p>
+        </w:tc>
+      </w:tr>
+      <w:tr>
+        <w:tc>
+          <w:tcPr>
+            <w:tcW w:w="401" w:type="dxa"/>
+          </w:tcPr>
+          <w:p>
+            <w:pPr>
+              <w:pStyle w:val="NoSpacing"/>
+              <w:jc w:val="both"/>
+              <w:rPr>
+                <w:rFonts w:cs="Times New Roman"/>
+              </w:rPr>
+            </w:pPr>
+          </w:p>
+        </w:tc>
+        <w:tc>
+          <w:tcPr>
+            <w:tcW w:w="401" w:type="dxa"/>
+            <w:vMerge/>
+          </w:tcPr>
+          <w:p>
+            <w:pPr>
+              <w:pStyle w:val="NoSpacing"/>
+              <w:jc w:val="right"/>
+              <w:rPr>
+                <w:rFonts w:cs="Times New Roman"/>
+              </w:rPr>
+            </w:pPr>
+          </w:p>
+        </w:tc>
+        <w:tc>
+          <w:tcPr>
+            <w:tcW w:w="200" w:type="dxa"/>
+            <w:tcBorders>
+              <w:right w:val="single" w:sz="4" w:space="0" w:color="auto"/>
+            </w:tcBorders>
+          </w:tcPr>
+          <w:p>
+            <w:pPr>
+              <w:pStyle w:val="NoSpacing"/>
+              <w:jc w:val="both"/>
+              <w:rPr>
+                <w:rFonts w:cs="Times New Roman"/>
+              </w:rPr>
+            </w:pPr>
+          </w:p>
+        </w:tc>
+        <w:tc>
+          <w:tcPr>
+            <w:tcW w:w="201" w:type="dxa"/>
+            <w:tcBorders>
+              <w:left w:val="single" w:sz="4" w:space="0" w:color="auto"/>
+              <w:bottom w:val="single" w:sz="4" w:space="0" w:color="auto"/>
+            </w:tcBorders>
+          </w:tcPr>
+          <w:p>
+            <w:pPr>
+              <w:pStyle w:val="NoSpacing"/>
+              <w:jc w:val="both"/>
+              <w:rPr>
+                <w:rFonts w:cs="Times New Roman"/>
+              </w:rPr>
+            </w:pPr>
+          </w:p>
+        </w:tc>
+        <w:tc>
+          <w:tcPr>
+            <w:tcW w:w="803" w:type="dxa"/>
+          </w:tcPr>
+          <w:p>
+            <w:pPr>
+              <w:pStyle w:val="NoSpacing"/>
+              <w:rPr>
+                <w:rFonts w:cs="Times New Roman"/>
+                <w:sz w:val="18"/>
+                <w:szCs w:val="18"/>
+              </w:rPr>
+            </w:pPr>
+            <w:r>
+              <w:rPr>
+                <w:rFonts w:cs="Times New Roman"/>
+                <w:sz w:val="18"/>
+                <w:szCs w:val="18"/>
+              </w:rPr>
+              <w:t>0,040</w:t>
+            </w:r>
+          </w:p>
+        </w:tc>
+        <w:tc>
+          <w:tcPr>
+            <w:tcW w:w="804" w:type="dxa"/>
+          </w:tcPr>
+          <w:p>
+            <w:pPr>
+              <w:pStyle w:val="NoSpacing"/>
+              <w:rPr>
+                <w:rFonts w:cs="Times New Roman"/>
+                <w:sz w:val="18"/>
+                <w:szCs w:val="18"/>
+              </w:rPr>
+            </w:pPr>
+            <w:r>
+              <w:rPr>
+                <w:rFonts w:cs="Times New Roman"/>
+                <w:sz w:val="18"/>
+                <w:szCs w:val="18"/>
+              </w:rPr>
+              <w:t>0,060</w:t>
+            </w:r>
+          </w:p>
+        </w:tc>
+        <w:tc>
+          <w:tcPr>
+            <w:tcW w:w="802" w:type="dxa"/>
+          </w:tcPr>
+          <w:p>
+            <w:pPr>
+              <w:pStyle w:val="NoSpacing"/>
+              <w:rPr>
+                <w:rFonts w:cs="Times New Roman"/>
+                <w:sz w:val="18"/>
+                <w:szCs w:val="18"/>
+              </w:rPr>
+            </w:pPr>
+            <w:r>
+              <w:rPr>
+                <w:rFonts w:cs="Times New Roman"/>
+                <w:sz w:val="18"/>
+                <w:szCs w:val="18"/>
+              </w:rPr>
+              <w:t>0,040</w:t>
+            </w:r>
+          </w:p>
+        </w:tc>
+        <w:tc>
+          <w:tcPr>
+            <w:tcW w:w="802" w:type="dxa"/>
+          </w:tcPr>
+          <w:p>
+            <w:pPr>
+              <w:pStyle w:val="NoSpacing"/>
+              <w:rPr>
+                <w:rFonts w:cs="Times New Roman"/>
+                <w:sz w:val="18"/>
+                <w:szCs w:val="18"/>
+              </w:rPr>
+            </w:pPr>
+            <w:r>
+              <w:rPr>
+                <w:rFonts w:cs="Times New Roman"/>
+                <w:sz w:val="18"/>
+                <w:szCs w:val="18"/>
+              </w:rPr>
+              <w:t>0,860</w:t>
+            </w:r>
+          </w:p>
+        </w:tc>
+        <w:tc>
+          <w:tcPr>
+            <w:tcW w:w="200" w:type="dxa"/>
+            <w:tcBorders>
+              <w:bottom w:val="single" w:sz="4" w:space="0" w:color="auto"/>
+              <w:right w:val="single" w:sz="4" w:space="0" w:color="auto"/>
+            </w:tcBorders>
+          </w:tcPr>
+          <w:p>
+            <w:pPr>
+              <w:pStyle w:val="NoSpacing"/>
+              <w:jc w:val="both"/>
+              <w:rPr>
+                <w:rFonts w:cs="Times New Roman"/>
+              </w:rPr>
+            </w:pPr>
+          </w:p>
+        </w:tc>
+        <w:tc>
+          <w:tcPr>
+            <w:tcW w:w="201" w:type="dxa"/>
+            <w:tcBorders>
+              <w:left w:val="single" w:sz="4" w:space="0" w:color="auto"/>
+            </w:tcBorders>
+          </w:tcPr>
+          <w:p>
+            <w:pPr>
+              <w:pStyle w:val="NoSpacing"/>
+              <w:jc w:val="both"/>
+              <w:rPr>
+                <w:rFonts w:cs="Times New Roman"/>
+              </w:rPr>
+            </w:pPr>
+          </w:p>
+        </w:tc>
+      </w:tr>
+    </w:tbl>
+    <w:p>
+      <w:pPr>
+        <w:pStyle w:val="NoSpacing"/>
+        <w:ind w:left="993"/>
+        <w:jc w:val="both"/>
+        <w:rPr>
+          <w:rFonts w:cs="Times New Roman"/>
+        </w:rPr>
+      </w:pPr>
+    </w:p>
+    <w:p>
+      <w:pPr>
+        <w:pStyle w:val="NoSpacing"/>
+        <w:ind w:left="993"/>
+        <w:jc w:val="both"/>
+        <w:rPr>
+          <w:rFonts w:cs="Times New Roman"/>
+        </w:rPr>
+      </w:pPr>
+    </w:p>
+    <w:p>
+      <w:pPr>
+        <w:pStyle w:val="NoSpacing"/>
         <w:numPr>
           <w:ilvl w:val="1"/>
           <w:numId w:val="9"/>
@@ -49347,6 +53546,22 @@
         </w:rPr>
         <w:t>rograma</w:t>
       </w:r>
+      <w:r>
+        <w:rPr>
+          <w:rFonts w:cs="Times New Roman"/>
+          <w:b/>
+        </w:rPr>
+        <w:t xml:space="preserve"> Dinamis dengan Stage T</w:t>
+      </w:r>
+      <w:bookmarkStart w:id="0" w:name="_GoBack"/>
+      <w:bookmarkEnd w:id="0"/>
+      <w:r>
+        <w:rPr>
+          <w:rFonts w:cs="Times New Roman"/>
+          <w:b/>
+        </w:rPr>
+        <w:t>erbatas</w:t>
+      </w:r>
     </w:p>
     <w:p>
       <w:pPr>
@@ -49367,7 +53582,21 @@
           <w:rFonts w:cs="Times New Roman"/>
           <w:b/>
         </w:rPr>
-        <w:t>Model dengan Stage Tidak T</w:t>
+        <w:t xml:space="preserve">Model </w:t>
+      </w:r>
+      <w:r>
+        <w:rPr>
+          <w:rFonts w:cs="Times New Roman"/>
+          <w:b/>
+        </w:rPr>
+        <w:t xml:space="preserve">Programa Dinamis </w:t>
+      </w:r>
+      <w:r>
+        <w:rPr>
+          <w:rFonts w:cs="Times New Roman"/>
+          <w:b/>
+        </w:rPr>
+        <w:t>dengan Stage Tidak T</w:t>
       </w:r>
       <w:r>
         <w:rPr>
@@ -54660,7 +58889,7 @@
 </file>
 
 <file path=customXml/itemProps1.xml><?xml version="1.0" encoding="utf-8"?>
-<ds:datastoreItem xmlns:ds="http://schemas.openxmlformats.org/officeDocument/2006/customXml" ds:itemID="{086B8C10-7098-4547-9282-7EFBB741B8F0}">
+<ds:datastoreItem xmlns:ds="http://schemas.openxmlformats.org/officeDocument/2006/customXml" ds:itemID="{0F008ABB-1482-41A4-8D0C-942D8884E292}">
   <ds:schemaRefs>
     <ds:schemaRef ds:uri="http://schemas.openxmlformats.org/officeDocument/2006/bibliography"/>
   </ds:schemaRefs>

</xml_diff>

<commit_message>
penambahan materi bilangan bulat
</commit_message>
<xml_diff>
--- a/Riset_Operasi_Resume_Buku.docx
+++ b/Riset_Operasi_Resume_Buku.docx
@@ -6154,6 +6154,66 @@
           <w:rFonts w:cs="Times New Roman"/>
         </w:rPr>
       </w:pPr>
+    </w:p>
+    <w:p>
+      <w:pPr>
+        <w:pStyle w:val="NoSpacing"/>
+        <w:ind w:left="1418"/>
+        <w:jc w:val="both"/>
+        <w:rPr>
+          <w:rFonts w:cs="Times New Roman"/>
+        </w:rPr>
+      </w:pPr>
+      <w:r>
+        <w:rPr>
+          <w:noProof/>
+          <w:lang w:eastAsia="id-ID"/>
+        </w:rPr>
+        <w:drawing>
+          <wp:inline distT="0" distB="0" distL="0" distR="0" wp14:anchorId="75546494" wp14:editId="0025485E">
+            <wp:extent cx="3844398" cy="3292400"/>
+            <wp:effectExtent l="0" t="0" r="3810" b="3810"/>
+            <wp:docPr id="4" name="Picture 4"/>
+            <wp:cNvGraphicFramePr/>
+            <a:graphic xmlns:a="http://schemas.openxmlformats.org/drawingml/2006/main">
+              <a:graphicData uri="http://schemas.openxmlformats.org/drawingml/2006/picture">
+                <pic:pic xmlns:pic="http://schemas.openxmlformats.org/drawingml/2006/picture">
+                  <pic:nvPicPr>
+                    <pic:cNvPr id="1" name="Picture 1"/>
+                    <pic:cNvPicPr/>
+                  </pic:nvPicPr>
+                  <pic:blipFill>
+                    <a:blip r:embed="rId6">
+                      <a:extLst>
+                        <a:ext uri="{28A0092B-C50C-407E-A947-70E740481C1C}">
+                          <a14:useLocalDpi xmlns:a14="http://schemas.microsoft.com/office/drawing/2010/main" val="0"/>
+                        </a:ext>
+                      </a:extLst>
+                    </a:blip>
+                    <a:srcRect/>
+                    <a:stretch>
+                      <a:fillRect/>
+                    </a:stretch>
+                  </pic:blipFill>
+                  <pic:spPr bwMode="auto">
+                    <a:xfrm>
+                      <a:off x="0" y="0"/>
+                      <a:ext cx="3865624" cy="3310578"/>
+                    </a:xfrm>
+                    <a:prstGeom prst="rect">
+                      <a:avLst/>
+                    </a:prstGeom>
+                    <a:noFill/>
+                    <a:ln>
+                      <a:noFill/>
+                    </a:ln>
+                  </pic:spPr>
+                </pic:pic>
+              </a:graphicData>
+            </a:graphic>
+          </wp:inline>
+        </w:drawing>
+      </w:r>
     </w:p>
     <w:p>
       <w:pPr>
@@ -37962,6 +38022,83 @@
     <w:p>
       <w:pPr>
         <w:pStyle w:val="NoSpacing"/>
+        <w:ind w:left="993"/>
+        <w:jc w:val="both"/>
+        <w:rPr>
+          <w:rFonts w:cs="Times New Roman"/>
+        </w:rPr>
+      </w:pPr>
+      <w:r>
+        <w:rPr>
+          <w:rFonts w:cs="Times New Roman"/>
+        </w:rPr>
+        <w:t>Programa bilangan bulat</w:t>
+      </w:r>
+      <w:r>
+        <w:rPr>
+          <w:rFonts w:cs="Times New Roman"/>
+        </w:rPr>
+        <w:t xml:space="preserve"> (</w:t>
+      </w:r>
+      <w:r>
+        <w:rPr>
+          <w:rFonts w:cs="Times New Roman"/>
+          <w:i/>
+        </w:rPr>
+        <w:t>Integer Programming</w:t>
+      </w:r>
+      <w:r>
+        <w:rPr>
+          <w:rFonts w:cs="Times New Roman"/>
+        </w:rPr>
+        <w:t>)</w:t>
+      </w:r>
+      <w:r>
+        <w:rPr>
+          <w:rFonts w:cs="Times New Roman"/>
+        </w:rPr>
+        <w:t xml:space="preserve"> adalah bentuk lain dari programa linier di mana asumsi divisibilitasnya melemah atau hilang sama sekali. Bentuk ini muncul karena dalam kenyataannya tidak semua variabel keputusan dapat berupa bilangan pecahan. Misalnya, jika variabel keputusan yang dihadapi berkaitan dengan jumlah mesin yang diperlukan pada suatu horizon perencanaan, maka jawaban 10/3 mesin sangat tidak realistis dalam konteks keputusan yang nyata. Dalam hal ini harus ditentukan apakah akan menggunakan 3 atau 4 mesin.</w:t>
+      </w:r>
+    </w:p>
+    <w:p>
+      <w:pPr>
+        <w:pStyle w:val="NoSpacing"/>
+        <w:ind w:left="993"/>
+        <w:jc w:val="both"/>
+        <w:rPr>
+          <w:rFonts w:cs="Times New Roman"/>
+        </w:rPr>
+      </w:pPr>
+    </w:p>
+    <w:p>
+      <w:pPr>
+        <w:pStyle w:val="NoSpacing"/>
+        <w:ind w:left="993"/>
+        <w:jc w:val="both"/>
+        <w:rPr>
+          <w:rFonts w:cs="Times New Roman"/>
+        </w:rPr>
+      </w:pPr>
+      <w:r>
+        <w:rPr>
+          <w:rFonts w:cs="Times New Roman"/>
+        </w:rPr>
+        <w:t>Asumsi divisibilitas melemah, artinya sebagian dari nilai variabel keputusan harus berupa bilangan bulat (integer) dan sebagian lainnya boleh berupa bilangan pecahan. Persoalan IP di mana hanya sebagian dari variabel keputusannya yang harus integer disebut sebagai IP campuran.</w:t>
+      </w:r>
+    </w:p>
+    <w:p>
+      <w:pPr>
+        <w:pStyle w:val="NoSpacing"/>
+        <w:ind w:left="993"/>
+        <w:jc w:val="both"/>
+        <w:rPr>
+          <w:rFonts w:cs="Times New Roman"/>
+        </w:rPr>
+      </w:pPr>
+    </w:p>
+    <w:p>
+      <w:pPr>
+        <w:pStyle w:val="NoSpacing"/>
         <w:numPr>
           <w:ilvl w:val="1"/>
           <w:numId w:val="15"/>
@@ -37991,6 +38128,513 @@
     <w:p>
       <w:pPr>
         <w:pStyle w:val="NoSpacing"/>
+        <w:ind w:left="993"/>
+        <w:jc w:val="both"/>
+        <w:rPr>
+          <w:rFonts w:cs="Times New Roman"/>
+        </w:rPr>
+      </w:pPr>
+      <w:r>
+        <w:rPr>
+          <w:rFonts w:cs="Times New Roman"/>
+        </w:rPr>
+        <w:t xml:space="preserve">Bentuk programa linier yang diperoleh dengan mengabaikan pembatas integer disebut sebagai programa linier relaksasi. </w:t>
+      </w:r>
+    </w:p>
+    <w:p>
+      <w:pPr>
+        <w:pStyle w:val="NoSpacing"/>
+        <w:ind w:left="993"/>
+        <w:jc w:val="both"/>
+        <w:rPr>
+          <w:rFonts w:cs="Times New Roman"/>
+        </w:rPr>
+      </w:pPr>
+    </w:p>
+    <w:p>
+      <w:pPr>
+        <w:pStyle w:val="NoSpacing"/>
+        <w:ind w:left="993"/>
+        <w:jc w:val="both"/>
+        <w:rPr>
+          <w:rFonts w:cs="Times New Roman"/>
+        </w:rPr>
+      </w:pPr>
+      <w:r>
+        <w:rPr>
+          <w:rFonts w:cs="Times New Roman"/>
+        </w:rPr>
+        <w:t>Contoh:</w:t>
+      </w:r>
+    </w:p>
+    <w:p>
+      <w:pPr>
+        <w:pStyle w:val="NoSpacing"/>
+        <w:ind w:left="993"/>
+        <w:jc w:val="both"/>
+        <w:rPr>
+          <w:rFonts w:cs="Times New Roman"/>
+        </w:rPr>
+      </w:pPr>
+      <w:r>
+        <w:rPr>
+          <w:rFonts w:cs="Times New Roman"/>
+        </w:rPr>
+        <w:tab/>
+        <w:t>Maksimalkan: z = 3x</w:t>
+      </w:r>
+      <w:r>
+        <w:rPr>
+          <w:rFonts w:cs="Times New Roman"/>
+          <w:vertAlign w:val="subscript"/>
+        </w:rPr>
+        <w:t>1</w:t>
+      </w:r>
+      <w:r>
+        <w:rPr>
+          <w:rFonts w:cs="Times New Roman"/>
+        </w:rPr>
+        <w:t xml:space="preserve"> +2x</w:t>
+      </w:r>
+      <w:r>
+        <w:rPr>
+          <w:rFonts w:cs="Times New Roman"/>
+          <w:vertAlign w:val="subscript"/>
+        </w:rPr>
+        <w:t>2</w:t>
+      </w:r>
+      <w:r>
+        <w:rPr>
+          <w:rFonts w:cs="Times New Roman"/>
+        </w:rPr>
+        <w:t xml:space="preserve"> </w:t>
+      </w:r>
+    </w:p>
+    <w:p>
+      <w:pPr>
+        <w:pStyle w:val="NoSpacing"/>
+        <w:ind w:left="993"/>
+        <w:jc w:val="both"/>
+        <w:rPr>
+          <w:rFonts w:cs="Times New Roman"/>
+        </w:rPr>
+      </w:pPr>
+      <w:r>
+        <w:rPr>
+          <w:rFonts w:cs="Times New Roman"/>
+        </w:rPr>
+        <w:tab/>
+        <w:t>berdasarkan</w:t>
+      </w:r>
+      <w:r>
+        <w:rPr>
+          <w:rFonts w:cs="Times New Roman"/>
+        </w:rPr>
+        <w:t>:</w:t>
+      </w:r>
+    </w:p>
+    <w:p>
+      <w:pPr>
+        <w:pStyle w:val="NoSpacing"/>
+        <w:ind w:left="993"/>
+        <w:jc w:val="both"/>
+        <w:rPr>
+          <w:rFonts w:cs="Times New Roman"/>
+        </w:rPr>
+      </w:pPr>
+      <w:r>
+        <w:rPr>
+          <w:rFonts w:cs="Times New Roman"/>
+        </w:rPr>
+        <w:tab/>
+      </w:r>
+      <w:r>
+        <w:rPr>
+          <w:rFonts w:cs="Times New Roman"/>
+        </w:rPr>
+        <w:tab/>
+        <w:t>x</w:t>
+      </w:r>
+      <w:r>
+        <w:rPr>
+          <w:rFonts w:cs="Times New Roman"/>
+          <w:vertAlign w:val="subscript"/>
+        </w:rPr>
+        <w:t>1</w:t>
+      </w:r>
+      <w:r>
+        <w:rPr>
+          <w:rFonts w:cs="Times New Roman"/>
+        </w:rPr>
+        <w:t xml:space="preserve"> + x</w:t>
+      </w:r>
+      <w:r>
+        <w:rPr>
+          <w:rFonts w:cs="Times New Roman"/>
+          <w:vertAlign w:val="subscript"/>
+        </w:rPr>
+        <w:t>2</w:t>
+      </w:r>
+      <w:r>
+        <w:rPr>
+          <w:rFonts w:cs="Times New Roman"/>
+        </w:rPr>
+        <w:t xml:space="preserve"> ≤ 6</w:t>
+      </w:r>
+    </w:p>
+    <w:p>
+      <w:pPr>
+        <w:pStyle w:val="NoSpacing"/>
+        <w:ind w:left="993"/>
+        <w:jc w:val="both"/>
+        <w:rPr>
+          <w:rFonts w:cs="Times New Roman"/>
+        </w:rPr>
+      </w:pPr>
+      <w:r>
+        <w:rPr>
+          <w:rFonts w:cs="Times New Roman"/>
+        </w:rPr>
+        <w:tab/>
+      </w:r>
+      <w:r>
+        <w:rPr>
+          <w:rFonts w:cs="Times New Roman"/>
+        </w:rPr>
+        <w:tab/>
+        <w:t>x</w:t>
+      </w:r>
+      <w:r>
+        <w:rPr>
+          <w:rFonts w:cs="Times New Roman"/>
+          <w:vertAlign w:val="subscript"/>
+        </w:rPr>
+        <w:t>1</w:t>
+      </w:r>
+      <w:r>
+        <w:rPr>
+          <w:rFonts w:cs="Times New Roman"/>
+        </w:rPr>
+        <w:t>, x</w:t>
+      </w:r>
+      <w:r>
+        <w:rPr>
+          <w:rFonts w:cs="Times New Roman"/>
+          <w:vertAlign w:val="subscript"/>
+        </w:rPr>
+        <w:t>2</w:t>
+      </w:r>
+      <w:r>
+        <w:rPr>
+          <w:rFonts w:cs="Times New Roman"/>
+        </w:rPr>
+        <w:t xml:space="preserve">   ≥ 0</w:t>
+      </w:r>
+    </w:p>
+    <w:p>
+      <w:pPr>
+        <w:pStyle w:val="NoSpacing"/>
+        <w:ind w:left="993"/>
+        <w:jc w:val="both"/>
+        <w:rPr>
+          <w:rFonts w:cs="Times New Roman"/>
+        </w:rPr>
+      </w:pPr>
+    </w:p>
+    <w:p>
+      <w:pPr>
+        <w:pStyle w:val="NoSpacing"/>
+        <w:ind w:left="993"/>
+        <w:jc w:val="both"/>
+        <w:rPr>
+          <w:rFonts w:cs="Times New Roman"/>
+        </w:rPr>
+      </w:pPr>
+      <w:r>
+        <w:rPr>
+          <w:rFonts w:cs="Times New Roman"/>
+        </w:rPr>
+        <w:t>dan</w:t>
+      </w:r>
+    </w:p>
+    <w:p>
+      <w:pPr>
+        <w:pStyle w:val="NoSpacing"/>
+        <w:ind w:left="993"/>
+        <w:jc w:val="both"/>
+        <w:rPr>
+          <w:rFonts w:cs="Times New Roman"/>
+        </w:rPr>
+      </w:pPr>
+      <w:r>
+        <w:rPr>
+          <w:rFonts w:cs="Times New Roman"/>
+        </w:rPr>
+        <w:tab/>
+      </w:r>
+      <w:r>
+        <w:rPr>
+          <w:rFonts w:cs="Times New Roman"/>
+        </w:rPr>
+        <w:t>M</w:t>
+      </w:r>
+      <w:r>
+        <w:rPr>
+          <w:rFonts w:cs="Times New Roman"/>
+        </w:rPr>
+        <w:t>aksimalkan:</w:t>
+      </w:r>
+      <w:r>
+        <w:rPr>
+          <w:rFonts w:cs="Times New Roman"/>
+        </w:rPr>
+        <w:t xml:space="preserve"> z = x1 – x2 </w:t>
+      </w:r>
+    </w:p>
+    <w:p>
+      <w:pPr>
+        <w:pStyle w:val="NoSpacing"/>
+        <w:ind w:left="993"/>
+        <w:jc w:val="both"/>
+        <w:rPr>
+          <w:rFonts w:cs="Times New Roman"/>
+        </w:rPr>
+      </w:pPr>
+      <w:r>
+        <w:rPr>
+          <w:rFonts w:cs="Times New Roman"/>
+        </w:rPr>
+        <w:tab/>
+        <w:t xml:space="preserve">Berdasarkan: </w:t>
+      </w:r>
+    </w:p>
+    <w:p>
+      <w:pPr>
+        <w:pStyle w:val="NoSpacing"/>
+        <w:ind w:left="993"/>
+        <w:jc w:val="both"/>
+        <w:rPr>
+          <w:rFonts w:cs="Times New Roman"/>
+        </w:rPr>
+      </w:pPr>
+      <w:r>
+        <w:rPr>
+          <w:rFonts w:cs="Times New Roman"/>
+        </w:rPr>
+        <w:tab/>
+      </w:r>
+      <w:r>
+        <w:rPr>
+          <w:rFonts w:cs="Times New Roman"/>
+        </w:rPr>
+        <w:tab/>
+        <w:t xml:space="preserve">  x</w:t>
+      </w:r>
+      <w:r>
+        <w:rPr>
+          <w:rFonts w:cs="Times New Roman"/>
+          <w:vertAlign w:val="subscript"/>
+        </w:rPr>
+        <w:t>1</w:t>
+      </w:r>
+      <w:r>
+        <w:rPr>
+          <w:rFonts w:cs="Times New Roman"/>
+        </w:rPr>
+        <w:t xml:space="preserve"> + 2x</w:t>
+      </w:r>
+      <w:r>
+        <w:rPr>
+          <w:rFonts w:cs="Times New Roman"/>
+          <w:vertAlign w:val="subscript"/>
+        </w:rPr>
+        <w:t>2</w:t>
+      </w:r>
+      <w:r>
+        <w:rPr>
+          <w:rFonts w:cs="Times New Roman"/>
+        </w:rPr>
+        <w:t xml:space="preserve"> </w:t>
+      </w:r>
+      <w:r>
+        <w:rPr>
+          <w:rFonts w:cs="Times New Roman"/>
+        </w:rPr>
+        <w:t>≤</w:t>
+      </w:r>
+      <w:r>
+        <w:rPr>
+          <w:rFonts w:cs="Times New Roman"/>
+        </w:rPr>
+        <w:t xml:space="preserve"> 2</w:t>
+      </w:r>
+    </w:p>
+    <w:p>
+      <w:pPr>
+        <w:pStyle w:val="NoSpacing"/>
+        <w:ind w:left="993"/>
+        <w:jc w:val="both"/>
+        <w:rPr>
+          <w:rFonts w:cs="Times New Roman"/>
+        </w:rPr>
+      </w:pPr>
+      <w:r>
+        <w:rPr>
+          <w:rFonts w:cs="Times New Roman"/>
+        </w:rPr>
+        <w:tab/>
+      </w:r>
+      <w:r>
+        <w:rPr>
+          <w:rFonts w:cs="Times New Roman"/>
+        </w:rPr>
+        <w:tab/>
+        <w:t>2x</w:t>
+      </w:r>
+      <w:r>
+        <w:rPr>
+          <w:rFonts w:cs="Times New Roman"/>
+          <w:vertAlign w:val="subscript"/>
+        </w:rPr>
+        <w:t>1</w:t>
+      </w:r>
+      <w:r>
+        <w:rPr>
+          <w:rFonts w:cs="Times New Roman"/>
+        </w:rPr>
+        <w:t xml:space="preserve"> -    x</w:t>
+      </w:r>
+      <w:r>
+        <w:rPr>
+          <w:rFonts w:cs="Times New Roman"/>
+          <w:vertAlign w:val="subscript"/>
+        </w:rPr>
+        <w:t>2</w:t>
+      </w:r>
+      <w:r>
+        <w:rPr>
+          <w:rFonts w:cs="Times New Roman"/>
+        </w:rPr>
+        <w:t xml:space="preserve"> </w:t>
+      </w:r>
+      <w:r>
+        <w:rPr>
+          <w:rFonts w:cs="Times New Roman"/>
+        </w:rPr>
+        <w:t>≤</w:t>
+      </w:r>
+      <w:r>
+        <w:rPr>
+          <w:rFonts w:cs="Times New Roman"/>
+        </w:rPr>
+        <w:t xml:space="preserve"> 1</w:t>
+      </w:r>
+    </w:p>
+    <w:p>
+      <w:pPr>
+        <w:pStyle w:val="NoSpacing"/>
+        <w:ind w:left="993"/>
+        <w:jc w:val="both"/>
+        <w:rPr>
+          <w:rFonts w:cs="Times New Roman"/>
+        </w:rPr>
+      </w:pPr>
+      <w:r>
+        <w:rPr>
+          <w:rFonts w:cs="Times New Roman"/>
+        </w:rPr>
+        <w:tab/>
+      </w:r>
+      <w:r>
+        <w:rPr>
+          <w:rFonts w:cs="Times New Roman"/>
+        </w:rPr>
+        <w:tab/>
+      </w:r>
+      <w:r>
+        <w:rPr>
+          <w:rFonts w:cs="Times New Roman"/>
+        </w:rPr>
+        <w:t>x</w:t>
+      </w:r>
+      <w:r>
+        <w:rPr>
+          <w:rFonts w:cs="Times New Roman"/>
+          <w:vertAlign w:val="subscript"/>
+        </w:rPr>
+        <w:t>1</w:t>
+      </w:r>
+      <w:r>
+        <w:rPr>
+          <w:rFonts w:cs="Times New Roman"/>
+        </w:rPr>
+        <w:t>, x</w:t>
+      </w:r>
+      <w:r>
+        <w:rPr>
+          <w:rFonts w:cs="Times New Roman"/>
+          <w:vertAlign w:val="subscript"/>
+        </w:rPr>
+        <w:t>2</w:t>
+      </w:r>
+      <w:r>
+        <w:rPr>
+          <w:rFonts w:cs="Times New Roman"/>
+        </w:rPr>
+        <w:t xml:space="preserve"> </w:t>
+      </w:r>
+      <w:r>
+        <w:rPr>
+          <w:rFonts w:cs="Times New Roman"/>
+        </w:rPr>
+        <w:t>≥</w:t>
+      </w:r>
+      <w:r>
+        <w:rPr>
+          <w:rFonts w:cs="Times New Roman"/>
+        </w:rPr>
+        <w:t xml:space="preserve"> 0</w:t>
+      </w:r>
+    </w:p>
+    <w:p>
+      <w:pPr>
+        <w:pStyle w:val="NoSpacing"/>
+        <w:ind w:left="993"/>
+        <w:jc w:val="both"/>
+        <w:rPr>
+          <w:rFonts w:cs="Times New Roman"/>
+        </w:rPr>
+      </w:pPr>
+    </w:p>
+    <w:p>
+      <w:pPr>
+        <w:pStyle w:val="NoSpacing"/>
+        <w:ind w:left="993"/>
+        <w:jc w:val="both"/>
+        <w:rPr>
+          <w:rFonts w:cs="Times New Roman"/>
+        </w:rPr>
+      </w:pPr>
+      <w:r>
+        <w:rPr>
+          <w:rFonts w:cs="Times New Roman"/>
+        </w:rPr>
+        <w:t>Setiap persoalan programa bilangan bulat dapat dipandang sebagai persoalan programa linier relaksasi dengan beberapa pembatas tambahan, yaitu pembatas yang menyatakan variabel-variabel mana yang harus berharga integer atau harus berharga nol atau satu. Hal ini berarti bahwa daerah fisibel untuk setiap persoalan programa bilangan bulat akan berada dalam daerah fisibel untuk persoalan programa linier relaksasi yang bersangkutan.</w:t>
+      </w:r>
+    </w:p>
+    <w:p>
+      <w:pPr>
+        <w:pStyle w:val="NoSpacing"/>
+        <w:ind w:left="993"/>
+        <w:jc w:val="both"/>
+        <w:rPr>
+          <w:rFonts w:cs="Times New Roman"/>
+        </w:rPr>
+      </w:pPr>
+    </w:p>
+    <w:p>
+      <w:pPr>
+        <w:pStyle w:val="NoSpacing"/>
         <w:numPr>
           <w:ilvl w:val="1"/>
           <w:numId w:val="15"/>
@@ -38020,6 +38664,573 @@
     <w:p>
       <w:pPr>
         <w:pStyle w:val="NoSpacing"/>
+        <w:ind w:left="993"/>
+        <w:jc w:val="both"/>
+        <w:rPr>
+          <w:rFonts w:cs="Times New Roman"/>
+        </w:rPr>
+      </w:pPr>
+      <w:r>
+        <w:rPr>
+          <w:rFonts w:cs="Times New Roman"/>
+        </w:rPr>
+        <w:t>Pada bagian ini akan kita lihat bagaimana persoalan-persoalan praktis dapat diformulasikan sebagai persoalan programa bilangan bulat.</w:t>
+      </w:r>
+    </w:p>
+    <w:p>
+      <w:pPr>
+        <w:pStyle w:val="NoSpacing"/>
+        <w:ind w:left="993"/>
+        <w:jc w:val="both"/>
+        <w:rPr>
+          <w:rFonts w:cs="Times New Roman"/>
+        </w:rPr>
+      </w:pPr>
+    </w:p>
+    <w:p>
+      <w:pPr>
+        <w:pStyle w:val="NoSpacing"/>
+        <w:ind w:left="993"/>
+        <w:jc w:val="both"/>
+        <w:rPr>
+          <w:rFonts w:cs="Times New Roman"/>
+          <w:i/>
+        </w:rPr>
+      </w:pPr>
+      <w:r>
+        <w:rPr>
+          <w:rFonts w:cs="Times New Roman"/>
+          <w:i/>
+        </w:rPr>
+        <w:t>Contoh soal:</w:t>
+      </w:r>
+    </w:p>
+    <w:p>
+      <w:pPr>
+        <w:pStyle w:val="NoSpacing"/>
+        <w:ind w:left="993"/>
+        <w:jc w:val="both"/>
+        <w:rPr>
+          <w:rFonts w:cs="Times New Roman"/>
+        </w:rPr>
+      </w:pPr>
+      <w:r>
+        <w:rPr>
+          <w:rFonts w:cs="Times New Roman"/>
+        </w:rPr>
+        <w:t>CV Kayu Indah yang memproduksi meja dan kursi, menjual produknya dengan keuntungan Rp 8.000/unit meja dan RP 5.000/unit kursi. Mengingat perusahaan ini baru dalam tahap permulaan, saat ini perusahaan hanya mampu menyediakan 45 m</w:t>
+      </w:r>
+      <w:r>
+        <w:rPr>
+          <w:rFonts w:cs="Times New Roman"/>
+          <w:vertAlign w:val="superscript"/>
+        </w:rPr>
+        <w:t>3</w:t>
+      </w:r>
+      <w:r>
+        <w:rPr>
+          <w:rFonts w:cs="Times New Roman"/>
+        </w:rPr>
+        <w:t xml:space="preserve"> kayu setiap harinya, sedangkan jam kerja yang tersedia tidak lebih dari 6 jam orang per hari. Jika satu unit meja membutuhkan 1 jam-orang dan 9 m</w:t>
+      </w:r>
+      <w:r>
+        <w:rPr>
+          <w:rFonts w:cs="Times New Roman"/>
+          <w:vertAlign w:val="superscript"/>
+        </w:rPr>
+        <w:t>3</w:t>
+      </w:r>
+      <w:r>
+        <w:rPr>
+          <w:rFonts w:cs="Times New Roman"/>
+        </w:rPr>
+        <w:t xml:space="preserve"> kayu, sedangkan satu unit kursi membutuhkan 1 jam-orang dan 5 m</w:t>
+      </w:r>
+      <w:r>
+        <w:rPr>
+          <w:rFonts w:cs="Times New Roman"/>
+          <w:vertAlign w:val="superscript"/>
+        </w:rPr>
+        <w:t>3</w:t>
+      </w:r>
+      <w:r>
+        <w:rPr>
+          <w:rFonts w:cs="Times New Roman"/>
+        </w:rPr>
+        <w:t xml:space="preserve"> kayu, bagaimanakah formulasi persoalan tersebut agar diperoleh keuntungan yang maksimal?</w:t>
+      </w:r>
+    </w:p>
+    <w:p>
+      <w:pPr>
+        <w:pStyle w:val="NoSpacing"/>
+        <w:ind w:left="993"/>
+        <w:jc w:val="both"/>
+        <w:rPr>
+          <w:rFonts w:cs="Times New Roman"/>
+          <w:i/>
+        </w:rPr>
+      </w:pPr>
+    </w:p>
+    <w:p>
+      <w:pPr>
+        <w:pStyle w:val="NoSpacing"/>
+        <w:ind w:left="993"/>
+        <w:jc w:val="both"/>
+        <w:rPr>
+          <w:rFonts w:cs="Times New Roman"/>
+          <w:i/>
+        </w:rPr>
+      </w:pPr>
+      <w:r>
+        <w:rPr>
+          <w:rFonts w:cs="Times New Roman"/>
+          <w:i/>
+        </w:rPr>
+        <w:t>Jawaban:</w:t>
+      </w:r>
+    </w:p>
+    <w:p>
+      <w:pPr>
+        <w:pStyle w:val="NoSpacing"/>
+        <w:tabs>
+          <w:tab w:val="left" w:pos="1985"/>
+          <w:tab w:val="left" w:pos="2410"/>
+          <w:tab w:val="left" w:pos="2694"/>
+        </w:tabs>
+        <w:ind w:left="993"/>
+        <w:jc w:val="both"/>
+        <w:rPr>
+          <w:rFonts w:cs="Times New Roman"/>
+        </w:rPr>
+      </w:pPr>
+      <w:r>
+        <w:rPr>
+          <w:rFonts w:cs="Times New Roman"/>
+        </w:rPr>
+        <w:t xml:space="preserve">Misalkan </w:t>
+      </w:r>
+      <w:r>
+        <w:rPr>
+          <w:rFonts w:cs="Times New Roman"/>
+        </w:rPr>
+        <w:tab/>
+        <w:t>x</w:t>
+      </w:r>
+      <w:r>
+        <w:rPr>
+          <w:rFonts w:cs="Times New Roman"/>
+          <w:vertAlign w:val="subscript"/>
+        </w:rPr>
+        <w:t>1</w:t>
+      </w:r>
+      <w:r>
+        <w:rPr>
+          <w:rFonts w:cs="Times New Roman"/>
+        </w:rPr>
+        <w:t xml:space="preserve"> </w:t>
+      </w:r>
+      <w:r>
+        <w:rPr>
+          <w:rFonts w:cs="Times New Roman"/>
+        </w:rPr>
+        <w:tab/>
+        <w:t>=</w:t>
+      </w:r>
+      <w:r>
+        <w:rPr>
+          <w:rFonts w:cs="Times New Roman"/>
+        </w:rPr>
+        <w:tab/>
+        <w:t>jumlah unit meja yang diproduksi per hari</w:t>
+      </w:r>
+    </w:p>
+    <w:p>
+      <w:pPr>
+        <w:pStyle w:val="NoSpacing"/>
+        <w:tabs>
+          <w:tab w:val="left" w:pos="1985"/>
+          <w:tab w:val="left" w:pos="2410"/>
+          <w:tab w:val="left" w:pos="2694"/>
+        </w:tabs>
+        <w:ind w:left="993"/>
+        <w:jc w:val="both"/>
+        <w:rPr>
+          <w:rFonts w:cs="Times New Roman"/>
+        </w:rPr>
+      </w:pPr>
+      <w:r>
+        <w:rPr>
+          <w:rFonts w:cs="Times New Roman"/>
+        </w:rPr>
+        <w:tab/>
+        <w:t>x</w:t>
+      </w:r>
+      <w:r>
+        <w:rPr>
+          <w:rFonts w:cs="Times New Roman"/>
+          <w:vertAlign w:val="subscript"/>
+        </w:rPr>
+        <w:t>2</w:t>
+      </w:r>
+      <w:r>
+        <w:rPr>
+          <w:rFonts w:cs="Times New Roman"/>
+        </w:rPr>
+        <w:tab/>
+        <w:t>=</w:t>
+      </w:r>
+      <w:r>
+        <w:rPr>
+          <w:rFonts w:cs="Times New Roman"/>
+        </w:rPr>
+        <w:tab/>
+        <w:t>jumlah unit kursi yang diproduksi per hari</w:t>
+      </w:r>
+    </w:p>
+    <w:p>
+      <w:pPr>
+        <w:pStyle w:val="NoSpacing"/>
+        <w:ind w:left="993"/>
+        <w:jc w:val="both"/>
+        <w:rPr>
+          <w:rFonts w:cs="Times New Roman"/>
+        </w:rPr>
+      </w:pPr>
+      <w:r>
+        <w:rPr>
+          <w:rFonts w:cs="Times New Roman"/>
+        </w:rPr>
+        <w:t>Kita tahu bahwa x</w:t>
+      </w:r>
+      <w:r>
+        <w:rPr>
+          <w:rFonts w:cs="Times New Roman"/>
+          <w:vertAlign w:val="subscript"/>
+        </w:rPr>
+        <w:t>1</w:t>
+      </w:r>
+      <w:r>
+        <w:rPr>
+          <w:rFonts w:cs="Times New Roman"/>
+        </w:rPr>
+        <w:t xml:space="preserve"> dan x</w:t>
+      </w:r>
+      <w:r>
+        <w:rPr>
+          <w:rFonts w:cs="Times New Roman"/>
+          <w:vertAlign w:val="subscript"/>
+        </w:rPr>
+        <w:t>2</w:t>
+      </w:r>
+      <w:r>
+        <w:rPr>
+          <w:rFonts w:cs="Times New Roman"/>
+        </w:rPr>
+        <w:t xml:space="preserve"> harus berharga integer. Total keuntungan yang dapat diperoleh (dalam ribuan rupiah) adalah 8x</w:t>
+      </w:r>
+      <w:r>
+        <w:rPr>
+          <w:rFonts w:cs="Times New Roman"/>
+          <w:vertAlign w:val="subscript"/>
+        </w:rPr>
+        <w:t>1</w:t>
+      </w:r>
+      <w:r>
+        <w:rPr>
+          <w:rFonts w:cs="Times New Roman"/>
+        </w:rPr>
+        <w:t xml:space="preserve"> + 5x</w:t>
+      </w:r>
+      <w:r>
+        <w:rPr>
+          <w:rFonts w:cs="Times New Roman"/>
+          <w:vertAlign w:val="subscript"/>
+        </w:rPr>
+        <w:t>2</w:t>
+      </w:r>
+      <w:r>
+        <w:rPr>
+          <w:rFonts w:cs="Times New Roman"/>
+        </w:rPr>
+        <w:t>. Pembatas yang dihadapi berkaitan dengan jam kerja dan kayu yang tersedia setiap harinya</w:t>
+      </w:r>
+      <w:r>
+        <w:rPr>
+          <w:rFonts w:cs="Times New Roman"/>
+        </w:rPr>
+        <w:t>. Dengan demikian maka formulasinya adalah :</w:t>
+      </w:r>
+    </w:p>
+    <w:p>
+      <w:pPr>
+        <w:pStyle w:val="NoSpacing"/>
+        <w:ind w:left="993"/>
+        <w:jc w:val="both"/>
+        <w:rPr>
+          <w:rFonts w:cs="Times New Roman"/>
+        </w:rPr>
+      </w:pPr>
+      <w:r>
+        <w:rPr>
+          <w:rFonts w:cs="Times New Roman"/>
+        </w:rPr>
+        <w:tab/>
+        <w:t>Maksimalkan: z = 8x</w:t>
+      </w:r>
+      <w:r>
+        <w:rPr>
+          <w:rFonts w:cs="Times New Roman"/>
+          <w:vertAlign w:val="subscript"/>
+        </w:rPr>
+        <w:t>1</w:t>
+      </w:r>
+      <w:r>
+        <w:rPr>
+          <w:rFonts w:cs="Times New Roman"/>
+        </w:rPr>
+        <w:t xml:space="preserve"> + 5x</w:t>
+      </w:r>
+      <w:r>
+        <w:rPr>
+          <w:rFonts w:cs="Times New Roman"/>
+          <w:vertAlign w:val="subscript"/>
+        </w:rPr>
+        <w:t>2</w:t>
+      </w:r>
+      <w:r>
+        <w:rPr>
+          <w:rFonts w:cs="Times New Roman"/>
+        </w:rPr>
+        <w:t xml:space="preserve"> </w:t>
+      </w:r>
+    </w:p>
+    <w:p>
+      <w:pPr>
+        <w:pStyle w:val="NoSpacing"/>
+        <w:ind w:left="993"/>
+        <w:jc w:val="both"/>
+        <w:rPr>
+          <w:rFonts w:cs="Times New Roman"/>
+        </w:rPr>
+      </w:pPr>
+      <w:r>
+        <w:rPr>
+          <w:rFonts w:cs="Times New Roman"/>
+        </w:rPr>
+        <w:tab/>
+        <w:t>berdasarkan:</w:t>
+      </w:r>
+    </w:p>
+    <w:p>
+      <w:pPr>
+        <w:pStyle w:val="NoSpacing"/>
+        <w:ind w:left="993"/>
+        <w:jc w:val="both"/>
+        <w:rPr>
+          <w:rFonts w:cs="Times New Roman"/>
+        </w:rPr>
+      </w:pPr>
+      <w:r>
+        <w:rPr>
+          <w:rFonts w:cs="Times New Roman"/>
+        </w:rPr>
+        <w:tab/>
+      </w:r>
+      <w:r>
+        <w:rPr>
+          <w:rFonts w:cs="Times New Roman"/>
+        </w:rPr>
+        <w:tab/>
+        <w:t xml:space="preserve">  x</w:t>
+      </w:r>
+      <w:r>
+        <w:rPr>
+          <w:rFonts w:cs="Times New Roman"/>
+          <w:vertAlign w:val="subscript"/>
+        </w:rPr>
+        <w:t>1</w:t>
+      </w:r>
+      <w:r>
+        <w:rPr>
+          <w:rFonts w:cs="Times New Roman"/>
+        </w:rPr>
+        <w:t xml:space="preserve"> +   x</w:t>
+      </w:r>
+      <w:r>
+        <w:rPr>
+          <w:rFonts w:cs="Times New Roman"/>
+          <w:vertAlign w:val="subscript"/>
+        </w:rPr>
+        <w:t>2</w:t>
+      </w:r>
+      <w:r>
+        <w:rPr>
+          <w:rFonts w:cs="Times New Roman"/>
+        </w:rPr>
+        <w:t xml:space="preserve"> </w:t>
+      </w:r>
+      <w:r>
+        <w:rPr>
+          <w:rFonts w:cs="Times New Roman"/>
+        </w:rPr>
+        <w:t>≤</w:t>
+      </w:r>
+      <w:r>
+        <w:rPr>
+          <w:rFonts w:cs="Times New Roman"/>
+        </w:rPr>
+        <w:t xml:space="preserve"> 6</w:t>
+      </w:r>
+    </w:p>
+    <w:p>
+      <w:pPr>
+        <w:pStyle w:val="NoSpacing"/>
+        <w:ind w:left="993"/>
+        <w:jc w:val="both"/>
+        <w:rPr>
+          <w:rFonts w:cs="Times New Roman"/>
+        </w:rPr>
+      </w:pPr>
+      <w:r>
+        <w:rPr>
+          <w:rFonts w:cs="Times New Roman"/>
+        </w:rPr>
+        <w:tab/>
+      </w:r>
+      <w:r>
+        <w:rPr>
+          <w:rFonts w:cs="Times New Roman"/>
+        </w:rPr>
+        <w:tab/>
+        <w:t>9x</w:t>
+      </w:r>
+      <w:r>
+        <w:rPr>
+          <w:rFonts w:cs="Times New Roman"/>
+          <w:vertAlign w:val="subscript"/>
+        </w:rPr>
+        <w:t>1</w:t>
+      </w:r>
+      <w:r>
+        <w:rPr>
+          <w:rFonts w:cs="Times New Roman"/>
+        </w:rPr>
+        <w:t xml:space="preserve"> + 5x</w:t>
+      </w:r>
+      <w:r>
+        <w:rPr>
+          <w:rFonts w:cs="Times New Roman"/>
+          <w:vertAlign w:val="subscript"/>
+        </w:rPr>
+        <w:t>2</w:t>
+      </w:r>
+      <w:r>
+        <w:rPr>
+          <w:rFonts w:cs="Times New Roman"/>
+        </w:rPr>
+        <w:t xml:space="preserve"> </w:t>
+      </w:r>
+      <w:r>
+        <w:rPr>
+          <w:rFonts w:cs="Times New Roman"/>
+        </w:rPr>
+        <w:t>≤</w:t>
+      </w:r>
+      <w:r>
+        <w:rPr>
+          <w:rFonts w:cs="Times New Roman"/>
+        </w:rPr>
+        <w:t xml:space="preserve"> 45</w:t>
+      </w:r>
+    </w:p>
+    <w:p>
+      <w:pPr>
+        <w:pStyle w:val="NoSpacing"/>
+        <w:ind w:left="993"/>
+        <w:jc w:val="both"/>
+        <w:rPr>
+          <w:rFonts w:cs="Times New Roman"/>
+        </w:rPr>
+      </w:pPr>
+      <w:r>
+        <w:rPr>
+          <w:rFonts w:cs="Times New Roman"/>
+        </w:rPr>
+        <w:tab/>
+      </w:r>
+      <w:r>
+        <w:rPr>
+          <w:rFonts w:cs="Times New Roman"/>
+        </w:rPr>
+        <w:tab/>
+        <w:t>x</w:t>
+      </w:r>
+      <w:r>
+        <w:rPr>
+          <w:rFonts w:cs="Times New Roman"/>
+          <w:vertAlign w:val="subscript"/>
+        </w:rPr>
+        <w:t>1</w:t>
+      </w:r>
+      <w:r>
+        <w:rPr>
+          <w:rFonts w:cs="Times New Roman"/>
+        </w:rPr>
+        <w:t>, x</w:t>
+      </w:r>
+      <w:r>
+        <w:rPr>
+          <w:rFonts w:cs="Times New Roman"/>
+          <w:vertAlign w:val="subscript"/>
+        </w:rPr>
+        <w:t>2</w:t>
+      </w:r>
+      <w:r>
+        <w:rPr>
+          <w:rFonts w:cs="Times New Roman"/>
+        </w:rPr>
+        <w:t xml:space="preserve"> ≥ 0; x</w:t>
+      </w:r>
+      <w:r>
+        <w:rPr>
+          <w:rFonts w:cs="Times New Roman"/>
+          <w:vertAlign w:val="subscript"/>
+        </w:rPr>
+        <w:t>1</w:t>
+      </w:r>
+      <w:r>
+        <w:rPr>
+          <w:rFonts w:cs="Times New Roman"/>
+        </w:rPr>
+        <w:t>, x</w:t>
+      </w:r>
+      <w:r>
+        <w:rPr>
+          <w:rFonts w:cs="Times New Roman"/>
+          <w:vertAlign w:val="subscript"/>
+        </w:rPr>
+        <w:t>2</w:t>
+      </w:r>
+      <w:r>
+        <w:rPr>
+          <w:rFonts w:cs="Times New Roman"/>
+        </w:rPr>
+        <w:t xml:space="preserve"> integer </w:t>
+      </w:r>
+    </w:p>
+    <w:p>
+      <w:pPr>
+        <w:pStyle w:val="NoSpacing"/>
+        <w:ind w:left="993"/>
+        <w:jc w:val="both"/>
+        <w:rPr>
+          <w:rFonts w:cs="Times New Roman"/>
+        </w:rPr>
+      </w:pPr>
+    </w:p>
+    <w:p>
+      <w:pPr>
+        <w:pStyle w:val="NoSpacing"/>
         <w:numPr>
           <w:ilvl w:val="1"/>
           <w:numId w:val="15"/>
@@ -38091,6 +39302,367 @@
     <w:p>
       <w:pPr>
         <w:pStyle w:val="NoSpacing"/>
+        <w:ind w:left="993"/>
+        <w:jc w:val="both"/>
+        <w:rPr>
+          <w:rFonts w:cs="Times New Roman"/>
+        </w:rPr>
+      </w:pPr>
+      <w:r>
+        <w:rPr>
+          <w:rFonts w:cs="Times New Roman"/>
+        </w:rPr>
+        <w:t xml:space="preserve">Dalam prakteknya, hampir seluruh persoalan bilangan bulat (IP) diselesaikan dengan menggunakan teknik </w:t>
+      </w:r>
+      <w:r>
+        <w:rPr>
+          <w:rFonts w:cs="Times New Roman"/>
+          <w:i/>
+        </w:rPr>
+        <w:t>branch-and-bound</w:t>
+      </w:r>
+      <w:r>
+        <w:rPr>
+          <w:rFonts w:cs="Times New Roman"/>
+        </w:rPr>
+        <w:t>. Teknik ini mencari solusi optimal dari seuatu persoalan IP dengan mengenumerasi titik-titik dalam daerah fisibel dari suatu subpesroalan. Sebelum menjelaskan bagaimana cara kerja teknik ini, baik murni maupun campuran, dapat diperoleh bentuk persoalan programa linier relaksasi. Jika solusi dari LP relaksasi ini memiliki seluruh variabel yang berharga integer, maka sulusi optimal dari persoalan IP relaksasi itu juga solusi optimal dari persoalan IP. Perhatikan persoalan berikut ini :</w:t>
+      </w:r>
+    </w:p>
+    <w:p>
+      <w:pPr>
+        <w:pStyle w:val="NoSpacing"/>
+        <w:ind w:left="993"/>
+        <w:jc w:val="both"/>
+        <w:rPr>
+          <w:rFonts w:cs="Times New Roman"/>
+        </w:rPr>
+      </w:pPr>
+      <w:r>
+        <w:rPr>
+          <w:rFonts w:cs="Times New Roman"/>
+        </w:rPr>
+        <w:tab/>
+        <w:t>Maksimalkan: z = 3x</w:t>
+      </w:r>
+      <w:r>
+        <w:rPr>
+          <w:rFonts w:cs="Times New Roman"/>
+          <w:vertAlign w:val="subscript"/>
+        </w:rPr>
+        <w:t>1</w:t>
+      </w:r>
+      <w:r>
+        <w:rPr>
+          <w:rFonts w:cs="Times New Roman"/>
+        </w:rPr>
+        <w:t xml:space="preserve"> + 2x</w:t>
+      </w:r>
+      <w:r>
+        <w:rPr>
+          <w:rFonts w:cs="Times New Roman"/>
+          <w:vertAlign w:val="subscript"/>
+        </w:rPr>
+        <w:t>2</w:t>
+      </w:r>
+    </w:p>
+    <w:p>
+      <w:pPr>
+        <w:pStyle w:val="NoSpacing"/>
+        <w:ind w:left="993"/>
+        <w:jc w:val="both"/>
+        <w:rPr>
+          <w:rFonts w:cs="Times New Roman"/>
+        </w:rPr>
+      </w:pPr>
+      <w:r>
+        <w:rPr>
+          <w:rFonts w:cs="Times New Roman"/>
+        </w:rPr>
+        <w:tab/>
+        <w:t>Berdasarkan:</w:t>
+      </w:r>
+      <w:r>
+        <w:rPr>
+          <w:rFonts w:cs="Times New Roman"/>
+        </w:rPr>
+        <w:tab/>
+        <w:t>2x</w:t>
+      </w:r>
+      <w:r>
+        <w:rPr>
+          <w:rFonts w:cs="Times New Roman"/>
+          <w:vertAlign w:val="subscript"/>
+        </w:rPr>
+        <w:t>1</w:t>
+      </w:r>
+      <w:r>
+        <w:rPr>
+          <w:rFonts w:cs="Times New Roman"/>
+        </w:rPr>
+        <w:t xml:space="preserve"> + x</w:t>
+      </w:r>
+      <w:r>
+        <w:rPr>
+          <w:rFonts w:cs="Times New Roman"/>
+          <w:vertAlign w:val="subscript"/>
+        </w:rPr>
+        <w:t>2</w:t>
+      </w:r>
+      <w:r>
+        <w:rPr>
+          <w:rFonts w:cs="Times New Roman"/>
+        </w:rPr>
+        <w:t xml:space="preserve"> </w:t>
+      </w:r>
+      <w:r>
+        <w:rPr>
+          <w:rFonts w:cs="Times New Roman"/>
+        </w:rPr>
+        <w:t>≤</w:t>
+      </w:r>
+      <w:r>
+        <w:rPr>
+          <w:rFonts w:cs="Times New Roman"/>
+        </w:rPr>
+        <w:t xml:space="preserve"> 6</w:t>
+      </w:r>
+    </w:p>
+    <w:p>
+      <w:pPr>
+        <w:pStyle w:val="NoSpacing"/>
+        <w:ind w:left="993"/>
+        <w:jc w:val="both"/>
+        <w:rPr>
+          <w:rFonts w:cs="Times New Roman"/>
+        </w:rPr>
+      </w:pPr>
+      <w:r>
+        <w:rPr>
+          <w:rFonts w:cs="Times New Roman"/>
+        </w:rPr>
+        <w:tab/>
+      </w:r>
+      <w:r>
+        <w:rPr>
+          <w:rFonts w:cs="Times New Roman"/>
+        </w:rPr>
+        <w:tab/>
+      </w:r>
+      <w:r>
+        <w:rPr>
+          <w:rFonts w:cs="Times New Roman"/>
+        </w:rPr>
+        <w:tab/>
+        <w:t>x</w:t>
+      </w:r>
+      <w:r>
+        <w:rPr>
+          <w:rFonts w:cs="Times New Roman"/>
+          <w:vertAlign w:val="subscript"/>
+        </w:rPr>
+        <w:t>1</w:t>
+      </w:r>
+      <w:r>
+        <w:rPr>
+          <w:rFonts w:cs="Times New Roman"/>
+        </w:rPr>
+        <w:t>, x</w:t>
+      </w:r>
+      <w:r>
+        <w:rPr>
+          <w:rFonts w:cs="Times New Roman"/>
+          <w:vertAlign w:val="subscript"/>
+        </w:rPr>
+        <w:t>2</w:t>
+      </w:r>
+      <w:r>
+        <w:rPr>
+          <w:rFonts w:cs="Times New Roman"/>
+        </w:rPr>
+        <w:t xml:space="preserve"> </w:t>
+      </w:r>
+      <w:r>
+        <w:rPr>
+          <w:rFonts w:cs="Times New Roman"/>
+        </w:rPr>
+        <w:t>≥</w:t>
+      </w:r>
+      <w:r>
+        <w:rPr>
+          <w:rFonts w:cs="Times New Roman"/>
+        </w:rPr>
+        <w:t xml:space="preserve"> 0 ; x</w:t>
+      </w:r>
+      <w:r>
+        <w:rPr>
+          <w:rFonts w:cs="Times New Roman"/>
+          <w:vertAlign w:val="subscript"/>
+        </w:rPr>
+        <w:t>1</w:t>
+      </w:r>
+      <w:r>
+        <w:rPr>
+          <w:rFonts w:cs="Times New Roman"/>
+        </w:rPr>
+        <w:t>, x</w:t>
+      </w:r>
+      <w:r>
+        <w:rPr>
+          <w:rFonts w:cs="Times New Roman"/>
+          <w:vertAlign w:val="subscript"/>
+        </w:rPr>
+        <w:t>2</w:t>
+      </w:r>
+      <w:r>
+        <w:rPr>
+          <w:rFonts w:cs="Times New Roman"/>
+        </w:rPr>
+        <w:t xml:space="preserve"> integer</w:t>
+      </w:r>
+      <w:r>
+        <w:rPr>
+          <w:rFonts w:cs="Times New Roman"/>
+        </w:rPr>
+        <w:t>.</w:t>
+      </w:r>
+    </w:p>
+    <w:p>
+      <w:pPr>
+        <w:pStyle w:val="NoSpacing"/>
+        <w:ind w:left="993"/>
+        <w:jc w:val="both"/>
+        <w:rPr>
+          <w:rFonts w:cs="Times New Roman"/>
+        </w:rPr>
+      </w:pPr>
+      <w:r>
+        <w:rPr>
+          <w:rFonts w:cs="Times New Roman"/>
+        </w:rPr>
+        <w:t xml:space="preserve">Solusi optimal dari LP relaksasi persoalan IP tersebut adalah x1 = 0, x2 = 6, dan z = 12. </w:t>
+      </w:r>
+    </w:p>
+    <w:p>
+      <w:pPr>
+        <w:pStyle w:val="NoSpacing"/>
+        <w:ind w:left="993"/>
+        <w:jc w:val="both"/>
+        <w:rPr>
+          <w:rFonts w:cs="Times New Roman"/>
+        </w:rPr>
+      </w:pPr>
+    </w:p>
+    <w:p>
+      <w:pPr>
+        <w:pStyle w:val="NoSpacing"/>
+        <w:ind w:left="993"/>
+        <w:jc w:val="both"/>
+        <w:rPr>
+          <w:rFonts w:cs="Times New Roman"/>
+        </w:rPr>
+      </w:pPr>
+      <w:r>
+        <w:rPr>
+          <w:rFonts w:cs="Times New Roman"/>
+        </w:rPr>
+        <w:t>Karena seluruh variabel pada solusi di atas telah berharga integer, maka berdasarkan pernyataan di atas, solusi ini seharusnya juga merupakan solusi dari persoalan IP semula. Sekarang perhatikan bahwa daerah fisibel untuk persoalan IP adalah subset dari titik-titik pada daerah fisibel untuk persoalan LP relaksasi. Dengan demikian nil</w:t>
+      </w:r>
+      <w:r>
+        <w:rPr>
+          <w:rFonts w:cs="Times New Roman"/>
+        </w:rPr>
+        <w:t xml:space="preserve">ai z optimal untuk persoalan IP </w:t>
+      </w:r>
+      <w:r>
+        <w:rPr>
+          <w:rFonts w:cs="Times New Roman"/>
+        </w:rPr>
+        <w:t>tidak mungkin lebih besar daripada nilai z optimal untuk persoalan LP relaksasi</w:t>
+      </w:r>
+      <w:r>
+        <w:rPr>
+          <w:rFonts w:cs="Times New Roman"/>
+        </w:rPr>
+        <w:t xml:space="preserve">. Hal ini berarti bahwa nilai z optimal untuk persoalan IP harus </w:t>
+      </w:r>
+      <w:r>
+        <w:rPr>
+          <w:rFonts w:cs="Times New Roman"/>
+        </w:rPr>
+        <w:t>≤</w:t>
+      </w:r>
+      <w:r>
+        <w:rPr>
+          <w:rFonts w:cs="Times New Roman"/>
+        </w:rPr>
+        <w:t xml:space="preserve"> 12. Tetapi titik x</w:t>
+      </w:r>
+      <w:r>
+        <w:rPr>
+          <w:rFonts w:cs="Times New Roman"/>
+          <w:vertAlign w:val="subscript"/>
+        </w:rPr>
+        <w:t>1</w:t>
+      </w:r>
+      <w:r>
+        <w:rPr>
+          <w:rFonts w:cs="Times New Roman"/>
+        </w:rPr>
+        <w:t xml:space="preserve"> = 0 dan x</w:t>
+      </w:r>
+      <w:r>
+        <w:rPr>
+          <w:rFonts w:cs="Times New Roman"/>
+          <w:vertAlign w:val="subscript"/>
+        </w:rPr>
+        <w:t>2</w:t>
+      </w:r>
+      <w:r>
+        <w:rPr>
+          <w:rFonts w:cs="Times New Roman"/>
+        </w:rPr>
+        <w:t xml:space="preserve"> = 6 adalah fisibel untuk persoalan IP dan memberikan z =12. Jadi, x</w:t>
+      </w:r>
+      <w:r>
+        <w:rPr>
+          <w:rFonts w:cs="Times New Roman"/>
+          <w:vertAlign w:val="subscript"/>
+        </w:rPr>
+        <w:t>1</w:t>
+      </w:r>
+      <w:r>
+        <w:rPr>
+          <w:rFonts w:cs="Times New Roman"/>
+        </w:rPr>
+        <w:t xml:space="preserve"> = 0, x</w:t>
+      </w:r>
+      <w:r>
+        <w:rPr>
+          <w:rFonts w:cs="Times New Roman"/>
+          <w:vertAlign w:val="subscript"/>
+        </w:rPr>
+        <w:t>2</w:t>
+      </w:r>
+      <w:r>
+        <w:rPr>
+          <w:rFonts w:cs="Times New Roman"/>
+        </w:rPr>
+        <w:t xml:space="preserve"> = 6, dan z = 12 pasti optimal untuk persoalan IP.</w:t>
+      </w:r>
+    </w:p>
+    <w:p>
+      <w:pPr>
+        <w:pStyle w:val="NoSpacing"/>
+        <w:ind w:left="993"/>
+        <w:jc w:val="both"/>
+        <w:rPr>
+          <w:rFonts w:cs="Times New Roman"/>
+        </w:rPr>
+      </w:pPr>
+    </w:p>
+    <w:p>
+      <w:pPr>
+        <w:pStyle w:val="NoSpacing"/>
         <w:numPr>
           <w:ilvl w:val="1"/>
           <w:numId w:val="15"/>
@@ -38158,6 +39730,258 @@
         </w:rPr>
         <w:t>Bound</w:t>
       </w:r>
+    </w:p>
+    <w:p>
+      <w:pPr>
+        <w:pStyle w:val="NoSpacing"/>
+        <w:ind w:left="993"/>
+        <w:jc w:val="both"/>
+        <w:rPr>
+          <w:rFonts w:cs="Times New Roman"/>
+        </w:rPr>
+      </w:pPr>
+      <w:r>
+        <w:rPr>
+          <w:rFonts w:cs="Times New Roman"/>
+        </w:rPr>
+        <w:t xml:space="preserve">Untuk menyelesaikan persoalan </w:t>
+      </w:r>
+      <w:r>
+        <w:rPr>
+          <w:rFonts w:cs="Times New Roman"/>
+        </w:rPr>
+        <w:t xml:space="preserve">IP campuran dengan teknik </w:t>
+      </w:r>
+      <w:r>
+        <w:rPr>
+          <w:rFonts w:cs="Times New Roman"/>
+          <w:i/>
+        </w:rPr>
+        <w:t>branch-and-bound</w:t>
+      </w:r>
+      <w:r>
+        <w:rPr>
+          <w:rFonts w:cs="Times New Roman"/>
+        </w:rPr>
+        <w:t>, kita modifikasi uraian pada subbab sebelumnya, yaitu dengan hanya melakukan pencabangan pada variabel-variabel yang harus berharga integer. Sebagai contoh perhatikan formulasi berikut ini:</w:t>
+      </w:r>
+    </w:p>
+    <w:p>
+      <w:pPr>
+        <w:pStyle w:val="NoSpacing"/>
+        <w:ind w:left="993"/>
+        <w:jc w:val="both"/>
+        <w:rPr>
+          <w:rFonts w:cs="Times New Roman"/>
+        </w:rPr>
+      </w:pPr>
+    </w:p>
+    <w:p>
+      <w:pPr>
+        <w:pStyle w:val="NoSpacing"/>
+        <w:ind w:left="993"/>
+        <w:jc w:val="both"/>
+        <w:rPr>
+          <w:rFonts w:cs="Times New Roman"/>
+        </w:rPr>
+      </w:pPr>
+      <w:r>
+        <w:rPr>
+          <w:rFonts w:cs="Times New Roman"/>
+        </w:rPr>
+        <w:tab/>
+        <w:t>Maksimalkan: z = 2x</w:t>
+      </w:r>
+      <w:r>
+        <w:rPr>
+          <w:rFonts w:cs="Times New Roman"/>
+          <w:vertAlign w:val="subscript"/>
+        </w:rPr>
+        <w:t>1</w:t>
+      </w:r>
+      <w:r>
+        <w:rPr>
+          <w:rFonts w:cs="Times New Roman"/>
+        </w:rPr>
+        <w:t xml:space="preserve"> + x</w:t>
+      </w:r>
+      <w:r>
+        <w:rPr>
+          <w:rFonts w:cs="Times New Roman"/>
+          <w:vertAlign w:val="subscript"/>
+        </w:rPr>
+        <w:t>2</w:t>
+      </w:r>
+      <w:r>
+        <w:rPr>
+          <w:rFonts w:cs="Times New Roman"/>
+        </w:rPr>
+        <w:t xml:space="preserve"> </w:t>
+      </w:r>
+    </w:p>
+    <w:p>
+      <w:pPr>
+        <w:pStyle w:val="NoSpacing"/>
+        <w:ind w:left="993"/>
+        <w:jc w:val="both"/>
+        <w:rPr>
+          <w:rFonts w:cs="Times New Roman"/>
+        </w:rPr>
+      </w:pPr>
+      <w:r>
+        <w:rPr>
+          <w:rFonts w:cs="Times New Roman"/>
+        </w:rPr>
+        <w:tab/>
+        <w:t>Berdasarkan:</w:t>
+      </w:r>
+    </w:p>
+    <w:p>
+      <w:pPr>
+        <w:pStyle w:val="NoSpacing"/>
+        <w:ind w:left="993"/>
+        <w:jc w:val="both"/>
+        <w:rPr>
+          <w:rFonts w:cs="Times New Roman"/>
+        </w:rPr>
+      </w:pPr>
+      <w:r>
+        <w:rPr>
+          <w:rFonts w:cs="Times New Roman"/>
+        </w:rPr>
+        <w:tab/>
+      </w:r>
+      <w:r>
+        <w:rPr>
+          <w:rFonts w:cs="Times New Roman"/>
+        </w:rPr>
+        <w:tab/>
+        <w:t xml:space="preserve">5x1 + 2x2 </w:t>
+      </w:r>
+      <w:r>
+        <w:rPr>
+          <w:rFonts w:cs="Times New Roman"/>
+        </w:rPr>
+        <w:t>≤</w:t>
+      </w:r>
+      <w:r>
+        <w:rPr>
+          <w:rFonts w:cs="Times New Roman"/>
+        </w:rPr>
+        <w:t xml:space="preserve"> 8</w:t>
+      </w:r>
+    </w:p>
+    <w:p>
+      <w:pPr>
+        <w:pStyle w:val="NoSpacing"/>
+        <w:ind w:left="993"/>
+        <w:jc w:val="both"/>
+        <w:rPr>
+          <w:rFonts w:cs="Times New Roman"/>
+        </w:rPr>
+      </w:pPr>
+      <w:r>
+        <w:rPr>
+          <w:rFonts w:cs="Times New Roman"/>
+        </w:rPr>
+        <w:tab/>
+      </w:r>
+      <w:r>
+        <w:rPr>
+          <w:rFonts w:cs="Times New Roman"/>
+        </w:rPr>
+        <w:tab/>
+        <w:t xml:space="preserve">  x1 +   x2 </w:t>
+      </w:r>
+      <w:r>
+        <w:rPr>
+          <w:rFonts w:cs="Times New Roman"/>
+        </w:rPr>
+        <w:t>≤</w:t>
+      </w:r>
+      <w:r>
+        <w:rPr>
+          <w:rFonts w:cs="Times New Roman"/>
+        </w:rPr>
+        <w:t xml:space="preserve"> 3</w:t>
+      </w:r>
+    </w:p>
+    <w:p>
+      <w:pPr>
+        <w:pStyle w:val="NoSpacing"/>
+        <w:ind w:left="993"/>
+        <w:jc w:val="both"/>
+        <w:rPr>
+          <w:rFonts w:cs="Times New Roman"/>
+        </w:rPr>
+      </w:pPr>
+      <w:r>
+        <w:rPr>
+          <w:rFonts w:cs="Times New Roman"/>
+        </w:rPr>
+        <w:tab/>
+      </w:r>
+      <w:r>
+        <w:rPr>
+          <w:rFonts w:cs="Times New Roman"/>
+        </w:rPr>
+        <w:tab/>
+        <w:t xml:space="preserve">x1, x2 </w:t>
+      </w:r>
+      <w:r>
+        <w:rPr>
+          <w:rFonts w:cs="Times New Roman"/>
+        </w:rPr>
+        <w:t>≥</w:t>
+      </w:r>
+      <w:r>
+        <w:rPr>
+          <w:rFonts w:cs="Times New Roman"/>
+        </w:rPr>
+        <w:t xml:space="preserve"> 0; x1 integer</w:t>
+      </w:r>
+    </w:p>
+    <w:p>
+      <w:pPr>
+        <w:pStyle w:val="NoSpacing"/>
+        <w:ind w:left="993"/>
+        <w:jc w:val="both"/>
+        <w:rPr>
+          <w:rFonts w:cs="Times New Roman"/>
+        </w:rPr>
+      </w:pPr>
+    </w:p>
+    <w:p>
+      <w:pPr>
+        <w:pStyle w:val="NoSpacing"/>
+        <w:ind w:left="993"/>
+        <w:jc w:val="both"/>
+        <w:rPr>
+          <w:rFonts w:cs="Times New Roman"/>
+        </w:rPr>
+      </w:pPr>
+      <w:r>
+        <w:rPr>
+          <w:rFonts w:cs="Times New Roman"/>
+        </w:rPr>
+        <w:t>Seperti biasa, dimulai dengan menyelesaian persoalan LP relaksasi dari persoalan IP di atas. Solusi optimal dari LP relaksaso ini adalah z = 11/3, x1 = 2/3, x2 7/3. Karena x2 dbolehkan berharga pecahan, maka pencabangan tidak akan dilakukan terhadap variabel ini. Dari pencabangan terhadap x1 diperoleh subpersoalan 2 dan 3. Selanjutnya di pilih subpersoalan 2 untuk diselesaikan. Solusi optimalnya adalah z = 3, x1 = 0, x2 = 3, yang merupakan calon solusi. Untuk menyelesaikan subpersoalan 3, solusinya adalah z = 7/2, x1 = 1, x2 = 3/2 yang juga merupakan calon solusi. Karena nilai z dari subpersoalan 3 lebih besar daripada nilai z pada subpersoalan 2, maka subpersoalan 2 dapat diabaikan dan calon solusi dari subpersoalan3, yaitu z = 7/2, x1 = 1</w:t>
+      </w:r>
+      <w:r>
+        <w:rPr>
+          <w:rFonts w:cs="Times New Roman"/>
+        </w:rPr>
+        <w:t>, x2 = 3/2, adalah solusi optimal untuk persoalan IP campuran di atas.</w:t>
+      </w:r>
+    </w:p>
+    <w:p>
+      <w:pPr>
+        <w:pStyle w:val="NoSpacing"/>
+        <w:ind w:left="993"/>
+        <w:jc w:val="both"/>
+        <w:rPr>
+          <w:rFonts w:cs="Times New Roman"/>
+        </w:rPr>
+      </w:pPr>
     </w:p>
     <w:p>
       <w:pPr>
@@ -40623,7 +42447,13 @@
               <w:rPr>
                 <w:rFonts w:cs="Times New Roman"/>
               </w:rPr>
-              <w:t>minimaks</w:t>
+              <w:t>M</w:t>
+            </w:r>
+            <w:r>
+              <w:rPr>
+                <w:rFonts w:cs="Times New Roman"/>
+              </w:rPr>
+              <w:t>inimaks</w:t>
             </w:r>
           </w:p>
         </w:tc>
@@ -50347,7 +52177,15 @@
         <w:rPr>
           <w:rFonts w:cs="Times New Roman"/>
         </w:rPr>
-        <w:t>Jika kemudian penelitian dilanjutkan dan diperoleh data rinci mengenai perubahan pelanggan untuk masing-masing merek, maka matriks probabilitas transisinya dapat ditentukan. Misalkan data tersebut adalah seperti pada tabel berikut ini:</w:t>
+        <w:t>Jika kemudian penelitian dilanjutkan dan diperoleh data rinci</w:t>
+      </w:r>
+      <w:bookmarkStart w:id="0" w:name="_GoBack"/>
+      <w:bookmarkEnd w:id="0"/>
+      <w:r>
+        <w:rPr>
+          <w:rFonts w:cs="Times New Roman"/>
+        </w:rPr>
+        <w:t xml:space="preserve"> mengenai perubahan pelanggan untuk masing-masing merek, maka matriks probabilitas transisinya dapat ditentukan. Misalkan data tersebut adalah seperti pada tabel berikut ini:</w:t>
       </w:r>
     </w:p>
     <w:tbl>
@@ -53551,16 +55389,7 @@
           <w:rFonts w:cs="Times New Roman"/>
           <w:b/>
         </w:rPr>
-        <w:t xml:space="preserve"> Dinamis dengan Stage T</w:t>
-      </w:r>
-      <w:bookmarkStart w:id="0" w:name="_GoBack"/>
-      <w:bookmarkEnd w:id="0"/>
-      <w:r>
-        <w:rPr>
-          <w:rFonts w:cs="Times New Roman"/>
-          <w:b/>
-        </w:rPr>
-        <w:t>erbatas</w:t>
+        <w:t xml:space="preserve"> Dinamis dengan Stage Terbatas</w:t>
       </w:r>
     </w:p>
     <w:p>
@@ -58889,7 +60718,7 @@
 </file>
 
 <file path=customXml/itemProps1.xml><?xml version="1.0" encoding="utf-8"?>
-<ds:datastoreItem xmlns:ds="http://schemas.openxmlformats.org/officeDocument/2006/customXml" ds:itemID="{0F008ABB-1482-41A4-8D0C-942D8884E292}">
+<ds:datastoreItem xmlns:ds="http://schemas.openxmlformats.org/officeDocument/2006/customXml" ds:itemID="{B0E0033D-5733-4EB6-9860-3C27E5E829B8}">
   <ds:schemaRefs>
     <ds:schemaRef ds:uri="http://schemas.openxmlformats.org/officeDocument/2006/bibliography"/>
   </ds:schemaRefs>

</xml_diff>